<commit_message>
Ajout d'un debut de rapport
</commit_message>
<xml_diff>
--- a/ETSDocs/GTI780_GabaritRapport.docx
+++ b/ETSDocs/GTI780_GabaritRapport.docx
@@ -1,6 +1,6 @@
 
 <file path=word/document.xml><?xml version="1.0" encoding="utf-8"?>
-<w:document xmlns:wpc="http://schemas.microsoft.com/office/word/2010/wordprocessingCanvas" xmlns:mo="http://schemas.microsoft.com/office/mac/office/2008/main" xmlns:mc="http://schemas.openxmlformats.org/markup-compatibility/2006" xmlns:mv="urn:schemas-microsoft-com:mac:vml" xmlns:o="urn:schemas-microsoft-com:office:office" xmlns:r="http://schemas.openxmlformats.org/officeDocument/2006/relationships" xmlns:m="http://schemas.openxmlformats.org/officeDocument/2006/math" xmlns:v="urn:schemas-microsoft-com:vml" xmlns:wp14="http://schemas.microsoft.com/office/word/2010/wordprocessingDrawing" xmlns:wp="http://schemas.openxmlformats.org/drawingml/2006/wordprocessingDrawing" xmlns:w10="urn:schemas-microsoft-com:office:word" xmlns:w="http://schemas.openxmlformats.org/wordprocessingml/2006/main" xmlns:w14="http://schemas.microsoft.com/office/word/2010/wordml" xmlns:w15="http://schemas.microsoft.com/office/word/2012/wordml" xmlns:wpg="http://schemas.microsoft.com/office/word/2010/wordprocessingGroup" xmlns:wpi="http://schemas.microsoft.com/office/word/2010/wordprocessingInk" xmlns:wne="http://schemas.microsoft.com/office/word/2006/wordml" xmlns:wps="http://schemas.microsoft.com/office/word/2010/wordprocessingShape" mc:Ignorable="w14 w15 wp14">
+<w:document xmlns:wpc="http://schemas.microsoft.com/office/word/2010/wordprocessingCanvas" xmlns:mc="http://schemas.openxmlformats.org/markup-compatibility/2006" xmlns:o="urn:schemas-microsoft-com:office:office" xmlns:r="http://schemas.openxmlformats.org/officeDocument/2006/relationships" xmlns:m="http://schemas.openxmlformats.org/officeDocument/2006/math" xmlns:v="urn:schemas-microsoft-com:vml" xmlns:wp14="http://schemas.microsoft.com/office/word/2010/wordprocessingDrawing" xmlns:wp="http://schemas.openxmlformats.org/drawingml/2006/wordprocessingDrawing" xmlns:w10="urn:schemas-microsoft-com:office:word" xmlns:w="http://schemas.openxmlformats.org/wordprocessingml/2006/main" xmlns:w14="http://schemas.microsoft.com/office/word/2010/wordml" xmlns:w15="http://schemas.microsoft.com/office/word/2012/wordml" xmlns:wpg="http://schemas.microsoft.com/office/word/2010/wordprocessingGroup" xmlns:wpi="http://schemas.microsoft.com/office/word/2010/wordprocessingInk" xmlns:wne="http://schemas.microsoft.com/office/word/2006/wordml" xmlns:wps="http://schemas.microsoft.com/office/word/2010/wordprocessingShape" mc:Ignorable="w14 w15 wp14">
   <w:body>
     <w:p>
       <w:pPr>
@@ -21,6 +21,7 @@
           <w:spacing w:val="-20"/>
           <w:sz w:val="36"/>
           <w:szCs w:val="36"/>
+          <w:lang w:val="en-CA" w:eastAsia="en-CA"/>
         </w:rPr>
         <mc:AlternateContent>
           <mc:Choice Requires="wps">
@@ -61,14 +62,14 @@
                         <a:effectLst/>
                         <a:extLst>
                           <a:ext uri="{909E8E84-426E-40dd-AFC4-6F175D3DCCD1}">
-                            <a14:hiddenFill xmlns="" xmlns:o="urn:schemas-microsoft-com:office:office" xmlns:v="urn:schemas-microsoft-com:vml" xmlns:w10="urn:schemas-microsoft-com:office:word" xmlns:w="http://schemas.openxmlformats.org/wordprocessingml/2006/main" xmlns:a14="http://schemas.microsoft.com/office/drawing/2010/main">
+                            <a14:hiddenFill xmlns:a14="http://schemas.microsoft.com/office/drawing/2010/main" xmlns:w="http://schemas.openxmlformats.org/wordprocessingml/2006/main" xmlns:w10="urn:schemas-microsoft-com:office:word" xmlns:v="urn:schemas-microsoft-com:vml" xmlns:o="urn:schemas-microsoft-com:office:office" xmlns="" xmlns:mv="urn:schemas-microsoft-com:mac:vml" xmlns:mo="http://schemas.microsoft.com/office/mac/office/2008/main">
                               <a:solidFill>
                                 <a:srgbClr val="C0C0C0"/>
                               </a:solidFill>
                             </a14:hiddenFill>
                           </a:ext>
                           <a:ext uri="{91240B29-F687-4f45-9708-019B960494DF}">
-                            <a14:hiddenLine xmlns="" xmlns:o="urn:schemas-microsoft-com:office:office" xmlns:v="urn:schemas-microsoft-com:vml" xmlns:w10="urn:schemas-microsoft-com:office:word" xmlns:w="http://schemas.openxmlformats.org/wordprocessingml/2006/main" xmlns:a14="http://schemas.microsoft.com/office/drawing/2010/main" w="50800" cap="rnd">
+                            <a14:hiddenLine xmlns:a14="http://schemas.microsoft.com/office/drawing/2010/main" xmlns:w="http://schemas.openxmlformats.org/wordprocessingml/2006/main" xmlns:w10="urn:schemas-microsoft-com:office:word" xmlns:v="urn:schemas-microsoft-com:vml" xmlns:o="urn:schemas-microsoft-com:office:office" xmlns="" xmlns:mv="urn:schemas-microsoft-com:mac:vml" xmlns:mo="http://schemas.microsoft.com/office/mac/office/2008/main" w="50800" cap="rnd">
                               <a:solidFill>
                                 <a:srgbClr val="B2B2B2"/>
                               </a:solidFill>
@@ -78,7 +79,7 @@
                             </a14:hiddenLine>
                           </a:ext>
                           <a:ext uri="{AF507438-7753-43e0-B8FC-AC1667EBCBE1}">
-                            <a14:hiddenEffects xmlns="" xmlns:o="urn:schemas-microsoft-com:office:office" xmlns:v="urn:schemas-microsoft-com:vml" xmlns:w10="urn:schemas-microsoft-com:office:word" xmlns:w="http://schemas.openxmlformats.org/wordprocessingml/2006/main" xmlns:a14="http://schemas.microsoft.com/office/drawing/2010/main">
+                            <a14:hiddenEffects xmlns:a14="http://schemas.microsoft.com/office/drawing/2010/main" xmlns:w="http://schemas.openxmlformats.org/wordprocessingml/2006/main" xmlns:w10="urn:schemas-microsoft-com:office:word" xmlns:v="urn:schemas-microsoft-com:vml" xmlns:o="urn:schemas-microsoft-com:office:office" xmlns="" xmlns:mv="urn:schemas-microsoft-com:mac:vml" xmlns:mo="http://schemas.microsoft.com/office/mac/office/2008/main">
                               <a:effectLst>
                                 <a:outerShdw blurRad="63500" dist="107763" dir="2700000" algn="ctr" rotWithShape="0">
                                   <a:srgbClr val="DC0081">
@@ -103,6 +104,7 @@
                                 <w:color w:val="000000"/>
                                 <w:sz w:val="28"/>
                                 <w:szCs w:val="28"/>
+                                <w:lang w:val="fr-CA"/>
                               </w:rPr>
                             </w:pPr>
                             <w:r>
@@ -180,13 +182,11 @@
           </mc:Choice>
           <mc:Fallback>
             <w:pict>
-              <v:shapetype id="_x0000_t202" coordsize="21600,21600" o:spt="202" path="m0,0l0,21600,21600,21600,21600,0xe">
+              <v:shapetype w14:anchorId="5F5E6081" id="_x0000_t202" coordsize="21600,21600" o:spt="202" path="m,l,21600r21600,l21600,xe">
                 <v:stroke joinstyle="miter"/>
                 <v:path gradientshapeok="t" o:connecttype="rect"/>
               </v:shapetype>
-              <v:shape id="Text Box 6" o:spid="_x0000_s1026" type="#_x0000_t202" style="position:absolute;margin-left:88.45pt;margin-top:18pt;width:327.25pt;height:45.2pt;z-index:251657216;visibility:visible;mso-wrap-style:square;mso-width-percent:0;mso-height-percent:0;mso-wrap-distance-left:9pt;mso-wrap-distance-top:0;mso-wrap-distance-right:9pt;mso-wrap-distance-bottom:0;mso-position-horizontal:absolute;mso-position-horizontal-relative:text;mso-position-vertical:absolute;mso-position-vertical-relative:text;mso-width-percent:0;mso-height-percent:0;mso-width-relative:page;mso-height-relative:page;v-text-anchor:top" o:gfxdata="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" filled="f" fillcolor="silver" stroked="f" strokecolor="#b2b2b2" strokeweight="4pt">
-                <v:stroke endcap="round"/>
-                <v:shadow color="#dc0081" opacity="49150f" offset="6pt,6pt"/>
+              <v:shape id="Text Box 6" o:spid="_x0000_s1026" type="#_x0000_t202" style="position:absolute;margin-left:88.45pt;margin-top:18pt;width:327.25pt;height:45.2pt;z-index:251657216;visibility:visible;mso-wrap-style:square;mso-width-percent:0;mso-height-percent:0;mso-wrap-distance-left:9pt;mso-wrap-distance-top:0;mso-wrap-distance-right:9pt;mso-wrap-distance-bottom:0;mso-position-horizontal:absolute;mso-position-horizontal-relative:text;mso-position-vertical:absolute;mso-position-vertical-relative:text;mso-width-percent:0;mso-height-percent:0;mso-width-relative:page;mso-height-relative:page;v-text-anchor:top" o:gfxdata="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" filled="f" stroked="f">
                 <v:textbox>
                   <w:txbxContent>
                     <w:p>
@@ -200,6 +200,7 @@
                           <w:color w:val="000000"/>
                           <w:sz w:val="28"/>
                           <w:szCs w:val="28"/>
+                          <w:lang w:val="fr-CA"/>
                         </w:rPr>
                       </w:pPr>
                       <w:r>
@@ -268,6 +269,7 @@
       <w:r>
         <w:rPr>
           <w:noProof/>
+          <w:lang w:val="en-CA" w:eastAsia="en-CA"/>
         </w:rPr>
         <w:drawing>
           <wp:anchor distT="0" distB="0" distL="114300" distR="114300" simplePos="0" relativeHeight="251659264" behindDoc="0" locked="0" layoutInCell="1" allowOverlap="1" wp14:anchorId="6E773517" wp14:editId="6E3C9F06">
@@ -295,7 +297,7 @@
                     </pic:cNvPicPr>
                   </pic:nvPicPr>
                   <pic:blipFill>
-                    <a:blip r:embed="rId7" cstate="print">
+                    <a:blip r:embed="rId8" cstate="print">
                       <a:extLst>
                         <a:ext uri="{28A0092B-C50C-407E-A947-70E740481C1C}">
                           <a14:useLocalDpi xmlns:a14="http://schemas.microsoft.com/office/drawing/2010/main" val="0"/>
@@ -575,8 +577,6 @@
               </w:rPr>
               <w:t>7</w:t>
             </w:r>
-            <w:bookmarkStart w:id="0" w:name="_GoBack"/>
-            <w:bookmarkEnd w:id="0"/>
           </w:p>
         </w:tc>
       </w:tr>
@@ -1152,7 +1152,23 @@
           <w:rFonts w:ascii="Arial" w:hAnsi="Arial" w:cs="Arial"/>
           <w:lang w:val="fr-CA"/>
         </w:rPr>
-        <w:t xml:space="preserve">  Effacez tout le texte provenant du gabarit et remplacez le par votre texte.</w:t>
+        <w:t xml:space="preserve">  Effacez tout le texte provenant du gabarit et </w:t>
+      </w:r>
+      <w:proofErr w:type="gramStart"/>
+      <w:r>
+        <w:rPr>
+          <w:rFonts w:ascii="Arial" w:hAnsi="Arial" w:cs="Arial"/>
+          <w:lang w:val="fr-CA"/>
+        </w:rPr>
+        <w:t>remplacez le</w:t>
+      </w:r>
+      <w:proofErr w:type="gramEnd"/>
+      <w:r>
+        <w:rPr>
+          <w:rFonts w:ascii="Arial" w:hAnsi="Arial" w:cs="Arial"/>
+          <w:lang w:val="fr-CA"/>
+        </w:rPr>
+        <w:t xml:space="preserve"> par votre texte.</w:t>
       </w:r>
       <w:r>
         <w:rPr>
@@ -1230,6 +1246,7 @@
       <w:r>
         <w:rPr>
           <w:rFonts w:ascii="Arial" w:hAnsi="Arial" w:cs="Arial"/>
+          <w:highlight w:val="yellow"/>
           <w:lang w:val="fr-CA"/>
         </w:rPr>
         <w:t>Ne modifiez ni l’ordre ni les titres des sections, n'omettez aucune section.</w:t>
@@ -1237,6 +1254,7 @@
       <w:r>
         <w:rPr>
           <w:rFonts w:ascii="Arial" w:hAnsi="Arial" w:cs="Arial"/>
+          <w:highlight w:val="yellow"/>
           <w:lang w:val="fr-CA"/>
         </w:rPr>
         <w:t xml:space="preserve">  Vous pouvez reformater les titres si vous voulez utiliser une table des matières et créer des sous-titres pour les sous-sections de votre travail (fortement suggéré).</w:t>
@@ -1417,7 +1435,25 @@
           <w:rFonts w:ascii="Arial" w:hAnsi="Arial" w:cs="Arial"/>
           <w:lang w:val="fr-CA"/>
         </w:rPr>
-        <w:t>. Relisez vous avant de livrer!</w:t>
+        <w:t xml:space="preserve">. </w:t>
+      </w:r>
+      <w:proofErr w:type="spellStart"/>
+      <w:proofErr w:type="gramStart"/>
+      <w:r>
+        <w:rPr>
+          <w:rFonts w:ascii="Arial" w:hAnsi="Arial" w:cs="Arial"/>
+          <w:lang w:val="fr-CA"/>
+        </w:rPr>
+        <w:t>Relisez vous</w:t>
+      </w:r>
+      <w:proofErr w:type="spellEnd"/>
+      <w:proofErr w:type="gramEnd"/>
+      <w:r>
+        <w:rPr>
+          <w:rFonts w:ascii="Arial" w:hAnsi="Arial" w:cs="Arial"/>
+          <w:lang w:val="fr-CA"/>
+        </w:rPr>
+        <w:t xml:space="preserve"> avant de livrer!</w:t>
       </w:r>
     </w:p>
     <w:p>
@@ -1614,7 +1650,23 @@
           <w:rFonts w:ascii="Arial" w:hAnsi="Arial" w:cs="Arial"/>
           <w:lang w:val="fr-CA"/>
         </w:rPr>
-        <w:t xml:space="preserve">: évitez le "je" et les tournures informelles du langage parlé. </w:t>
+        <w:t xml:space="preserve">: </w:t>
+      </w:r>
+      <w:proofErr w:type="gramStart"/>
+      <w:r>
+        <w:rPr>
+          <w:rFonts w:ascii="Arial" w:hAnsi="Arial" w:cs="Arial"/>
+          <w:lang w:val="fr-CA"/>
+        </w:rPr>
+        <w:t>évitez</w:t>
+      </w:r>
+      <w:proofErr w:type="gramEnd"/>
+      <w:r>
+        <w:rPr>
+          <w:rFonts w:ascii="Arial" w:hAnsi="Arial" w:cs="Arial"/>
+          <w:lang w:val="fr-CA"/>
+        </w:rPr>
+        <w:t xml:space="preserve"> le "je" et les tournures informelles du langage parlé. </w:t>
       </w:r>
       <w:r>
         <w:rPr>
@@ -1673,7 +1725,922 @@
           <w:lang w:val="fr-CA"/>
         </w:rPr>
       </w:pPr>
-      <w:r>
+    </w:p>
+    <w:p>
+      <w:pPr>
+        <w:tabs>
+          <w:tab w:val="left" w:pos="2304"/>
+        </w:tabs>
+        <w:rPr>
+          <w:rFonts w:ascii="Arial" w:hAnsi="Arial" w:cs="Arial"/>
+          <w:sz w:val="28"/>
+          <w:szCs w:val="28"/>
+          <w:lang w:val="fr-CA"/>
+        </w:rPr>
+      </w:pPr>
+      <w:r>
+        <w:rPr>
+          <w:rFonts w:ascii="Arial" w:hAnsi="Arial" w:cs="Arial"/>
+          <w:sz w:val="28"/>
+          <w:szCs w:val="28"/>
+          <w:lang w:val="fr-CA"/>
+        </w:rPr>
+        <w:tab/>
+      </w:r>
+    </w:p>
+    <w:p>
+      <w:pPr>
+        <w:tabs>
+          <w:tab w:val="left" w:pos="2304"/>
+        </w:tabs>
+        <w:rPr>
+          <w:rFonts w:ascii="Arial" w:hAnsi="Arial" w:cs="Arial"/>
+          <w:sz w:val="28"/>
+          <w:szCs w:val="28"/>
+          <w:lang w:val="fr-CA"/>
+        </w:rPr>
+      </w:pPr>
+    </w:p>
+    <w:sdt>
+      <w:sdtPr>
+        <w:rPr>
+          <w:lang w:val="fr-FR"/>
+        </w:rPr>
+        <w:id w:val="64239001"/>
+        <w:docPartObj>
+          <w:docPartGallery w:val="Table of Contents"/>
+          <w:docPartUnique/>
+        </w:docPartObj>
+      </w:sdtPr>
+      <w:sdtEndPr>
+        <w:rPr>
+          <w:rFonts w:asciiTheme="minorHAnsi" w:eastAsiaTheme="minorEastAsia" w:hAnsiTheme="minorHAnsi" w:cstheme="minorBidi"/>
+          <w:color w:val="auto"/>
+          <w:sz w:val="22"/>
+          <w:szCs w:val="22"/>
+        </w:rPr>
+      </w:sdtEndPr>
+      <w:sdtContent>
+        <w:p>
+          <w:pPr>
+            <w:pStyle w:val="En-ttedetabledesmatires"/>
+          </w:pPr>
+          <w:r>
+            <w:rPr>
+              <w:lang w:val="fr-FR"/>
+            </w:rPr>
+            <w:t>Table des matières</w:t>
+          </w:r>
+        </w:p>
+        <w:p>
+          <w:pPr>
+            <w:pStyle w:val="TM1"/>
+            <w:tabs>
+              <w:tab w:val="left" w:pos="1100"/>
+            </w:tabs>
+            <w:rPr>
+              <w:rFonts w:asciiTheme="minorHAnsi" w:hAnsiTheme="minorHAnsi"/>
+              <w:b w:val="0"/>
+              <w:noProof/>
+              <w:spacing w:val="0"/>
+              <w:lang w:val="en-CA" w:eastAsia="en-CA"/>
+            </w:rPr>
+          </w:pPr>
+          <w:r>
+            <w:fldChar w:fldCharType="begin"/>
+          </w:r>
+          <w:r>
+            <w:instrText xml:space="preserve"> TOC \o "1-3" \h \z \u </w:instrText>
+          </w:r>
+          <w:r>
+            <w:fldChar w:fldCharType="separate"/>
+          </w:r>
+          <w:hyperlink w:anchor="_Toc488675132" w:history="1">
+            <w:r>
+              <w:rPr>
+                <w:rStyle w:val="Lienhypertexte"/>
+                <w:noProof/>
+              </w:rPr>
+              <w:t>2.</w:t>
+            </w:r>
+            <w:r>
+              <w:rPr>
+                <w:rFonts w:asciiTheme="minorHAnsi" w:hAnsiTheme="minorHAnsi"/>
+                <w:b w:val="0"/>
+                <w:noProof/>
+                <w:spacing w:val="0"/>
+                <w:lang w:val="en-CA" w:eastAsia="en-CA"/>
+              </w:rPr>
+              <w:tab/>
+            </w:r>
+            <w:r>
+              <w:rPr>
+                <w:rStyle w:val="Lienhypertexte"/>
+                <w:noProof/>
+              </w:rPr>
+              <w:t>Introduction</w:t>
+            </w:r>
+            <w:r>
+              <w:rPr>
+                <w:noProof/>
+                <w:webHidden/>
+              </w:rPr>
+              <w:tab/>
+            </w:r>
+            <w:r>
+              <w:rPr>
+                <w:noProof/>
+                <w:webHidden/>
+              </w:rPr>
+              <w:fldChar w:fldCharType="begin"/>
+            </w:r>
+            <w:r>
+              <w:rPr>
+                <w:noProof/>
+                <w:webHidden/>
+              </w:rPr>
+              <w:instrText xml:space="preserve"> PAGEREF _Toc488675132 \h </w:instrText>
+            </w:r>
+            <w:r>
+              <w:rPr>
+                <w:noProof/>
+                <w:webHidden/>
+              </w:rPr>
+            </w:r>
+            <w:r>
+              <w:rPr>
+                <w:noProof/>
+                <w:webHidden/>
+              </w:rPr>
+              <w:fldChar w:fldCharType="separate"/>
+            </w:r>
+            <w:r>
+              <w:rPr>
+                <w:noProof/>
+                <w:webHidden/>
+              </w:rPr>
+              <w:t>5</w:t>
+            </w:r>
+            <w:r>
+              <w:rPr>
+                <w:noProof/>
+                <w:webHidden/>
+              </w:rPr>
+              <w:fldChar w:fldCharType="end"/>
+            </w:r>
+          </w:hyperlink>
+        </w:p>
+        <w:p>
+          <w:pPr>
+            <w:pStyle w:val="TM1"/>
+            <w:tabs>
+              <w:tab w:val="left" w:pos="1100"/>
+            </w:tabs>
+            <w:rPr>
+              <w:rFonts w:asciiTheme="minorHAnsi" w:hAnsiTheme="minorHAnsi"/>
+              <w:b w:val="0"/>
+              <w:noProof/>
+              <w:spacing w:val="0"/>
+              <w:lang w:val="en-CA" w:eastAsia="en-CA"/>
+            </w:rPr>
+          </w:pPr>
+          <w:hyperlink w:anchor="_Toc488675133" w:history="1">
+            <w:r>
+              <w:rPr>
+                <w:rStyle w:val="Lienhypertexte"/>
+                <w:noProof/>
+              </w:rPr>
+              <w:t>3.</w:t>
+            </w:r>
+            <w:r>
+              <w:rPr>
+                <w:rFonts w:asciiTheme="minorHAnsi" w:hAnsiTheme="minorHAnsi"/>
+                <w:b w:val="0"/>
+                <w:noProof/>
+                <w:spacing w:val="0"/>
+                <w:lang w:val="en-CA" w:eastAsia="en-CA"/>
+              </w:rPr>
+              <w:tab/>
+            </w:r>
+            <w:r>
+              <w:rPr>
+                <w:rStyle w:val="Lienhypertexte"/>
+                <w:noProof/>
+              </w:rPr>
+              <w:t>Description de l’environnement</w:t>
+            </w:r>
+            <w:r>
+              <w:rPr>
+                <w:noProof/>
+                <w:webHidden/>
+              </w:rPr>
+              <w:tab/>
+            </w:r>
+            <w:r>
+              <w:rPr>
+                <w:noProof/>
+                <w:webHidden/>
+              </w:rPr>
+              <w:fldChar w:fldCharType="begin"/>
+            </w:r>
+            <w:r>
+              <w:rPr>
+                <w:noProof/>
+                <w:webHidden/>
+              </w:rPr>
+              <w:instrText xml:space="preserve"> PAGEREF _Toc488675133 \h </w:instrText>
+            </w:r>
+            <w:r>
+              <w:rPr>
+                <w:noProof/>
+                <w:webHidden/>
+              </w:rPr>
+            </w:r>
+            <w:r>
+              <w:rPr>
+                <w:noProof/>
+                <w:webHidden/>
+              </w:rPr>
+              <w:fldChar w:fldCharType="separate"/>
+            </w:r>
+            <w:r>
+              <w:rPr>
+                <w:noProof/>
+                <w:webHidden/>
+              </w:rPr>
+              <w:t>5</w:t>
+            </w:r>
+            <w:r>
+              <w:rPr>
+                <w:noProof/>
+                <w:webHidden/>
+              </w:rPr>
+              <w:fldChar w:fldCharType="end"/>
+            </w:r>
+          </w:hyperlink>
+        </w:p>
+        <w:p>
+          <w:pPr>
+            <w:pStyle w:val="TM1"/>
+            <w:tabs>
+              <w:tab w:val="left" w:pos="1100"/>
+            </w:tabs>
+            <w:rPr>
+              <w:rFonts w:asciiTheme="minorHAnsi" w:hAnsiTheme="minorHAnsi"/>
+              <w:b w:val="0"/>
+              <w:noProof/>
+              <w:spacing w:val="0"/>
+              <w:lang w:val="en-CA" w:eastAsia="en-CA"/>
+            </w:rPr>
+          </w:pPr>
+          <w:hyperlink w:anchor="_Toc488675134" w:history="1">
+            <w:r>
+              <w:rPr>
+                <w:rStyle w:val="Lienhypertexte"/>
+                <w:noProof/>
+              </w:rPr>
+              <w:t>4.</w:t>
+            </w:r>
+            <w:r>
+              <w:rPr>
+                <w:rFonts w:asciiTheme="minorHAnsi" w:hAnsiTheme="minorHAnsi"/>
+                <w:b w:val="0"/>
+                <w:noProof/>
+                <w:spacing w:val="0"/>
+                <w:lang w:val="en-CA" w:eastAsia="en-CA"/>
+              </w:rPr>
+              <w:tab/>
+            </w:r>
+            <w:r>
+              <w:rPr>
+                <w:rStyle w:val="Lienhypertexte"/>
+                <w:noProof/>
+              </w:rPr>
+              <w:t>Implémentation et architecture logicielle</w:t>
+            </w:r>
+            <w:r>
+              <w:rPr>
+                <w:noProof/>
+                <w:webHidden/>
+              </w:rPr>
+              <w:tab/>
+            </w:r>
+            <w:r>
+              <w:rPr>
+                <w:noProof/>
+                <w:webHidden/>
+              </w:rPr>
+              <w:fldChar w:fldCharType="begin"/>
+            </w:r>
+            <w:r>
+              <w:rPr>
+                <w:noProof/>
+                <w:webHidden/>
+              </w:rPr>
+              <w:instrText xml:space="preserve"> PAGEREF _Toc488675134 \h </w:instrText>
+            </w:r>
+            <w:r>
+              <w:rPr>
+                <w:noProof/>
+                <w:webHidden/>
+              </w:rPr>
+            </w:r>
+            <w:r>
+              <w:rPr>
+                <w:noProof/>
+                <w:webHidden/>
+              </w:rPr>
+              <w:fldChar w:fldCharType="separate"/>
+            </w:r>
+            <w:r>
+              <w:rPr>
+                <w:noProof/>
+                <w:webHidden/>
+              </w:rPr>
+              <w:t>5</w:t>
+            </w:r>
+            <w:r>
+              <w:rPr>
+                <w:noProof/>
+                <w:webHidden/>
+              </w:rPr>
+              <w:fldChar w:fldCharType="end"/>
+            </w:r>
+          </w:hyperlink>
+        </w:p>
+        <w:p>
+          <w:pPr>
+            <w:pStyle w:val="TM1"/>
+            <w:tabs>
+              <w:tab w:val="left" w:pos="1100"/>
+            </w:tabs>
+            <w:rPr>
+              <w:rFonts w:asciiTheme="minorHAnsi" w:hAnsiTheme="minorHAnsi"/>
+              <w:b w:val="0"/>
+              <w:noProof/>
+              <w:spacing w:val="0"/>
+              <w:lang w:val="en-CA" w:eastAsia="en-CA"/>
+            </w:rPr>
+          </w:pPr>
+          <w:hyperlink w:anchor="_Toc488675135" w:history="1">
+            <w:r>
+              <w:rPr>
+                <w:rStyle w:val="Lienhypertexte"/>
+                <w:noProof/>
+              </w:rPr>
+              <w:t>5.</w:t>
+            </w:r>
+            <w:r>
+              <w:rPr>
+                <w:rFonts w:asciiTheme="minorHAnsi" w:hAnsiTheme="minorHAnsi"/>
+                <w:b w:val="0"/>
+                <w:noProof/>
+                <w:spacing w:val="0"/>
+                <w:lang w:val="en-CA" w:eastAsia="en-CA"/>
+              </w:rPr>
+              <w:tab/>
+            </w:r>
+            <w:r>
+              <w:rPr>
+                <w:rStyle w:val="Lienhypertexte"/>
+                <w:noProof/>
+              </w:rPr>
+              <w:t>Mode d’emploi</w:t>
+            </w:r>
+            <w:r>
+              <w:rPr>
+                <w:noProof/>
+                <w:webHidden/>
+              </w:rPr>
+              <w:tab/>
+            </w:r>
+            <w:r>
+              <w:rPr>
+                <w:noProof/>
+                <w:webHidden/>
+              </w:rPr>
+              <w:fldChar w:fldCharType="begin"/>
+            </w:r>
+            <w:r>
+              <w:rPr>
+                <w:noProof/>
+                <w:webHidden/>
+              </w:rPr>
+              <w:instrText xml:space="preserve"> PAGEREF _Toc488675135 \h </w:instrText>
+            </w:r>
+            <w:r>
+              <w:rPr>
+                <w:noProof/>
+                <w:webHidden/>
+              </w:rPr>
+            </w:r>
+            <w:r>
+              <w:rPr>
+                <w:noProof/>
+                <w:webHidden/>
+              </w:rPr>
+              <w:fldChar w:fldCharType="separate"/>
+            </w:r>
+            <w:r>
+              <w:rPr>
+                <w:noProof/>
+                <w:webHidden/>
+              </w:rPr>
+              <w:t>5</w:t>
+            </w:r>
+            <w:r>
+              <w:rPr>
+                <w:noProof/>
+                <w:webHidden/>
+              </w:rPr>
+              <w:fldChar w:fldCharType="end"/>
+            </w:r>
+          </w:hyperlink>
+        </w:p>
+        <w:p>
+          <w:pPr>
+            <w:pStyle w:val="TM1"/>
+            <w:tabs>
+              <w:tab w:val="left" w:pos="1100"/>
+            </w:tabs>
+            <w:rPr>
+              <w:rFonts w:asciiTheme="minorHAnsi" w:hAnsiTheme="minorHAnsi"/>
+              <w:b w:val="0"/>
+              <w:noProof/>
+              <w:spacing w:val="0"/>
+              <w:lang w:val="en-CA" w:eastAsia="en-CA"/>
+            </w:rPr>
+          </w:pPr>
+          <w:hyperlink w:anchor="_Toc488675136" w:history="1">
+            <w:r>
+              <w:rPr>
+                <w:rStyle w:val="Lienhypertexte"/>
+                <w:noProof/>
+              </w:rPr>
+              <w:t>6.</w:t>
+            </w:r>
+            <w:r>
+              <w:rPr>
+                <w:rFonts w:asciiTheme="minorHAnsi" w:hAnsiTheme="minorHAnsi"/>
+                <w:b w:val="0"/>
+                <w:noProof/>
+                <w:spacing w:val="0"/>
+                <w:lang w:val="en-CA" w:eastAsia="en-CA"/>
+              </w:rPr>
+              <w:tab/>
+            </w:r>
+            <w:r>
+              <w:rPr>
+                <w:rStyle w:val="Lienhypertexte"/>
+                <w:noProof/>
+              </w:rPr>
+              <w:t>Tests avec utilisateurs</w:t>
+            </w:r>
+            <w:r>
+              <w:rPr>
+                <w:noProof/>
+                <w:webHidden/>
+              </w:rPr>
+              <w:tab/>
+            </w:r>
+            <w:r>
+              <w:rPr>
+                <w:noProof/>
+                <w:webHidden/>
+              </w:rPr>
+              <w:fldChar w:fldCharType="begin"/>
+            </w:r>
+            <w:r>
+              <w:rPr>
+                <w:noProof/>
+                <w:webHidden/>
+              </w:rPr>
+              <w:instrText xml:space="preserve"> PAGEREF _Toc488675136 \h </w:instrText>
+            </w:r>
+            <w:r>
+              <w:rPr>
+                <w:noProof/>
+                <w:webHidden/>
+              </w:rPr>
+            </w:r>
+            <w:r>
+              <w:rPr>
+                <w:noProof/>
+                <w:webHidden/>
+              </w:rPr>
+              <w:fldChar w:fldCharType="separate"/>
+            </w:r>
+            <w:r>
+              <w:rPr>
+                <w:noProof/>
+                <w:webHidden/>
+              </w:rPr>
+              <w:t>5</w:t>
+            </w:r>
+            <w:r>
+              <w:rPr>
+                <w:noProof/>
+                <w:webHidden/>
+              </w:rPr>
+              <w:fldChar w:fldCharType="end"/>
+            </w:r>
+          </w:hyperlink>
+        </w:p>
+        <w:p>
+          <w:pPr>
+            <w:pStyle w:val="TM1"/>
+            <w:tabs>
+              <w:tab w:val="left" w:pos="1100"/>
+            </w:tabs>
+            <w:rPr>
+              <w:rFonts w:asciiTheme="minorHAnsi" w:hAnsiTheme="minorHAnsi"/>
+              <w:b w:val="0"/>
+              <w:noProof/>
+              <w:spacing w:val="0"/>
+              <w:lang w:val="en-CA" w:eastAsia="en-CA"/>
+            </w:rPr>
+          </w:pPr>
+          <w:hyperlink w:anchor="_Toc488675137" w:history="1">
+            <w:r>
+              <w:rPr>
+                <w:rStyle w:val="Lienhypertexte"/>
+                <w:noProof/>
+              </w:rPr>
+              <w:t>7.</w:t>
+            </w:r>
+            <w:r>
+              <w:rPr>
+                <w:rFonts w:asciiTheme="minorHAnsi" w:hAnsiTheme="minorHAnsi"/>
+                <w:b w:val="0"/>
+                <w:noProof/>
+                <w:spacing w:val="0"/>
+                <w:lang w:val="en-CA" w:eastAsia="en-CA"/>
+              </w:rPr>
+              <w:tab/>
+            </w:r>
+            <w:r>
+              <w:rPr>
+                <w:rStyle w:val="Lienhypertexte"/>
+                <w:noProof/>
+              </w:rPr>
+              <w:t>Discussion</w:t>
+            </w:r>
+            <w:r>
+              <w:rPr>
+                <w:noProof/>
+                <w:webHidden/>
+              </w:rPr>
+              <w:tab/>
+            </w:r>
+            <w:r>
+              <w:rPr>
+                <w:noProof/>
+                <w:webHidden/>
+              </w:rPr>
+              <w:fldChar w:fldCharType="begin"/>
+            </w:r>
+            <w:r>
+              <w:rPr>
+                <w:noProof/>
+                <w:webHidden/>
+              </w:rPr>
+              <w:instrText xml:space="preserve"> PAGEREF _Toc488675137 \h </w:instrText>
+            </w:r>
+            <w:r>
+              <w:rPr>
+                <w:noProof/>
+                <w:webHidden/>
+              </w:rPr>
+            </w:r>
+            <w:r>
+              <w:rPr>
+                <w:noProof/>
+                <w:webHidden/>
+              </w:rPr>
+              <w:fldChar w:fldCharType="separate"/>
+            </w:r>
+            <w:r>
+              <w:rPr>
+                <w:noProof/>
+                <w:webHidden/>
+              </w:rPr>
+              <w:t>5</w:t>
+            </w:r>
+            <w:r>
+              <w:rPr>
+                <w:noProof/>
+                <w:webHidden/>
+              </w:rPr>
+              <w:fldChar w:fldCharType="end"/>
+            </w:r>
+          </w:hyperlink>
+        </w:p>
+        <w:p>
+          <w:pPr>
+            <w:pStyle w:val="TM1"/>
+            <w:tabs>
+              <w:tab w:val="left" w:pos="1100"/>
+            </w:tabs>
+            <w:rPr>
+              <w:rFonts w:asciiTheme="minorHAnsi" w:hAnsiTheme="minorHAnsi"/>
+              <w:b w:val="0"/>
+              <w:noProof/>
+              <w:spacing w:val="0"/>
+              <w:lang w:val="en-CA" w:eastAsia="en-CA"/>
+            </w:rPr>
+          </w:pPr>
+          <w:hyperlink w:anchor="_Toc488675138" w:history="1">
+            <w:r>
+              <w:rPr>
+                <w:rStyle w:val="Lienhypertexte"/>
+                <w:noProof/>
+              </w:rPr>
+              <w:t>8.</w:t>
+            </w:r>
+            <w:r>
+              <w:rPr>
+                <w:rFonts w:asciiTheme="minorHAnsi" w:hAnsiTheme="minorHAnsi"/>
+                <w:b w:val="0"/>
+                <w:noProof/>
+                <w:spacing w:val="0"/>
+                <w:lang w:val="en-CA" w:eastAsia="en-CA"/>
+              </w:rPr>
+              <w:tab/>
+            </w:r>
+            <w:r>
+              <w:rPr>
+                <w:rStyle w:val="Lienhypertexte"/>
+                <w:noProof/>
+              </w:rPr>
+              <w:t>Conclusion</w:t>
+            </w:r>
+            <w:r>
+              <w:rPr>
+                <w:noProof/>
+                <w:webHidden/>
+              </w:rPr>
+              <w:tab/>
+            </w:r>
+            <w:r>
+              <w:rPr>
+                <w:noProof/>
+                <w:webHidden/>
+              </w:rPr>
+              <w:fldChar w:fldCharType="begin"/>
+            </w:r>
+            <w:r>
+              <w:rPr>
+                <w:noProof/>
+                <w:webHidden/>
+              </w:rPr>
+              <w:instrText xml:space="preserve"> PAGEREF _Toc488675138 \h </w:instrText>
+            </w:r>
+            <w:r>
+              <w:rPr>
+                <w:noProof/>
+                <w:webHidden/>
+              </w:rPr>
+            </w:r>
+            <w:r>
+              <w:rPr>
+                <w:noProof/>
+                <w:webHidden/>
+              </w:rPr>
+              <w:fldChar w:fldCharType="separate"/>
+            </w:r>
+            <w:r>
+              <w:rPr>
+                <w:noProof/>
+                <w:webHidden/>
+              </w:rPr>
+              <w:t>6</w:t>
+            </w:r>
+            <w:r>
+              <w:rPr>
+                <w:noProof/>
+                <w:webHidden/>
+              </w:rPr>
+              <w:fldChar w:fldCharType="end"/>
+            </w:r>
+          </w:hyperlink>
+        </w:p>
+        <w:p>
+          <w:pPr>
+            <w:pStyle w:val="TM1"/>
+            <w:tabs>
+              <w:tab w:val="left" w:pos="1100"/>
+            </w:tabs>
+            <w:rPr>
+              <w:rFonts w:asciiTheme="minorHAnsi" w:hAnsiTheme="minorHAnsi"/>
+              <w:b w:val="0"/>
+              <w:noProof/>
+              <w:spacing w:val="0"/>
+              <w:lang w:val="en-CA" w:eastAsia="en-CA"/>
+            </w:rPr>
+          </w:pPr>
+          <w:hyperlink w:anchor="_Toc488675139" w:history="1">
+            <w:r>
+              <w:rPr>
+                <w:rStyle w:val="Lienhypertexte"/>
+                <w:noProof/>
+              </w:rPr>
+              <w:t>9.</w:t>
+            </w:r>
+            <w:r>
+              <w:rPr>
+                <w:rFonts w:asciiTheme="minorHAnsi" w:hAnsiTheme="minorHAnsi"/>
+                <w:b w:val="0"/>
+                <w:noProof/>
+                <w:spacing w:val="0"/>
+                <w:lang w:val="en-CA" w:eastAsia="en-CA"/>
+              </w:rPr>
+              <w:tab/>
+            </w:r>
+            <w:r>
+              <w:rPr>
+                <w:rStyle w:val="Lienhypertexte"/>
+                <w:noProof/>
+              </w:rPr>
+              <w:t>Références</w:t>
+            </w:r>
+            <w:r>
+              <w:rPr>
+                <w:noProof/>
+                <w:webHidden/>
+              </w:rPr>
+              <w:tab/>
+            </w:r>
+            <w:r>
+              <w:rPr>
+                <w:noProof/>
+                <w:webHidden/>
+              </w:rPr>
+              <w:fldChar w:fldCharType="begin"/>
+            </w:r>
+            <w:r>
+              <w:rPr>
+                <w:noProof/>
+                <w:webHidden/>
+              </w:rPr>
+              <w:instrText xml:space="preserve"> PAGEREF _Toc488675139 \h </w:instrText>
+            </w:r>
+            <w:r>
+              <w:rPr>
+                <w:noProof/>
+                <w:webHidden/>
+              </w:rPr>
+            </w:r>
+            <w:r>
+              <w:rPr>
+                <w:noProof/>
+                <w:webHidden/>
+              </w:rPr>
+              <w:fldChar w:fldCharType="separate"/>
+            </w:r>
+            <w:r>
+              <w:rPr>
+                <w:noProof/>
+                <w:webHidden/>
+              </w:rPr>
+              <w:t>7</w:t>
+            </w:r>
+            <w:r>
+              <w:rPr>
+                <w:noProof/>
+                <w:webHidden/>
+              </w:rPr>
+              <w:fldChar w:fldCharType="end"/>
+            </w:r>
+          </w:hyperlink>
+        </w:p>
+        <w:p>
+          <w:pPr>
+            <w:pStyle w:val="TM1"/>
+            <w:tabs>
+              <w:tab w:val="left" w:pos="1100"/>
+            </w:tabs>
+            <w:rPr>
+              <w:rFonts w:asciiTheme="minorHAnsi" w:hAnsiTheme="minorHAnsi"/>
+              <w:b w:val="0"/>
+              <w:noProof/>
+              <w:spacing w:val="0"/>
+              <w:lang w:val="en-CA" w:eastAsia="en-CA"/>
+            </w:rPr>
+          </w:pPr>
+          <w:hyperlink w:anchor="_Toc488675140" w:history="1">
+            <w:r>
+              <w:rPr>
+                <w:rStyle w:val="Lienhypertexte"/>
+                <w:noProof/>
+              </w:rPr>
+              <w:t>10.</w:t>
+            </w:r>
+            <w:r>
+              <w:rPr>
+                <w:rFonts w:asciiTheme="minorHAnsi" w:hAnsiTheme="minorHAnsi"/>
+                <w:b w:val="0"/>
+                <w:noProof/>
+                <w:spacing w:val="0"/>
+                <w:lang w:val="en-CA" w:eastAsia="en-CA"/>
+              </w:rPr>
+              <w:tab/>
+            </w:r>
+            <w:r>
+              <w:rPr>
+                <w:rStyle w:val="Lienhypertexte"/>
+                <w:noProof/>
+              </w:rPr>
+              <w:t>Annexes</w:t>
+            </w:r>
+            <w:r>
+              <w:rPr>
+                <w:noProof/>
+                <w:webHidden/>
+              </w:rPr>
+              <w:tab/>
+            </w:r>
+            <w:r>
+              <w:rPr>
+                <w:noProof/>
+                <w:webHidden/>
+              </w:rPr>
+              <w:fldChar w:fldCharType="begin"/>
+            </w:r>
+            <w:r>
+              <w:rPr>
+                <w:noProof/>
+                <w:webHidden/>
+              </w:rPr>
+              <w:instrText xml:space="preserve"> PAGEREF _Toc488675140 \h </w:instrText>
+            </w:r>
+            <w:r>
+              <w:rPr>
+                <w:noProof/>
+                <w:webHidden/>
+              </w:rPr>
+            </w:r>
+            <w:r>
+              <w:rPr>
+                <w:noProof/>
+                <w:webHidden/>
+              </w:rPr>
+              <w:fldChar w:fldCharType="separate"/>
+            </w:r>
+            <w:r>
+              <w:rPr>
+                <w:noProof/>
+                <w:webHidden/>
+              </w:rPr>
+              <w:t>8</w:t>
+            </w:r>
+            <w:r>
+              <w:rPr>
+                <w:noProof/>
+                <w:webHidden/>
+              </w:rPr>
+              <w:fldChar w:fldCharType="end"/>
+            </w:r>
+          </w:hyperlink>
+        </w:p>
+        <w:p>
+          <w:r>
+            <w:rPr>
+              <w:b/>
+              <w:bCs/>
+              <w:lang w:val="fr-FR"/>
+            </w:rPr>
+            <w:fldChar w:fldCharType="end"/>
+          </w:r>
+        </w:p>
+      </w:sdtContent>
+    </w:sdt>
+    <w:p>
+      <w:pPr>
+        <w:tabs>
+          <w:tab w:val="left" w:pos="2304"/>
+        </w:tabs>
+        <w:rPr>
+          <w:rFonts w:ascii="Arial" w:hAnsi="Arial" w:cs="Arial"/>
+          <w:sz w:val="28"/>
+          <w:szCs w:val="28"/>
+          <w:lang w:val="fr-CA"/>
+        </w:rPr>
+        <w:sectPr>
+          <w:footerReference w:type="even" r:id="rId9"/>
+          <w:footerReference w:type="default" r:id="rId10"/>
+          <w:footerReference w:type="first" r:id="rId11"/>
+          <w:pgSz w:w="12240" w:h="15840" w:code="1"/>
+          <w:pgMar w:top="1440" w:right="1800" w:bottom="1440" w:left="1800" w:header="720" w:footer="965" w:gutter="0"/>
+          <w:pgNumType w:start="1"/>
+          <w:cols w:space="240"/>
+          <w:formProt w:val="0"/>
+          <w:titlePg/>
+        </w:sectPr>
+      </w:pPr>
+    </w:p>
+    <w:p>
+      <w:pPr>
+        <w:jc w:val="center"/>
         <w:rPr>
           <w:rFonts w:ascii="Arial" w:hAnsi="Arial" w:cs="Arial"/>
           <w:b/>
@@ -1681,8 +2648,7 @@
           <w:szCs w:val="28"/>
           <w:lang w:val="fr-CA"/>
         </w:rPr>
-        <w:br w:type="page"/>
-      </w:r>
+      </w:pPr>
       <w:r>
         <w:rPr>
           <w:rFonts w:ascii="Arial" w:hAnsi="Arial" w:cs="Arial"/>
@@ -1691,6 +2657,7 @@
           <w:szCs w:val="28"/>
           <w:lang w:val="fr-CA"/>
         </w:rPr>
+        <w:lastRenderedPageBreak/>
         <w:t>GRILLE DE CORRECTION</w:t>
       </w:r>
       <w:r>
@@ -1725,7 +2692,7 @@
     </w:p>
     <w:tbl>
       <w:tblPr>
-        <w:tblStyle w:val="LightList-Accent1"/>
+        <w:tblStyle w:val="Listeclaire-Accent1"/>
         <w:tblW w:w="0" w:type="auto"/>
         <w:tblBorders>
           <w:top w:val="single" w:sz="8" w:space="0" w:color="auto"/>
@@ -1761,7 +2728,7 @@
           </w:tcPr>
           <w:p>
             <w:pPr>
-              <w:pStyle w:val="BodyText"/>
+              <w:pStyle w:val="Corpsdetexte"/>
               <w:spacing w:after="0"/>
               <w:rPr>
                 <w:rFonts w:ascii="Arial" w:hAnsi="Arial" w:cs="Arial"/>
@@ -1787,7 +2754,7 @@
           </w:tcPr>
           <w:p>
             <w:pPr>
-              <w:pStyle w:val="BodyText"/>
+              <w:pStyle w:val="Corpsdetexte"/>
               <w:spacing w:after="0"/>
               <w:jc w:val="center"/>
               <w:cnfStyle w:val="000000100000" w:firstRow="0" w:lastRow="0" w:firstColumn="0" w:lastColumn="0" w:oddVBand="0" w:evenVBand="0" w:oddHBand="1" w:evenHBand="0" w:firstRowFirstColumn="0" w:firstRowLastColumn="0" w:lastRowFirstColumn="0" w:lastRowLastColumn="0"/>
@@ -1811,7 +2778,7 @@
           </w:tcPr>
           <w:p>
             <w:pPr>
-              <w:pStyle w:val="BodyText"/>
+              <w:pStyle w:val="Corpsdetexte"/>
               <w:spacing w:after="0"/>
               <w:jc w:val="center"/>
               <w:rPr>
@@ -1845,7 +2812,7 @@
           </w:tcPr>
           <w:p>
             <w:pPr>
-              <w:pStyle w:val="BodyText"/>
+              <w:pStyle w:val="Corpsdetexte"/>
               <w:spacing w:after="0"/>
               <w:rPr>
                 <w:rFonts w:ascii="Arial" w:hAnsi="Arial" w:cs="Arial"/>
@@ -1874,7 +2841,7 @@
           </w:tcPr>
           <w:p>
             <w:pPr>
-              <w:pStyle w:val="BodyText"/>
+              <w:pStyle w:val="Corpsdetexte"/>
               <w:spacing w:after="0"/>
               <w:jc w:val="center"/>
               <w:cnfStyle w:val="000000000000" w:firstRow="0" w:lastRow="0" w:firstColumn="0" w:lastColumn="0" w:oddVBand="0" w:evenVBand="0" w:oddHBand="0" w:evenHBand="0" w:firstRowFirstColumn="0" w:firstRowLastColumn="0" w:lastRowFirstColumn="0" w:lastRowLastColumn="0"/>
@@ -1896,7 +2863,7 @@
           </w:tcPr>
           <w:p>
             <w:pPr>
-              <w:pStyle w:val="BodyText"/>
+              <w:pStyle w:val="Corpsdetexte"/>
               <w:spacing w:after="0"/>
               <w:jc w:val="center"/>
               <w:rPr>
@@ -1940,7 +2907,7 @@
           </w:tcPr>
           <w:p>
             <w:pPr>
-              <w:pStyle w:val="BodyText"/>
+              <w:pStyle w:val="Corpsdetexte"/>
               <w:spacing w:after="0"/>
               <w:rPr>
                 <w:rFonts w:ascii="Arial" w:hAnsi="Arial" w:cs="Arial"/>
@@ -1980,7 +2947,7 @@
           </w:tcPr>
           <w:p>
             <w:pPr>
-              <w:pStyle w:val="BodyText"/>
+              <w:pStyle w:val="Corpsdetexte"/>
               <w:spacing w:after="0"/>
               <w:jc w:val="center"/>
               <w:cnfStyle w:val="000000100000" w:firstRow="0" w:lastRow="0" w:firstColumn="0" w:lastColumn="0" w:oddVBand="0" w:evenVBand="0" w:oddHBand="1" w:evenHBand="0" w:firstRowFirstColumn="0" w:firstRowLastColumn="0" w:lastRowFirstColumn="0" w:lastRowLastColumn="0"/>
@@ -2004,7 +2971,7 @@
           </w:tcPr>
           <w:p>
             <w:pPr>
-              <w:pStyle w:val="BodyText"/>
+              <w:pStyle w:val="Corpsdetexte"/>
               <w:spacing w:after="0"/>
               <w:jc w:val="center"/>
               <w:rPr>
@@ -2045,7 +3012,7 @@
           </w:tcPr>
           <w:p>
             <w:pPr>
-              <w:pStyle w:val="BodyText"/>
+              <w:pStyle w:val="Corpsdetexte"/>
               <w:spacing w:after="0"/>
               <w:rPr>
                 <w:rFonts w:ascii="Arial" w:hAnsi="Arial" w:cs="Arial"/>
@@ -2067,7 +3034,7 @@
           </w:tcPr>
           <w:p>
             <w:pPr>
-              <w:pStyle w:val="BodyText"/>
+              <w:pStyle w:val="Corpsdetexte"/>
               <w:spacing w:after="0"/>
               <w:jc w:val="center"/>
               <w:cnfStyle w:val="000000000000" w:firstRow="0" w:lastRow="0" w:firstColumn="0" w:lastColumn="0" w:oddVBand="0" w:evenVBand="0" w:oddHBand="0" w:evenHBand="0" w:firstRowFirstColumn="0" w:firstRowLastColumn="0" w:lastRowFirstColumn="0" w:lastRowLastColumn="0"/>
@@ -2089,7 +3056,7 @@
           </w:tcPr>
           <w:p>
             <w:pPr>
-              <w:pStyle w:val="BodyText"/>
+              <w:pStyle w:val="Corpsdetexte"/>
               <w:spacing w:after="0"/>
               <w:jc w:val="center"/>
               <w:rPr>
@@ -2133,7 +3100,7 @@
           </w:tcPr>
           <w:p>
             <w:pPr>
-              <w:pStyle w:val="BodyText"/>
+              <w:pStyle w:val="Corpsdetexte"/>
               <w:spacing w:after="0"/>
               <w:rPr>
                 <w:rFonts w:ascii="Arial" w:hAnsi="Arial" w:cs="Arial"/>
@@ -2159,7 +3126,7 @@
           </w:tcPr>
           <w:p>
             <w:pPr>
-              <w:pStyle w:val="BodyText"/>
+              <w:pStyle w:val="Corpsdetexte"/>
               <w:spacing w:after="0"/>
               <w:jc w:val="center"/>
               <w:cnfStyle w:val="000000100000" w:firstRow="0" w:lastRow="0" w:firstColumn="0" w:lastColumn="0" w:oddVBand="0" w:evenVBand="0" w:oddHBand="1" w:evenHBand="0" w:firstRowFirstColumn="0" w:firstRowLastColumn="0" w:lastRowFirstColumn="0" w:lastRowLastColumn="0"/>
@@ -2183,7 +3150,7 @@
           </w:tcPr>
           <w:p>
             <w:pPr>
-              <w:pStyle w:val="BodyText"/>
+              <w:pStyle w:val="Corpsdetexte"/>
               <w:spacing w:after="0"/>
               <w:jc w:val="center"/>
               <w:rPr>
@@ -2224,7 +3191,7 @@
           </w:tcPr>
           <w:p>
             <w:pPr>
-              <w:pStyle w:val="BodyText"/>
+              <w:pStyle w:val="Corpsdetexte"/>
               <w:spacing w:after="0"/>
               <w:rPr>
                 <w:rFonts w:ascii="Arial" w:hAnsi="Arial" w:cs="Arial"/>
@@ -2246,7 +3213,7 @@
           </w:tcPr>
           <w:p>
             <w:pPr>
-              <w:pStyle w:val="BodyText"/>
+              <w:pStyle w:val="Corpsdetexte"/>
               <w:spacing w:after="0"/>
               <w:jc w:val="center"/>
               <w:cnfStyle w:val="000000000000" w:firstRow="0" w:lastRow="0" w:firstColumn="0" w:lastColumn="0" w:oddVBand="0" w:evenVBand="0" w:oddHBand="0" w:evenHBand="0" w:firstRowFirstColumn="0" w:firstRowLastColumn="0" w:lastRowFirstColumn="0" w:lastRowLastColumn="0"/>
@@ -2268,7 +3235,7 @@
           </w:tcPr>
           <w:p>
             <w:pPr>
-              <w:pStyle w:val="BodyText"/>
+              <w:pStyle w:val="Corpsdetexte"/>
               <w:spacing w:after="0"/>
               <w:jc w:val="center"/>
               <w:rPr>
@@ -2306,7 +3273,7 @@
           </w:tcPr>
           <w:p>
             <w:pPr>
-              <w:pStyle w:val="BodyText"/>
+              <w:pStyle w:val="Corpsdetexte"/>
               <w:spacing w:after="0"/>
               <w:rPr>
                 <w:rFonts w:ascii="Arial" w:hAnsi="Arial" w:cs="Arial"/>
@@ -2328,7 +3295,7 @@
           </w:tcPr>
           <w:p>
             <w:pPr>
-              <w:pStyle w:val="BodyText"/>
+              <w:pStyle w:val="Corpsdetexte"/>
               <w:spacing w:after="0"/>
               <w:jc w:val="center"/>
               <w:cnfStyle w:val="000000100000" w:firstRow="0" w:lastRow="0" w:firstColumn="0" w:lastColumn="0" w:oddVBand="0" w:evenVBand="0" w:oddHBand="1" w:evenHBand="0" w:firstRowFirstColumn="0" w:firstRowLastColumn="0" w:lastRowFirstColumn="0" w:lastRowLastColumn="0"/>
@@ -2346,7 +3313,7 @@
           </w:tcPr>
           <w:p>
             <w:pPr>
-              <w:pStyle w:val="BodyText"/>
+              <w:pStyle w:val="Corpsdetexte"/>
               <w:spacing w:after="0"/>
               <w:jc w:val="center"/>
               <w:rPr>
@@ -2387,7 +3354,7 @@
           </w:tcPr>
           <w:p>
             <w:pPr>
-              <w:pStyle w:val="BodyText"/>
+              <w:pStyle w:val="Corpsdetexte"/>
               <w:spacing w:after="0"/>
               <w:rPr>
                 <w:rFonts w:ascii="Arial" w:hAnsi="Arial" w:cs="Arial"/>
@@ -2412,7 +3379,7 @@
           </w:tcPr>
           <w:p>
             <w:pPr>
-              <w:pStyle w:val="BodyText"/>
+              <w:pStyle w:val="Corpsdetexte"/>
               <w:spacing w:after="0"/>
               <w:jc w:val="center"/>
               <w:cnfStyle w:val="000000000000" w:firstRow="0" w:lastRow="0" w:firstColumn="0" w:lastColumn="0" w:oddVBand="0" w:evenVBand="0" w:oddHBand="0" w:evenHBand="0" w:firstRowFirstColumn="0" w:firstRowLastColumn="0" w:lastRowFirstColumn="0" w:lastRowLastColumn="0"/>
@@ -2435,7 +3402,7 @@
           </w:tcPr>
           <w:p>
             <w:pPr>
-              <w:pStyle w:val="BodyText"/>
+              <w:pStyle w:val="Corpsdetexte"/>
               <w:spacing w:after="0"/>
               <w:jc w:val="center"/>
               <w:rPr>
@@ -2473,7 +3440,7 @@
           </w:tcPr>
           <w:p>
             <w:pPr>
-              <w:pStyle w:val="BodyText"/>
+              <w:pStyle w:val="Corpsdetexte"/>
               <w:spacing w:after="0"/>
               <w:rPr>
                 <w:rFonts w:ascii="Arial" w:hAnsi="Arial" w:cs="Arial"/>
@@ -2509,7 +3476,7 @@
           </w:tcPr>
           <w:p>
             <w:pPr>
-              <w:pStyle w:val="BodyText"/>
+              <w:pStyle w:val="Corpsdetexte"/>
               <w:spacing w:after="0"/>
               <w:jc w:val="center"/>
               <w:cnfStyle w:val="000000100000" w:firstRow="0" w:lastRow="0" w:firstColumn="0" w:lastColumn="0" w:oddVBand="0" w:evenVBand="0" w:oddHBand="1" w:evenHBand="0" w:firstRowFirstColumn="0" w:firstRowLastColumn="0" w:lastRowFirstColumn="0" w:lastRowLastColumn="0"/>
@@ -2530,7 +3497,7 @@
           </w:tcPr>
           <w:p>
             <w:pPr>
-              <w:pStyle w:val="BodyText"/>
+              <w:pStyle w:val="Corpsdetexte"/>
               <w:spacing w:after="0"/>
               <w:jc w:val="center"/>
               <w:rPr>
@@ -2540,7 +3507,7 @@
           </w:p>
           <w:p>
             <w:pPr>
-              <w:pStyle w:val="BodyText"/>
+              <w:pStyle w:val="Corpsdetexte"/>
               <w:spacing w:after="0"/>
               <w:jc w:val="center"/>
               <w:rPr>
@@ -2563,7 +3530,7 @@
           </w:tcPr>
           <w:p>
             <w:pPr>
-              <w:pStyle w:val="BodyText"/>
+              <w:pStyle w:val="Corpsdetexte"/>
               <w:spacing w:after="0"/>
               <w:rPr>
                 <w:rFonts w:ascii="Arial" w:hAnsi="Arial" w:cs="Arial"/>
@@ -2595,7 +3562,7 @@
           </w:tcPr>
           <w:p>
             <w:pPr>
-              <w:pStyle w:val="BodyText"/>
+              <w:pStyle w:val="Corpsdetexte"/>
               <w:spacing w:after="0"/>
               <w:jc w:val="center"/>
               <w:cnfStyle w:val="000000000000" w:firstRow="0" w:lastRow="0" w:firstColumn="0" w:lastColumn="0" w:oddVBand="0" w:evenVBand="0" w:oddHBand="0" w:evenHBand="0" w:firstRowFirstColumn="0" w:firstRowLastColumn="0" w:lastRowFirstColumn="0" w:lastRowLastColumn="0"/>
@@ -2614,7 +3581,7 @@
           </w:tcPr>
           <w:p>
             <w:pPr>
-              <w:pStyle w:val="BodyText"/>
+              <w:pStyle w:val="Corpsdetexte"/>
               <w:spacing w:after="0"/>
               <w:jc w:val="center"/>
               <w:rPr>
@@ -2624,7 +3591,7 @@
           </w:p>
           <w:p>
             <w:pPr>
-              <w:pStyle w:val="BodyText"/>
+              <w:pStyle w:val="Corpsdetexte"/>
               <w:spacing w:after="0"/>
               <w:jc w:val="center"/>
               <w:rPr>
@@ -2652,7 +3619,7 @@
           </w:tcPr>
           <w:p>
             <w:pPr>
-              <w:pStyle w:val="BodyText"/>
+              <w:pStyle w:val="Corpsdetexte"/>
               <w:spacing w:after="0"/>
               <w:rPr>
                 <w:rFonts w:ascii="Arial" w:hAnsi="Arial" w:cs="Arial"/>
@@ -2688,7 +3655,7 @@
           </w:tcPr>
           <w:p>
             <w:pPr>
-              <w:pStyle w:val="BodyText"/>
+              <w:pStyle w:val="Corpsdetexte"/>
               <w:spacing w:after="0"/>
               <w:jc w:val="center"/>
               <w:cnfStyle w:val="000000100000" w:firstRow="0" w:lastRow="0" w:firstColumn="0" w:lastColumn="0" w:oddVBand="0" w:evenVBand="0" w:oddHBand="1" w:evenHBand="0" w:firstRowFirstColumn="0" w:firstRowLastColumn="0" w:lastRowFirstColumn="0" w:lastRowLastColumn="0"/>
@@ -2709,7 +3676,7 @@
           </w:tcPr>
           <w:p>
             <w:pPr>
-              <w:pStyle w:val="BodyText"/>
+              <w:pStyle w:val="Corpsdetexte"/>
               <w:spacing w:after="0"/>
               <w:jc w:val="center"/>
               <w:rPr>
@@ -2719,7 +3686,7 @@
           </w:p>
           <w:p>
             <w:pPr>
-              <w:pStyle w:val="BodyText"/>
+              <w:pStyle w:val="Corpsdetexte"/>
               <w:spacing w:after="0"/>
               <w:jc w:val="center"/>
               <w:rPr>
@@ -2747,7 +3714,7 @@
           </w:tcPr>
           <w:p>
             <w:pPr>
-              <w:pStyle w:val="BodyText"/>
+              <w:pStyle w:val="Corpsdetexte"/>
               <w:spacing w:after="0"/>
               <w:rPr>
                 <w:rFonts w:ascii="Arial" w:hAnsi="Arial" w:cs="Arial"/>
@@ -2775,7 +3742,7 @@
           </w:tcPr>
           <w:p>
             <w:pPr>
-              <w:pStyle w:val="BodyText"/>
+              <w:pStyle w:val="Corpsdetexte"/>
               <w:spacing w:after="0"/>
               <w:jc w:val="center"/>
               <w:cnfStyle w:val="000000000000" w:firstRow="0" w:lastRow="0" w:firstColumn="0" w:lastColumn="0" w:oddVBand="0" w:evenVBand="0" w:oddHBand="0" w:evenHBand="0" w:firstRowFirstColumn="0" w:firstRowLastColumn="0" w:lastRowFirstColumn="0" w:lastRowLastColumn="0"/>
@@ -2796,7 +3763,7 @@
           </w:tcPr>
           <w:p>
             <w:pPr>
-              <w:pStyle w:val="BodyText"/>
+              <w:pStyle w:val="Corpsdetexte"/>
               <w:spacing w:after="0"/>
               <w:jc w:val="center"/>
               <w:rPr>
@@ -2817,56 +3784,314 @@
     </w:tbl>
     <w:p>
       <w:pPr>
-        <w:pStyle w:val="Heading1"/>
+        <w:pStyle w:val="Titre1"/>
       </w:pPr>
       <w:r>
         <w:br w:type="page"/>
       </w:r>
-      <w:r>
+      <w:bookmarkStart w:id="0" w:name="_Toc488675132"/>
+      <w:r>
+        <w:lastRenderedPageBreak/>
         <w:t>Introduction</w:t>
       </w:r>
+      <w:bookmarkEnd w:id="0"/>
     </w:p>
     <w:p>
       <w:pPr>
-        <w:pStyle w:val="Quote"/>
+        <w:pStyle w:val="Citation"/>
         <w:jc w:val="both"/>
       </w:pPr>
       <w:r>
+        <w:rPr>
+          <w:highlight w:val="yellow"/>
+        </w:rPr>
         <w:t>[Dans cette section, présentez en que</w:t>
       </w:r>
       <w:r>
+        <w:rPr>
+          <w:highlight w:val="yellow"/>
+        </w:rPr>
         <w:t>lques lignes en quoi consiste le travail de session</w:t>
       </w:r>
       <w:r>
+        <w:rPr>
+          <w:highlight w:val="yellow"/>
+        </w:rPr>
         <w:t>.   À l</w:t>
       </w:r>
       <w:r>
+        <w:rPr>
+          <w:highlight w:val="yellow"/>
+        </w:rPr>
         <w:t xml:space="preserve">a fin de cette section, </w:t>
       </w:r>
       <w:r>
+        <w:rPr>
+          <w:highlight w:val="yellow"/>
+        </w:rPr>
         <w:t>décrivez brièvement ce que contient le reste du rapport.</w:t>
       </w:r>
       <w:r>
+        <w:rPr>
+          <w:highlight w:val="yellow"/>
+        </w:rPr>
         <w:t>]</w:t>
       </w:r>
     </w:p>
     <w:p>
       <w:pPr>
-        <w:pStyle w:val="Heading1"/>
-      </w:pPr>
-      <w:r>
-        <w:t xml:space="preserve">Description </w:t>
-      </w:r>
-      <w:r>
-        <w:t>de l’environnement</w:t>
-      </w:r>
-      <w:r>
-        <w:t xml:space="preserve"> </w:t>
+        <w:jc w:val="both"/>
+        <w:rPr>
+          <w:lang w:val="fr-CA"/>
+        </w:rPr>
+      </w:pPr>
+      <w:r>
+        <w:rPr>
+          <w:lang w:val="fr-CA"/>
+        </w:rPr>
+        <w:t xml:space="preserve">Pour la seconde partie de ce cours, le travail de session consiste à développer </w:t>
+      </w:r>
+      <w:r>
+        <w:rPr>
+          <w:lang w:val="fr-CA"/>
+        </w:rPr>
+        <w:t>un environnement virtuel</w:t>
+      </w:r>
+      <w:r>
+        <w:rPr>
+          <w:lang w:val="fr-CA"/>
+        </w:rPr>
+        <w:t>, soit de réalité virtuelle,</w:t>
+      </w:r>
+      <w:r>
+        <w:rPr>
+          <w:lang w:val="fr-CA"/>
+        </w:rPr>
+        <w:t xml:space="preserve"> pour lequel un utilisateur pourra visualiser </w:t>
+      </w:r>
+      <w:r>
+        <w:rPr>
+          <w:lang w:val="fr-CA"/>
+        </w:rPr>
+        <w:t xml:space="preserve">à l’aide du visiocasque Oculus Rift CV1 </w:t>
+      </w:r>
+      <w:r>
+        <w:rPr>
+          <w:lang w:val="fr-CA"/>
+        </w:rPr>
+        <w:t xml:space="preserve">et y interagir. </w:t>
+      </w:r>
+      <w:r>
+        <w:rPr>
+          <w:lang w:val="fr-CA"/>
+        </w:rPr>
+        <w:t xml:space="preserve">Le futur utilisateur de notre application aura la chance de venir pratiquer ses habilités à la batterie, communément appelé un </w:t>
+      </w:r>
+      <w:proofErr w:type="spellStart"/>
+      <w:r>
+        <w:rPr>
+          <w:i/>
+          <w:lang w:val="fr-CA"/>
+        </w:rPr>
+        <w:t>drum</w:t>
+      </w:r>
+      <w:proofErr w:type="spellEnd"/>
+      <w:r>
+        <w:rPr>
+          <w:i/>
+          <w:lang w:val="fr-CA"/>
+        </w:rPr>
+        <w:t>.</w:t>
+      </w:r>
+      <w:r>
+        <w:rPr>
+          <w:lang w:val="fr-CA"/>
+        </w:rPr>
+        <w:t xml:space="preserve">   </w:t>
       </w:r>
     </w:p>
     <w:p>
       <w:pPr>
-        <w:pStyle w:val="Quote"/>
+        <w:jc w:val="both"/>
+        <w:rPr>
+          <w:lang w:val="fr-CA"/>
+        </w:rPr>
+      </w:pPr>
+      <w:r>
+        <w:rPr>
+          <w:lang w:val="fr-CA"/>
+        </w:rPr>
+        <w:t>Un des objectifs principaux</w:t>
+      </w:r>
+      <w:r>
+        <w:rPr>
+          <w:lang w:val="fr-CA"/>
+        </w:rPr>
+        <w:t xml:space="preserve"> est de créer pour l’utilisateur une expérience immersive par….tout en entrainant un fort sentiment de présence.</w:t>
+      </w:r>
+      <w:r>
+        <w:rPr>
+          <w:lang w:val="fr-CA"/>
+        </w:rPr>
+        <w:t xml:space="preserve"> </w:t>
+      </w:r>
+    </w:p>
+    <w:p>
+      <w:pPr>
+        <w:jc w:val="both"/>
+        <w:rPr>
+          <w:lang w:val="fr-CA"/>
+        </w:rPr>
+      </w:pPr>
+      <w:r>
+        <w:rPr>
+          <w:lang w:val="fr-CA"/>
+        </w:rPr>
+        <w:t xml:space="preserve">L’environnement virtuel sera développé à l’aide du logiciel </w:t>
+      </w:r>
+      <w:proofErr w:type="spellStart"/>
+      <w:r>
+        <w:rPr>
+          <w:lang w:val="fr-CA"/>
+        </w:rPr>
+        <w:t>Unity</w:t>
+      </w:r>
+      <w:proofErr w:type="spellEnd"/>
+      <w:r>
+        <w:rPr>
+          <w:lang w:val="fr-CA"/>
+        </w:rPr>
+        <w:t xml:space="preserve"> 3D et l’utilisateur aura une perspective de première personne afin d’évoluer dans l’environnement. Afin de favoriser le sentiment de présence et l’expérience immersive, un avatar sera généré afin d’animer ses gestes qui seront captés par les senseurs d’Oculus </w:t>
+      </w:r>
+      <w:proofErr w:type="spellStart"/>
+      <w:r>
+        <w:rPr>
+          <w:lang w:val="fr-CA"/>
+        </w:rPr>
+        <w:t>Touch</w:t>
+      </w:r>
+      <w:proofErr w:type="spellEnd"/>
+      <w:r>
+        <w:rPr>
+          <w:lang w:val="fr-CA"/>
+        </w:rPr>
+        <w:t xml:space="preserve"> et de la Kinect 2</w:t>
+      </w:r>
+      <w:r>
+        <w:rPr>
+          <w:lang w:val="fr-CA"/>
+        </w:rPr>
+        <w:t xml:space="preserve"> ainsi que l’intégration du son en mode 3D…</w:t>
+      </w:r>
+      <w:r>
+        <w:rPr>
+          <w:lang w:val="fr-CA"/>
+        </w:rPr>
+        <w:t>.</w:t>
+      </w:r>
+      <w:r>
+        <w:rPr>
+          <w:lang w:val="fr-CA"/>
+        </w:rPr>
+        <w:t xml:space="preserve"> </w:t>
+      </w:r>
+    </w:p>
+    <w:p>
+      <w:pPr>
+        <w:jc w:val="both"/>
+        <w:rPr>
+          <w:lang w:val="fr-CA"/>
+        </w:rPr>
+      </w:pPr>
+      <w:r>
+        <w:rPr>
+          <w:lang w:val="fr-CA"/>
+        </w:rPr>
+        <w:t xml:space="preserve">Les lois de la physique </w:t>
+      </w:r>
+      <w:r>
+        <w:rPr>
+          <w:lang w:val="fr-CA"/>
+        </w:rPr>
+        <w:t xml:space="preserve"> </w:t>
+      </w:r>
+    </w:p>
+    <w:p>
+      <w:pPr>
+        <w:jc w:val="both"/>
+        <w:rPr>
+          <w:lang w:val="fr-CA"/>
+        </w:rPr>
+      </w:pPr>
+      <w:r>
+        <w:rPr>
+          <w:lang w:val="fr-CA"/>
+        </w:rPr>
+        <w:t xml:space="preserve">  </w:t>
+      </w:r>
+      <w:bookmarkStart w:id="1" w:name="_GoBack"/>
+      <w:bookmarkEnd w:id="1"/>
+    </w:p>
+    <w:p>
+      <w:pPr>
+        <w:jc w:val="both"/>
+        <w:rPr>
+          <w:lang w:val="fr-CA"/>
+        </w:rPr>
+      </w:pPr>
+      <w:r>
+        <w:rPr>
+          <w:lang w:val="fr-CA"/>
+        </w:rPr>
+        <w:t xml:space="preserve"> </w:t>
+      </w:r>
+    </w:p>
+    <w:p>
+      <w:pPr>
+        <w:rPr>
+          <w:lang w:val="fr-CA"/>
+        </w:rPr>
+      </w:pPr>
+    </w:p>
+    <w:p>
+      <w:pPr>
+        <w:rPr>
+          <w:lang w:val="fr-CA"/>
+        </w:rPr>
+      </w:pPr>
+    </w:p>
+    <w:p>
+      <w:pPr>
+        <w:rPr>
+          <w:lang w:val="fr-CA"/>
+        </w:rPr>
+      </w:pPr>
+      <w:r>
+        <w:rPr>
+          <w:lang w:val="fr-CA"/>
+        </w:rPr>
+        <w:t xml:space="preserve">    </w:t>
+      </w:r>
+    </w:p>
+    <w:p>
+      <w:pPr>
+        <w:pStyle w:val="Titre1"/>
+      </w:pPr>
+      <w:bookmarkStart w:id="2" w:name="_Toc488675133"/>
+      <w:r>
+        <w:t xml:space="preserve">Description </w:t>
+      </w:r>
+      <w:r>
+        <w:t>de l’environnement</w:t>
+      </w:r>
+      <w:bookmarkEnd w:id="2"/>
+      <w:r>
+        <w:t xml:space="preserve"> </w:t>
+      </w:r>
+    </w:p>
+    <w:p>
+      <w:pPr>
+        <w:pStyle w:val="Citation"/>
         <w:jc w:val="both"/>
         <w:rPr>
           <w:rFonts w:ascii="Arial" w:hAnsi="Arial" w:cs="Arial"/>
@@ -2889,7 +4114,15 @@
         <w:t xml:space="preserve">.  </w:t>
       </w:r>
       <w:r>
-        <w:t>Sans présenter son mode d’utilisation, présenter les choix que vous avez fait pour répondre aux exigences du travail : quels éléments le composent, quelles sont ses particularités, etc.</w:t>
+        <w:t xml:space="preserve">Sans présenter son mode d’utilisation, présenter les choix que vous avez </w:t>
+      </w:r>
+      <w:proofErr w:type="gramStart"/>
+      <w:r>
+        <w:t>fait</w:t>
+      </w:r>
+      <w:proofErr w:type="gramEnd"/>
+      <w:r>
+        <w:t xml:space="preserve"> pour répondre aux exigences du travail : quels éléments le composent, quelles sont ses particularités, etc.</w:t>
       </w:r>
       <w:r>
         <w:t>]</w:t>
@@ -2900,18 +4133,23 @@
     </w:p>
     <w:p>
       <w:pPr>
-        <w:pStyle w:val="Heading1"/>
-      </w:pPr>
+        <w:pStyle w:val="Titre1"/>
+      </w:pPr>
+      <w:bookmarkStart w:id="3" w:name="_Toc488675134"/>
       <w:r>
         <w:t>Implémentation et a</w:t>
       </w:r>
       <w:r>
-        <w:t xml:space="preserve">rchitecture logicielle </w:t>
+        <w:t>rchitecture logicielle</w:t>
+      </w:r>
+      <w:bookmarkEnd w:id="3"/>
+      <w:r>
+        <w:t xml:space="preserve"> </w:t>
       </w:r>
     </w:p>
     <w:p>
       <w:pPr>
-        <w:pStyle w:val="Quote"/>
+        <w:pStyle w:val="Citation"/>
         <w:jc w:val="both"/>
       </w:pPr>
       <w:r>
@@ -2932,11 +4170,12 @@
     </w:p>
     <w:p>
       <w:pPr>
-        <w:pStyle w:val="Quote"/>
+        <w:pStyle w:val="Citation"/>
         <w:ind w:left="284"/>
         <w:jc w:val="both"/>
       </w:pPr>
       <w:r>
+        <w:lastRenderedPageBreak/>
         <w:t>Expliquez brièvement les grandes étapes de l’implémentation de votre environnement sans répéter textuellement le contenu des documents sur le site du cours.  Pour les changements que vous avez eu à faire dans des fichiers de configuration, expliquez l’effet de ces changements.</w:t>
       </w:r>
       <w:r>
@@ -2945,12 +4184,14 @@
     </w:p>
     <w:p>
       <w:pPr>
-        <w:pStyle w:val="Heading1"/>
-      </w:pPr>
-      <w:bookmarkStart w:id="1" w:name="_Toc147376545"/>
+        <w:pStyle w:val="Titre1"/>
+      </w:pPr>
+      <w:bookmarkStart w:id="4" w:name="_Toc147376545"/>
+      <w:bookmarkStart w:id="5" w:name="_Toc488675135"/>
       <w:r>
         <w:t>Mode d’emploi</w:t>
       </w:r>
+      <w:bookmarkEnd w:id="5"/>
     </w:p>
     <w:p>
       <w:pPr>
@@ -3013,15 +4254,17 @@
     </w:p>
     <w:p>
       <w:pPr>
-        <w:pStyle w:val="Heading1"/>
-      </w:pPr>
+        <w:pStyle w:val="Titre1"/>
+      </w:pPr>
+      <w:bookmarkStart w:id="6" w:name="_Toc488675136"/>
       <w:r>
         <w:t>Tests avec utilisateurs</w:t>
       </w:r>
+      <w:bookmarkEnd w:id="6"/>
     </w:p>
     <w:p>
       <w:pPr>
-        <w:pStyle w:val="Quote"/>
+        <w:pStyle w:val="Citation"/>
         <w:jc w:val="both"/>
       </w:pPr>
       <w:r>
@@ -3040,7 +4283,15 @@
         <w:t xml:space="preserve">Présentez un </w:t>
       </w:r>
       <w:r>
-        <w:t>sommaire des résultats de tests, questionnaires, sondages ou autres méthodes que vous avez choisies pour évaluer l’utilisabilité, la présence,  l’incarnation, le cybermalaise, etc.</w:t>
+        <w:t xml:space="preserve">sommaire des résultats de tests, questionnaires, sondages ou autres méthodes que vous avez choisies pour évaluer l’utilisabilité, la présence,  l’incarnation, le </w:t>
+      </w:r>
+      <w:proofErr w:type="spellStart"/>
+      <w:r>
+        <w:t>cybermalaise</w:t>
+      </w:r>
+      <w:proofErr w:type="spellEnd"/>
+      <w:r>
+        <w:t>, etc.</w:t>
       </w:r>
       <w:r>
         <w:t>]</w:t>
@@ -3048,18 +4299,23 @@
     </w:p>
     <w:p>
       <w:pPr>
-        <w:pStyle w:val="Heading1"/>
-      </w:pPr>
-      <w:bookmarkStart w:id="2" w:name="_Toc147376556"/>
-      <w:bookmarkEnd w:id="1"/>
-      <w:r>
-        <w:t xml:space="preserve">Discussion </w:t>
-      </w:r>
-      <w:bookmarkEnd w:id="2"/>
+        <w:pStyle w:val="Titre1"/>
+      </w:pPr>
+      <w:bookmarkStart w:id="7" w:name="_Toc147376556"/>
+      <w:bookmarkStart w:id="8" w:name="_Toc488675137"/>
+      <w:bookmarkEnd w:id="4"/>
+      <w:r>
+        <w:t>Discussion</w:t>
+      </w:r>
+      <w:bookmarkEnd w:id="8"/>
+      <w:r>
+        <w:t xml:space="preserve"> </w:t>
+      </w:r>
+      <w:bookmarkEnd w:id="7"/>
     </w:p>
     <w:p>
       <w:pPr>
-        <w:pStyle w:val="Quote"/>
+        <w:pStyle w:val="Citation"/>
         <w:jc w:val="both"/>
       </w:pPr>
       <w:r>
@@ -3086,7 +4342,7 @@
     </w:p>
     <w:p>
       <w:pPr>
-        <w:pStyle w:val="Quote"/>
+        <w:pStyle w:val="Citation"/>
         <w:jc w:val="both"/>
       </w:pPr>
       <w:r>
@@ -3107,15 +4363,17 @@
     </w:p>
     <w:p>
       <w:pPr>
-        <w:pStyle w:val="Heading1"/>
-      </w:pPr>
+        <w:pStyle w:val="Titre1"/>
+      </w:pPr>
+      <w:bookmarkStart w:id="9" w:name="_Toc488675138"/>
       <w:r>
         <w:t>Conclusion</w:t>
       </w:r>
+      <w:bookmarkEnd w:id="9"/>
     </w:p>
     <w:p>
       <w:pPr>
-        <w:pStyle w:val="Quote"/>
+        <w:pStyle w:val="Citation"/>
         <w:jc w:val="both"/>
       </w:pPr>
       <w:r>
@@ -3142,7 +4400,7 @@
     </w:p>
     <w:p>
       <w:pPr>
-        <w:pStyle w:val="Quote"/>
+        <w:pStyle w:val="Citation"/>
         <w:jc w:val="both"/>
       </w:pPr>
       <w:r>
@@ -3158,7 +4416,7 @@
     </w:p>
     <w:p>
       <w:pPr>
-        <w:pStyle w:val="Heading1"/>
+        <w:pStyle w:val="Titre1"/>
         <w:rPr>
           <w:bCs w:val="0"/>
         </w:rPr>
@@ -3169,16 +4427,25 @@
         </w:rPr>
         <w:br w:type="page"/>
       </w:r>
+      <w:bookmarkStart w:id="10" w:name="_Toc488675139"/>
       <w:r>
         <w:rPr>
           <w:bCs w:val="0"/>
         </w:rPr>
-        <w:t xml:space="preserve">Références </w:t>
+        <w:lastRenderedPageBreak/>
+        <w:t>Références</w:t>
+      </w:r>
+      <w:bookmarkEnd w:id="10"/>
+      <w:r>
+        <w:rPr>
+          <w:bCs w:val="0"/>
+        </w:rPr>
+        <w:t xml:space="preserve"> </w:t>
       </w:r>
     </w:p>
     <w:p>
       <w:pPr>
-        <w:pStyle w:val="Quote"/>
+        <w:pStyle w:val="Citation"/>
         <w:jc w:val="both"/>
       </w:pPr>
       <w:r>
@@ -3193,7 +4460,7 @@
     </w:p>
     <w:p>
       <w:pPr>
-        <w:pStyle w:val="Quote"/>
+        <w:pStyle w:val="Citation"/>
         <w:jc w:val="both"/>
       </w:pPr>
       <w:r>
@@ -3216,15 +4483,39 @@
         <w:t xml:space="preserve"> ou une référence abrégée</w:t>
       </w:r>
       <w:r>
-        <w:t xml:space="preserve"> après chaque élément emprunté e.g. </w:t>
-      </w:r>
-      <w:r>
-        <w:t>(De Garmo et al., 1989).</w:t>
+        <w:t xml:space="preserve"> après chaque élément emprunté </w:t>
+      </w:r>
+      <w:proofErr w:type="spellStart"/>
+      <w:r>
+        <w:t>e.g</w:t>
+      </w:r>
+      <w:proofErr w:type="spellEnd"/>
+      <w:r>
+        <w:t xml:space="preserve">. </w:t>
+      </w:r>
+      <w:r>
+        <w:t xml:space="preserve">(De </w:t>
+      </w:r>
+      <w:proofErr w:type="spellStart"/>
+      <w:r>
+        <w:t>Garmo</w:t>
+      </w:r>
+      <w:proofErr w:type="spellEnd"/>
+      <w:r>
+        <w:t xml:space="preserve"> et </w:t>
+      </w:r>
+      <w:proofErr w:type="gramStart"/>
+      <w:r>
+        <w:t>al.,</w:t>
+      </w:r>
+      <w:proofErr w:type="gramEnd"/>
+      <w:r>
+        <w:t xml:space="preserve"> 1989).</w:t>
       </w:r>
     </w:p>
     <w:p>
       <w:pPr>
-        <w:pStyle w:val="Quote"/>
+        <w:pStyle w:val="Citation"/>
         <w:jc w:val="both"/>
       </w:pPr>
       <w:r>
@@ -3248,7 +4539,7 @@
     </w:p>
     <w:p>
       <w:pPr>
-        <w:pStyle w:val="Quote"/>
+        <w:pStyle w:val="Citation"/>
         <w:jc w:val="both"/>
       </w:pPr>
       <w:r>
@@ -3257,16 +4548,69 @@
     </w:p>
     <w:p>
       <w:pPr>
-        <w:pStyle w:val="Quote"/>
+        <w:pStyle w:val="Citation"/>
         <w:jc w:val="both"/>
-      </w:pPr>
-      <w:r>
-        <w:t>De Garmo, E.P., Sullivan, W.G. &amp; Bontadelli, J.A. (1989). Engineering Economy (8e ed.). New York : MacMillan.</w:t>
+        <w:rPr>
+          <w:lang w:val="en-CA"/>
+        </w:rPr>
+      </w:pPr>
+      <w:r>
+        <w:t xml:space="preserve">De </w:t>
+      </w:r>
+      <w:proofErr w:type="spellStart"/>
+      <w:r>
+        <w:t>Garmo</w:t>
+      </w:r>
+      <w:proofErr w:type="spellEnd"/>
+      <w:r>
+        <w:t xml:space="preserve">, E.P., Sullivan, W.G. &amp; </w:t>
+      </w:r>
+      <w:proofErr w:type="spellStart"/>
+      <w:r>
+        <w:t>Bontadelli</w:t>
+      </w:r>
+      <w:proofErr w:type="spellEnd"/>
+      <w:r>
+        <w:t xml:space="preserve">, J.A. (1989). </w:t>
+      </w:r>
+      <w:r>
+        <w:rPr>
+          <w:lang w:val="en-CA"/>
+        </w:rPr>
+        <w:t xml:space="preserve">Engineering Economy (8e </w:t>
+      </w:r>
+      <w:proofErr w:type="gramStart"/>
+      <w:r>
+        <w:rPr>
+          <w:lang w:val="en-CA"/>
+        </w:rPr>
+        <w:t>ed</w:t>
+      </w:r>
+      <w:proofErr w:type="gramEnd"/>
+      <w:r>
+        <w:rPr>
+          <w:lang w:val="en-CA"/>
+        </w:rPr>
+        <w:t xml:space="preserve">.). New </w:t>
+      </w:r>
+      <w:proofErr w:type="gramStart"/>
+      <w:r>
+        <w:rPr>
+          <w:lang w:val="en-CA"/>
+        </w:rPr>
+        <w:t>York :</w:t>
+      </w:r>
+      <w:proofErr w:type="gramEnd"/>
+      <w:r>
+        <w:rPr>
+          <w:lang w:val="en-CA"/>
+        </w:rPr>
+        <w:t xml:space="preserve"> MacMillan.</w:t>
       </w:r>
     </w:p>
     <w:p>
       <w:pPr>
-        <w:pStyle w:val="Quote"/>
+        <w:pStyle w:val="Citation"/>
         <w:jc w:val="both"/>
       </w:pPr>
       <w:r>
@@ -3278,7 +4622,7 @@
     </w:p>
     <w:p>
       <w:pPr>
-        <w:pStyle w:val="Quote"/>
+        <w:pStyle w:val="Citation"/>
         <w:jc w:val="both"/>
       </w:pPr>
       <w:r>
@@ -3287,7 +4631,7 @@
     </w:p>
     <w:p>
       <w:pPr>
-        <w:pStyle w:val="Quote"/>
+        <w:pStyle w:val="Citation"/>
         <w:jc w:val="both"/>
       </w:pPr>
       <w:r>
@@ -3302,16 +4646,54 @@
     </w:p>
     <w:p>
       <w:pPr>
-        <w:pStyle w:val="Quote"/>
+        <w:pStyle w:val="Citation"/>
         <w:jc w:val="both"/>
       </w:pPr>
-      <w:r>
-        <w:t>Gargour, C.S., Ramachandran, V., Bogdadi, G. (1991). Design of Active RC and Switched Capacitor Filters Having Variable Magnitude Characteristics Using a Unified Approach. J. of Computers and Electrical Engineering, 17(1), 11-12.</w:t>
+      <w:proofErr w:type="spellStart"/>
+      <w:r>
+        <w:t>Gargour</w:t>
+      </w:r>
+      <w:proofErr w:type="spellEnd"/>
+      <w:r>
+        <w:t xml:space="preserve">, C.S., </w:t>
+      </w:r>
+      <w:proofErr w:type="spellStart"/>
+      <w:r>
+        <w:t>Ramachandran</w:t>
+      </w:r>
+      <w:proofErr w:type="spellEnd"/>
+      <w:r>
+        <w:t xml:space="preserve">, V., </w:t>
+      </w:r>
+      <w:proofErr w:type="spellStart"/>
+      <w:r>
+        <w:t>Bogdadi</w:t>
+      </w:r>
+      <w:proofErr w:type="spellEnd"/>
+      <w:r>
+        <w:t xml:space="preserve">, G. (1991). </w:t>
+      </w:r>
+      <w:r>
+        <w:rPr>
+          <w:lang w:val="en-CA"/>
+        </w:rPr>
+        <w:t xml:space="preserve">Design of Active RC and Switched Capacitor Filters Having Variable Magnitude Characteristics Using a Unified Approach. </w:t>
+      </w:r>
+      <w:r>
+        <w:t xml:space="preserve">J. of Computers and </w:t>
+      </w:r>
+      <w:proofErr w:type="spellStart"/>
+      <w:r>
+        <w:t>Electrical</w:t>
+      </w:r>
+      <w:proofErr w:type="spellEnd"/>
+      <w:r>
+        <w:t xml:space="preserve"> Engineering, 17(1), 11-12.</w:t>
       </w:r>
     </w:p>
     <w:p>
       <w:pPr>
-        <w:pStyle w:val="Quote"/>
+        <w:pStyle w:val="Citation"/>
         <w:jc w:val="both"/>
       </w:pPr>
       <w:r>
@@ -3336,7 +4718,7 @@
     </w:p>
     <w:p>
       <w:pPr>
-        <w:pStyle w:val="Heading1"/>
+        <w:pStyle w:val="Titre1"/>
         <w:rPr>
           <w:bCs w:val="0"/>
         </w:rPr>
@@ -3346,12 +4728,20 @@
           <w:bCs w:val="0"/>
         </w:rPr>
         <w:br w:type="page"/>
+      </w:r>
+      <w:bookmarkStart w:id="11" w:name="_Toc488675140"/>
+      <w:r>
+        <w:rPr>
+          <w:bCs w:val="0"/>
+        </w:rPr>
+        <w:lastRenderedPageBreak/>
         <w:t>Annexes</w:t>
       </w:r>
+      <w:bookmarkEnd w:id="11"/>
     </w:p>
     <w:p>
       <w:pPr>
-        <w:pStyle w:val="Quote"/>
+        <w:pStyle w:val="Citation"/>
         <w:jc w:val="both"/>
       </w:pPr>
       <w:r>
@@ -3369,7 +4759,7 @@
     </w:p>
     <w:p>
       <w:pPr>
-        <w:pStyle w:val="BodyText"/>
+        <w:pStyle w:val="Corpsdetexte"/>
         <w:jc w:val="both"/>
         <w:rPr>
           <w:rFonts w:ascii="Arial" w:hAnsi="Arial" w:cs="Arial"/>
@@ -3378,9 +4768,7 @@
       </w:pPr>
     </w:p>
     <w:sectPr>
-      <w:footerReference w:type="even" r:id="rId8"/>
-      <w:footerReference w:type="default" r:id="rId9"/>
-      <w:headerReference w:type="first" r:id="rId10"/>
+      <w:footerReference w:type="first" r:id="rId12"/>
       <w:pgSz w:w="12240" w:h="15840" w:code="1"/>
       <w:pgMar w:top="1440" w:right="1800" w:bottom="1440" w:left="1800" w:header="720" w:footer="965" w:gutter="0"/>
       <w:pgNumType w:start="1"/>
@@ -3393,7 +4781,7 @@
 </file>
 
 <file path=word/endnotes.xml><?xml version="1.0" encoding="utf-8"?>
-<w:endnotes xmlns:wpc="http://schemas.microsoft.com/office/word/2010/wordprocessingCanvas" xmlns:mo="http://schemas.microsoft.com/office/mac/office/2008/main" xmlns:mc="http://schemas.openxmlformats.org/markup-compatibility/2006" xmlns:mv="urn:schemas-microsoft-com:mac:vml" xmlns:o="urn:schemas-microsoft-com:office:office" xmlns:r="http://schemas.openxmlformats.org/officeDocument/2006/relationships" xmlns:m="http://schemas.openxmlformats.org/officeDocument/2006/math" xmlns:v="urn:schemas-microsoft-com:vml" xmlns:wp14="http://schemas.microsoft.com/office/word/2010/wordprocessingDrawing" xmlns:wp="http://schemas.openxmlformats.org/drawingml/2006/wordprocessingDrawing" xmlns:w10="urn:schemas-microsoft-com:office:word" xmlns:w="http://schemas.openxmlformats.org/wordprocessingml/2006/main" xmlns:w14="http://schemas.microsoft.com/office/word/2010/wordml" xmlns:w15="http://schemas.microsoft.com/office/word/2012/wordml" xmlns:wpg="http://schemas.microsoft.com/office/word/2010/wordprocessingGroup" xmlns:wpi="http://schemas.microsoft.com/office/word/2010/wordprocessingInk" xmlns:wne="http://schemas.microsoft.com/office/word/2006/wordml" xmlns:wps="http://schemas.microsoft.com/office/word/2010/wordprocessingShape" mc:Ignorable="w14 w15 wp14">
+<w:endnotes xmlns:wpc="http://schemas.microsoft.com/office/word/2010/wordprocessingCanvas" xmlns:mc="http://schemas.openxmlformats.org/markup-compatibility/2006" xmlns:o="urn:schemas-microsoft-com:office:office" xmlns:r="http://schemas.openxmlformats.org/officeDocument/2006/relationships" xmlns:m="http://schemas.openxmlformats.org/officeDocument/2006/math" xmlns:v="urn:schemas-microsoft-com:vml" xmlns:wp14="http://schemas.microsoft.com/office/word/2010/wordprocessingDrawing" xmlns:wp="http://schemas.openxmlformats.org/drawingml/2006/wordprocessingDrawing" xmlns:w10="urn:schemas-microsoft-com:office:word" xmlns:w="http://schemas.openxmlformats.org/wordprocessingml/2006/main" xmlns:w14="http://schemas.microsoft.com/office/word/2010/wordml" xmlns:w15="http://schemas.microsoft.com/office/word/2012/wordml" xmlns:wpg="http://schemas.microsoft.com/office/word/2010/wordprocessingGroup" xmlns:wpi="http://schemas.microsoft.com/office/word/2010/wordprocessingInk" xmlns:wne="http://schemas.microsoft.com/office/word/2006/wordml" xmlns:wps="http://schemas.microsoft.com/office/word/2010/wordprocessingShape" mc:Ignorable="w14 w15 wp14">
   <w:endnote w:type="separator" w:id="-1">
     <w:p>
       <w:r>
@@ -3412,94 +4800,182 @@
 </file>
 
 <file path=word/footer1.xml><?xml version="1.0" encoding="utf-8"?>
-<w:ftr xmlns:wpc="http://schemas.microsoft.com/office/word/2010/wordprocessingCanvas" xmlns:mo="http://schemas.microsoft.com/office/mac/office/2008/main" xmlns:mc="http://schemas.openxmlformats.org/markup-compatibility/2006" xmlns:mv="urn:schemas-microsoft-com:mac:vml" xmlns:o="urn:schemas-microsoft-com:office:office" xmlns:r="http://schemas.openxmlformats.org/officeDocument/2006/relationships" xmlns:m="http://schemas.openxmlformats.org/officeDocument/2006/math" xmlns:v="urn:schemas-microsoft-com:vml" xmlns:wp14="http://schemas.microsoft.com/office/word/2010/wordprocessingDrawing" xmlns:wp="http://schemas.openxmlformats.org/drawingml/2006/wordprocessingDrawing" xmlns:w10="urn:schemas-microsoft-com:office:word" xmlns:w="http://schemas.openxmlformats.org/wordprocessingml/2006/main" xmlns:w14="http://schemas.microsoft.com/office/word/2010/wordml" xmlns:w15="http://schemas.microsoft.com/office/word/2012/wordml" xmlns:wpg="http://schemas.microsoft.com/office/word/2010/wordprocessingGroup" xmlns:wpi="http://schemas.microsoft.com/office/word/2010/wordprocessingInk" xmlns:wne="http://schemas.microsoft.com/office/word/2006/wordml" xmlns:wps="http://schemas.microsoft.com/office/word/2010/wordprocessingShape" mc:Ignorable="w14 w15 wp14">
+<w:ftr xmlns:wpc="http://schemas.microsoft.com/office/word/2010/wordprocessingCanvas" xmlns:mc="http://schemas.openxmlformats.org/markup-compatibility/2006" xmlns:o="urn:schemas-microsoft-com:office:office" xmlns:r="http://schemas.openxmlformats.org/officeDocument/2006/relationships" xmlns:m="http://schemas.openxmlformats.org/officeDocument/2006/math" xmlns:v="urn:schemas-microsoft-com:vml" xmlns:wp14="http://schemas.microsoft.com/office/word/2010/wordprocessingDrawing" xmlns:wp="http://schemas.openxmlformats.org/drawingml/2006/wordprocessingDrawing" xmlns:w10="urn:schemas-microsoft-com:office:word" xmlns:w="http://schemas.openxmlformats.org/wordprocessingml/2006/main" xmlns:w14="http://schemas.microsoft.com/office/word/2010/wordml" xmlns:w15="http://schemas.microsoft.com/office/word/2012/wordml" xmlns:wpg="http://schemas.microsoft.com/office/word/2010/wordprocessingGroup" xmlns:wpi="http://schemas.microsoft.com/office/word/2010/wordprocessingInk" xmlns:wne="http://schemas.microsoft.com/office/word/2006/wordml" xmlns:wps="http://schemas.microsoft.com/office/word/2010/wordprocessingShape" mc:Ignorable="w14 w15 wp14">
   <w:p>
     <w:pPr>
-      <w:pStyle w:val="Footer"/>
+      <w:pStyle w:val="Pieddepage"/>
       <w:framePr w:wrap="around" w:vAnchor="text" w:hAnchor="margin" w:xAlign="center" w:y="1"/>
       <w:rPr>
-        <w:rStyle w:val="PageNumber"/>
+        <w:rStyle w:val="Numrodepage"/>
       </w:rPr>
     </w:pPr>
     <w:r>
       <w:rPr>
-        <w:rStyle w:val="PageNumber"/>
+        <w:rStyle w:val="Numrodepage"/>
       </w:rPr>
       <w:fldChar w:fldCharType="begin"/>
     </w:r>
     <w:r>
       <w:rPr>
-        <w:rStyle w:val="PageNumber"/>
+        <w:rStyle w:val="Numrodepage"/>
       </w:rPr>
       <w:instrText xml:space="preserve">PAGE  </w:instrText>
     </w:r>
     <w:r>
       <w:rPr>
-        <w:rStyle w:val="PageNumber"/>
+        <w:rStyle w:val="Numrodepage"/>
       </w:rPr>
       <w:fldChar w:fldCharType="end"/>
     </w:r>
   </w:p>
   <w:p>
     <w:pPr>
-      <w:pStyle w:val="Footer"/>
+      <w:pStyle w:val="Pieddepage"/>
     </w:pPr>
   </w:p>
 </w:ftr>
 </file>
 
 <file path=word/footer2.xml><?xml version="1.0" encoding="utf-8"?>
-<w:ftr xmlns:wpc="http://schemas.microsoft.com/office/word/2010/wordprocessingCanvas" xmlns:mo="http://schemas.microsoft.com/office/mac/office/2008/main" xmlns:mc="http://schemas.openxmlformats.org/markup-compatibility/2006" xmlns:mv="urn:schemas-microsoft-com:mac:vml" xmlns:o="urn:schemas-microsoft-com:office:office" xmlns:r="http://schemas.openxmlformats.org/officeDocument/2006/relationships" xmlns:m="http://schemas.openxmlformats.org/officeDocument/2006/math" xmlns:v="urn:schemas-microsoft-com:vml" xmlns:wp14="http://schemas.microsoft.com/office/word/2010/wordprocessingDrawing" xmlns:wp="http://schemas.openxmlformats.org/drawingml/2006/wordprocessingDrawing" xmlns:w10="urn:schemas-microsoft-com:office:word" xmlns:w="http://schemas.openxmlformats.org/wordprocessingml/2006/main" xmlns:w14="http://schemas.microsoft.com/office/word/2010/wordml" xmlns:w15="http://schemas.microsoft.com/office/word/2012/wordml" xmlns:wpg="http://schemas.microsoft.com/office/word/2010/wordprocessingGroup" xmlns:wpi="http://schemas.microsoft.com/office/word/2010/wordprocessingInk" xmlns:wne="http://schemas.microsoft.com/office/word/2006/wordml" xmlns:wps="http://schemas.microsoft.com/office/word/2010/wordprocessingShape" mc:Ignorable="w14 w15 wp14">
+<w:ftr xmlns:wpc="http://schemas.microsoft.com/office/word/2010/wordprocessingCanvas" xmlns:mc="http://schemas.openxmlformats.org/markup-compatibility/2006" xmlns:o="urn:schemas-microsoft-com:office:office" xmlns:r="http://schemas.openxmlformats.org/officeDocument/2006/relationships" xmlns:m="http://schemas.openxmlformats.org/officeDocument/2006/math" xmlns:v="urn:schemas-microsoft-com:vml" xmlns:wp14="http://schemas.microsoft.com/office/word/2010/wordprocessingDrawing" xmlns:wp="http://schemas.openxmlformats.org/drawingml/2006/wordprocessingDrawing" xmlns:w10="urn:schemas-microsoft-com:office:word" xmlns:w="http://schemas.openxmlformats.org/wordprocessingml/2006/main" xmlns:w14="http://schemas.microsoft.com/office/word/2010/wordml" xmlns:w15="http://schemas.microsoft.com/office/word/2012/wordml" xmlns:wpg="http://schemas.microsoft.com/office/word/2010/wordprocessingGroup" xmlns:wpi="http://schemas.microsoft.com/office/word/2010/wordprocessingInk" xmlns:wne="http://schemas.microsoft.com/office/word/2006/wordml" xmlns:wps="http://schemas.microsoft.com/office/word/2010/wordprocessingShape" mc:Ignorable="w14 w15 wp14">
+  <w:sdt>
+    <w:sdtPr>
+      <w:id w:val="-1524787031"/>
+      <w:docPartObj>
+        <w:docPartGallery w:val="Page Numbers (Bottom of Page)"/>
+        <w:docPartUnique/>
+      </w:docPartObj>
+    </w:sdtPr>
+    <w:sdtContent>
+      <w:p>
+        <w:pPr>
+          <w:pStyle w:val="Pieddepage"/>
+          <w:jc w:val="center"/>
+        </w:pPr>
+        <w:r>
+          <w:fldChar w:fldCharType="begin"/>
+        </w:r>
+        <w:r>
+          <w:instrText>PAGE   \* MERGEFORMAT</w:instrText>
+        </w:r>
+        <w:r>
+          <w:fldChar w:fldCharType="separate"/>
+        </w:r>
+        <w:r>
+          <w:rPr>
+            <w:noProof/>
+            <w:lang w:val="fr-FR"/>
+          </w:rPr>
+          <w:t>5</w:t>
+        </w:r>
+        <w:r>
+          <w:fldChar w:fldCharType="end"/>
+        </w:r>
+      </w:p>
+    </w:sdtContent>
+  </w:sdt>
   <w:p>
     <w:pPr>
-      <w:pStyle w:val="Footer"/>
-      <w:framePr w:wrap="around" w:vAnchor="text" w:hAnchor="margin" w:xAlign="center" w:y="1"/>
-      <w:rPr>
-        <w:rStyle w:val="PageNumber"/>
-      </w:rPr>
+      <w:pStyle w:val="Pieddepage"/>
     </w:pPr>
-    <w:r>
-      <w:rPr>
-        <w:rStyle w:val="PageNumber"/>
-      </w:rPr>
-      <w:fldChar w:fldCharType="begin"/>
-    </w:r>
-    <w:r>
-      <w:rPr>
-        <w:rStyle w:val="PageNumber"/>
-      </w:rPr>
-      <w:instrText xml:space="preserve">PAGE  </w:instrText>
-    </w:r>
-    <w:r>
-      <w:rPr>
-        <w:rStyle w:val="PageNumber"/>
-      </w:rPr>
-      <w:fldChar w:fldCharType="separate"/>
-    </w:r>
-    <w:r>
-      <w:rPr>
-        <w:rStyle w:val="PageNumber"/>
-        <w:noProof/>
-      </w:rPr>
-      <w:t>2</w:t>
-    </w:r>
-    <w:r>
-      <w:rPr>
-        <w:rStyle w:val="PageNumber"/>
-      </w:rPr>
-      <w:fldChar w:fldCharType="end"/>
-    </w:r>
   </w:p>
+</w:ftr>
+</file>
+
+<file path=word/footer3.xml><?xml version="1.0" encoding="utf-8"?>
+<w:ftr xmlns:wpc="http://schemas.microsoft.com/office/word/2010/wordprocessingCanvas" xmlns:mc="http://schemas.openxmlformats.org/markup-compatibility/2006" xmlns:o="urn:schemas-microsoft-com:office:office" xmlns:r="http://schemas.openxmlformats.org/officeDocument/2006/relationships" xmlns:m="http://schemas.openxmlformats.org/officeDocument/2006/math" xmlns:v="urn:schemas-microsoft-com:vml" xmlns:wp14="http://schemas.microsoft.com/office/word/2010/wordprocessingDrawing" xmlns:wp="http://schemas.openxmlformats.org/drawingml/2006/wordprocessingDrawing" xmlns:w10="urn:schemas-microsoft-com:office:word" xmlns:w="http://schemas.openxmlformats.org/wordprocessingml/2006/main" xmlns:w14="http://schemas.microsoft.com/office/word/2010/wordml" xmlns:w15="http://schemas.microsoft.com/office/word/2012/wordml" xmlns:wpg="http://schemas.microsoft.com/office/word/2010/wordprocessingGroup" xmlns:wpi="http://schemas.microsoft.com/office/word/2010/wordprocessingInk" xmlns:wne="http://schemas.microsoft.com/office/word/2006/wordml" xmlns:wps="http://schemas.microsoft.com/office/word/2010/wordprocessingShape" mc:Ignorable="w14 w15 wp14">
+  <w:sdt>
+    <w:sdtPr>
+      <w:id w:val="-661010197"/>
+      <w:docPartObj>
+        <w:docPartGallery w:val="Page Numbers (Bottom of Page)"/>
+        <w:docPartUnique/>
+      </w:docPartObj>
+    </w:sdtPr>
+    <w:sdtContent>
+      <w:p>
+        <w:pPr>
+          <w:pStyle w:val="Pieddepage"/>
+          <w:jc w:val="center"/>
+        </w:pPr>
+        <w:r>
+          <w:fldChar w:fldCharType="begin"/>
+        </w:r>
+        <w:r>
+          <w:instrText>PAGE   \* MERGEFORMAT</w:instrText>
+        </w:r>
+        <w:r>
+          <w:fldChar w:fldCharType="separate"/>
+        </w:r>
+        <w:r>
+          <w:rPr>
+            <w:noProof/>
+            <w:lang w:val="fr-FR"/>
+          </w:rPr>
+          <w:t>1</w:t>
+        </w:r>
+        <w:r>
+          <w:fldChar w:fldCharType="end"/>
+        </w:r>
+      </w:p>
+    </w:sdtContent>
+  </w:sdt>
   <w:p>
     <w:pPr>
-      <w:pStyle w:val="Footer"/>
+      <w:pStyle w:val="Pieddepage"/>
+    </w:pPr>
+  </w:p>
+</w:ftr>
+</file>
+
+<file path=word/footer4.xml><?xml version="1.0" encoding="utf-8"?>
+<w:ftr xmlns:wpc="http://schemas.microsoft.com/office/word/2010/wordprocessingCanvas" xmlns:mc="http://schemas.openxmlformats.org/markup-compatibility/2006" xmlns:o="urn:schemas-microsoft-com:office:office" xmlns:r="http://schemas.openxmlformats.org/officeDocument/2006/relationships" xmlns:m="http://schemas.openxmlformats.org/officeDocument/2006/math" xmlns:v="urn:schemas-microsoft-com:vml" xmlns:wp14="http://schemas.microsoft.com/office/word/2010/wordprocessingDrawing" xmlns:wp="http://schemas.openxmlformats.org/drawingml/2006/wordprocessingDrawing" xmlns:w10="urn:schemas-microsoft-com:office:word" xmlns:w="http://schemas.openxmlformats.org/wordprocessingml/2006/main" xmlns:w14="http://schemas.microsoft.com/office/word/2010/wordml" xmlns:w15="http://schemas.microsoft.com/office/word/2012/wordml" xmlns:wpg="http://schemas.microsoft.com/office/word/2010/wordprocessingGroup" xmlns:wpi="http://schemas.microsoft.com/office/word/2010/wordprocessingInk" xmlns:wne="http://schemas.microsoft.com/office/word/2006/wordml" xmlns:wps="http://schemas.microsoft.com/office/word/2010/wordprocessingShape" mc:Ignorable="w14 w15 wp14">
+  <w:sdt>
+    <w:sdtPr>
+      <w:id w:val="-34738823"/>
+      <w:docPartObj>
+        <w:docPartGallery w:val="Page Numbers (Bottom of Page)"/>
+        <w:docPartUnique/>
+      </w:docPartObj>
+    </w:sdtPr>
+    <w:sdtContent>
+      <w:p>
+        <w:pPr>
+          <w:pStyle w:val="Pieddepage"/>
+          <w:jc w:val="center"/>
+        </w:pPr>
+        <w:r>
+          <w:fldChar w:fldCharType="begin"/>
+        </w:r>
+        <w:r>
+          <w:instrText>PAGE   \* MERGEFORMAT</w:instrText>
+        </w:r>
+        <w:r>
+          <w:fldChar w:fldCharType="separate"/>
+        </w:r>
+        <w:r>
+          <w:rPr>
+            <w:noProof/>
+            <w:lang w:val="fr-FR"/>
+          </w:rPr>
+          <w:t>1</w:t>
+        </w:r>
+        <w:r>
+          <w:fldChar w:fldCharType="end"/>
+        </w:r>
+      </w:p>
+    </w:sdtContent>
+  </w:sdt>
+  <w:p>
+    <w:pPr>
+      <w:pStyle w:val="Pieddepage"/>
     </w:pPr>
   </w:p>
 </w:ftr>
 </file>
 
 <file path=word/footnotes.xml><?xml version="1.0" encoding="utf-8"?>
-<w:footnotes xmlns:wpc="http://schemas.microsoft.com/office/word/2010/wordprocessingCanvas" xmlns:mo="http://schemas.microsoft.com/office/mac/office/2008/main" xmlns:mc="http://schemas.openxmlformats.org/markup-compatibility/2006" xmlns:mv="urn:schemas-microsoft-com:mac:vml" xmlns:o="urn:schemas-microsoft-com:office:office" xmlns:r="http://schemas.openxmlformats.org/officeDocument/2006/relationships" xmlns:m="http://schemas.openxmlformats.org/officeDocument/2006/math" xmlns:v="urn:schemas-microsoft-com:vml" xmlns:wp14="http://schemas.microsoft.com/office/word/2010/wordprocessingDrawing" xmlns:wp="http://schemas.openxmlformats.org/drawingml/2006/wordprocessingDrawing" xmlns:w10="urn:schemas-microsoft-com:office:word" xmlns:w="http://schemas.openxmlformats.org/wordprocessingml/2006/main" xmlns:w14="http://schemas.microsoft.com/office/word/2010/wordml" xmlns:w15="http://schemas.microsoft.com/office/word/2012/wordml" xmlns:wpg="http://schemas.microsoft.com/office/word/2010/wordprocessingGroup" xmlns:wpi="http://schemas.microsoft.com/office/word/2010/wordprocessingInk" xmlns:wne="http://schemas.microsoft.com/office/word/2006/wordml" xmlns:wps="http://schemas.microsoft.com/office/word/2010/wordprocessingShape" mc:Ignorable="w14 w15 wp14">
+<w:footnotes xmlns:wpc="http://schemas.microsoft.com/office/word/2010/wordprocessingCanvas" xmlns:mc="http://schemas.openxmlformats.org/markup-compatibility/2006" xmlns:o="urn:schemas-microsoft-com:office:office" xmlns:r="http://schemas.openxmlformats.org/officeDocument/2006/relationships" xmlns:m="http://schemas.openxmlformats.org/officeDocument/2006/math" xmlns:v="urn:schemas-microsoft-com:vml" xmlns:wp14="http://schemas.microsoft.com/office/word/2010/wordprocessingDrawing" xmlns:wp="http://schemas.openxmlformats.org/drawingml/2006/wordprocessingDrawing" xmlns:w10="urn:schemas-microsoft-com:office:word" xmlns:w="http://schemas.openxmlformats.org/wordprocessingml/2006/main" xmlns:w14="http://schemas.microsoft.com/office/word/2010/wordml" xmlns:w15="http://schemas.microsoft.com/office/word/2012/wordml" xmlns:wpg="http://schemas.microsoft.com/office/word/2010/wordprocessingGroup" xmlns:wpi="http://schemas.microsoft.com/office/word/2010/wordprocessingInk" xmlns:wne="http://schemas.microsoft.com/office/word/2006/wordml" xmlns:wps="http://schemas.microsoft.com/office/word/2010/wordprocessingShape" mc:Ignorable="w14 w15 wp14">
   <w:footnote w:type="separator" w:id="-1">
     <w:p>
       <w:r>
@@ -3527,26 +5003,32 @@
           <w:i/>
           <w:sz w:val="18"/>
         </w:rPr>
-        <w:t>(footnote continued)</w:t>
+        <w:t>(</w:t>
+      </w:r>
+      <w:proofErr w:type="gramStart"/>
+      <w:r>
+        <w:rPr>
+          <w:i/>
+          <w:sz w:val="18"/>
+        </w:rPr>
+        <w:t>footnote</w:t>
+      </w:r>
+      <w:proofErr w:type="gramEnd"/>
+      <w:r>
+        <w:rPr>
+          <w:i/>
+          <w:sz w:val="18"/>
+        </w:rPr>
+        <w:t xml:space="preserve"> continued)</w:t>
       </w:r>
     </w:p>
   </w:footnote>
 </w:footnotes>
 </file>
 
-<file path=word/header1.xml><?xml version="1.0" encoding="utf-8"?>
-<w:hdr xmlns:wpc="http://schemas.microsoft.com/office/word/2010/wordprocessingCanvas" xmlns:mo="http://schemas.microsoft.com/office/mac/office/2008/main" xmlns:mc="http://schemas.openxmlformats.org/markup-compatibility/2006" xmlns:mv="urn:schemas-microsoft-com:mac:vml" xmlns:o="urn:schemas-microsoft-com:office:office" xmlns:r="http://schemas.openxmlformats.org/officeDocument/2006/relationships" xmlns:m="http://schemas.openxmlformats.org/officeDocument/2006/math" xmlns:v="urn:schemas-microsoft-com:vml" xmlns:wp14="http://schemas.microsoft.com/office/word/2010/wordprocessingDrawing" xmlns:wp="http://schemas.openxmlformats.org/drawingml/2006/wordprocessingDrawing" xmlns:w10="urn:schemas-microsoft-com:office:word" xmlns:w="http://schemas.openxmlformats.org/wordprocessingml/2006/main" xmlns:w14="http://schemas.microsoft.com/office/word/2010/wordml" xmlns:w15="http://schemas.microsoft.com/office/word/2012/wordml" xmlns:wpg="http://schemas.microsoft.com/office/word/2010/wordprocessingGroup" xmlns:wpi="http://schemas.microsoft.com/office/word/2010/wordprocessingInk" xmlns:wne="http://schemas.microsoft.com/office/word/2006/wordml" xmlns:wps="http://schemas.microsoft.com/office/word/2010/wordprocessingShape" mc:Ignorable="w14 w15 wp14">
-  <w:p>
-    <w:pPr>
-      <w:pStyle w:val="Header"/>
-    </w:pPr>
-  </w:p>
-</w:hdr>
-</file>
-
 <file path=word/numbering.xml><?xml version="1.0" encoding="utf-8"?>
-<w:numbering xmlns:wpc="http://schemas.microsoft.com/office/word/2010/wordprocessingCanvas" xmlns:mo="http://schemas.microsoft.com/office/mac/office/2008/main" xmlns:mc="http://schemas.openxmlformats.org/markup-compatibility/2006" xmlns:mv="urn:schemas-microsoft-com:mac:vml" xmlns:o="urn:schemas-microsoft-com:office:office" xmlns:r="http://schemas.openxmlformats.org/officeDocument/2006/relationships" xmlns:m="http://schemas.openxmlformats.org/officeDocument/2006/math" xmlns:v="urn:schemas-microsoft-com:vml" xmlns:wp14="http://schemas.microsoft.com/office/word/2010/wordprocessingDrawing" xmlns:wp="http://schemas.openxmlformats.org/drawingml/2006/wordprocessingDrawing" xmlns:w10="urn:schemas-microsoft-com:office:word" xmlns:w="http://schemas.openxmlformats.org/wordprocessingml/2006/main" xmlns:w14="http://schemas.microsoft.com/office/word/2010/wordml" xmlns:w15="http://schemas.microsoft.com/office/word/2012/wordml" xmlns:wpg="http://schemas.microsoft.com/office/word/2010/wordprocessingGroup" xmlns:wpi="http://schemas.microsoft.com/office/word/2010/wordprocessingInk" xmlns:wne="http://schemas.microsoft.com/office/word/2006/wordml" xmlns:wps="http://schemas.microsoft.com/office/word/2010/wordprocessingShape" mc:Ignorable="w14 w15 wp14">
-  <w:abstractNum w:abstractNumId="0">
+<w:numbering xmlns:wpc="http://schemas.microsoft.com/office/word/2010/wordprocessingCanvas" xmlns:mc="http://schemas.openxmlformats.org/markup-compatibility/2006" xmlns:o="urn:schemas-microsoft-com:office:office" xmlns:r="http://schemas.openxmlformats.org/officeDocument/2006/relationships" xmlns:m="http://schemas.openxmlformats.org/officeDocument/2006/math" xmlns:v="urn:schemas-microsoft-com:vml" xmlns:wp14="http://schemas.microsoft.com/office/word/2010/wordprocessingDrawing" xmlns:wp="http://schemas.openxmlformats.org/drawingml/2006/wordprocessingDrawing" xmlns:w10="urn:schemas-microsoft-com:office:word" xmlns:w="http://schemas.openxmlformats.org/wordprocessingml/2006/main" xmlns:w14="http://schemas.microsoft.com/office/word/2010/wordml" xmlns:w15="http://schemas.microsoft.com/office/word/2012/wordml" xmlns:wpg="http://schemas.microsoft.com/office/word/2010/wordprocessingGroup" xmlns:wpi="http://schemas.microsoft.com/office/word/2010/wordprocessingInk" xmlns:wne="http://schemas.microsoft.com/office/word/2006/wordml" xmlns:wps="http://schemas.microsoft.com/office/word/2010/wordprocessingShape" mc:Ignorable="w14 w15 wp14">
+  <w:abstractNum w:abstractNumId="0" w15:restartNumberingAfterBreak="0">
     <w:nsid w:val="FFFFFF1D"/>
     <w:multiLevelType w:val="multilevel"/>
     <w:tmpl w:val="BC6C30A2"/>
@@ -3686,18 +5168,18 @@
       </w:rPr>
     </w:lvl>
   </w:abstractNum>
-  <w:abstractNum w:abstractNumId="1">
+  <w:abstractNum w:abstractNumId="1" w15:restartNumberingAfterBreak="0">
     <w:nsid w:val="FFFFFFFE"/>
     <w:multiLevelType w:val="singleLevel"/>
     <w:tmpl w:val="FFFFFFFF"/>
     <w:lvl w:ilvl="0">
       <w:numFmt w:val="decimal"/>
-      <w:pStyle w:val="ListBullet"/>
+      <w:pStyle w:val="Listepuces"/>
       <w:lvlText w:val="*"/>
       <w:lvlJc w:val="left"/>
     </w:lvl>
   </w:abstractNum>
-  <w:abstractNum w:abstractNumId="2">
+  <w:abstractNum w:abstractNumId="2" w15:restartNumberingAfterBreak="0">
     <w:nsid w:val="05F06C42"/>
     <w:multiLevelType w:val="hybridMultilevel"/>
     <w:tmpl w:val="C936C928"/>
@@ -3810,7 +5292,7 @@
       </w:pPr>
     </w:lvl>
   </w:abstractNum>
-  <w:abstractNum w:abstractNumId="3">
+  <w:abstractNum w:abstractNumId="3" w15:restartNumberingAfterBreak="0">
     <w:nsid w:val="0699548E"/>
     <w:multiLevelType w:val="hybridMultilevel"/>
     <w:tmpl w:val="019E61F6"/>
@@ -3926,14 +5408,14 @@
       </w:pPr>
     </w:lvl>
   </w:abstractNum>
-  <w:abstractNum w:abstractNumId="4">
+  <w:abstractNum w:abstractNumId="4" w15:restartNumberingAfterBreak="0">
     <w:nsid w:val="08F01003"/>
     <w:multiLevelType w:val="multilevel"/>
     <w:tmpl w:val="8FD6A496"/>
     <w:lvl w:ilvl="0">
       <w:start w:val="1"/>
       <w:numFmt w:val="decimal"/>
-      <w:pStyle w:val="Heading1"/>
+      <w:pStyle w:val="Titre1"/>
       <w:lvlText w:val="%1."/>
       <w:lvlJc w:val="left"/>
       <w:pPr>
@@ -4050,7 +5532,7 @@
       </w:rPr>
     </w:lvl>
   </w:abstractNum>
-  <w:abstractNum w:abstractNumId="5">
+  <w:abstractNum w:abstractNumId="5" w15:restartNumberingAfterBreak="0">
     <w:nsid w:val="09EB2BF4"/>
     <w:multiLevelType w:val="hybridMultilevel"/>
     <w:tmpl w:val="BF20CBB4"/>
@@ -4163,7 +5645,7 @@
       </w:rPr>
     </w:lvl>
   </w:abstractNum>
-  <w:abstractNum w:abstractNumId="6">
+  <w:abstractNum w:abstractNumId="6" w15:restartNumberingAfterBreak="0">
     <w:nsid w:val="0E7D13E4"/>
     <w:multiLevelType w:val="singleLevel"/>
     <w:tmpl w:val="960A983A"/>
@@ -4175,7 +5657,7 @@
       <w:lvlJc w:val="left"/>
     </w:lvl>
   </w:abstractNum>
-  <w:abstractNum w:abstractNumId="7">
+  <w:abstractNum w:abstractNumId="7" w15:restartNumberingAfterBreak="0">
     <w:nsid w:val="13763D69"/>
     <w:multiLevelType w:val="hybridMultilevel"/>
     <w:tmpl w:val="4E70A16E"/>
@@ -4266,7 +5748,7 @@
       </w:pPr>
     </w:lvl>
   </w:abstractNum>
-  <w:abstractNum w:abstractNumId="8">
+  <w:abstractNum w:abstractNumId="8" w15:restartNumberingAfterBreak="0">
     <w:nsid w:val="1C9A7842"/>
     <w:multiLevelType w:val="hybridMultilevel"/>
     <w:tmpl w:val="00028CDC"/>
@@ -4379,7 +5861,7 @@
       </w:rPr>
     </w:lvl>
   </w:abstractNum>
-  <w:abstractNum w:abstractNumId="9">
+  <w:abstractNum w:abstractNumId="9" w15:restartNumberingAfterBreak="0">
     <w:nsid w:val="1DCE149A"/>
     <w:multiLevelType w:val="hybridMultilevel"/>
     <w:tmpl w:val="460A650A"/>
@@ -4519,7 +6001,7 @@
       </w:rPr>
     </w:lvl>
   </w:abstractNum>
-  <w:abstractNum w:abstractNumId="10">
+  <w:abstractNum w:abstractNumId="10" w15:restartNumberingAfterBreak="0">
     <w:nsid w:val="21E21E9B"/>
     <w:multiLevelType w:val="singleLevel"/>
     <w:tmpl w:val="8DCEB282"/>
@@ -4540,7 +6022,7 @@
       </w:rPr>
     </w:lvl>
   </w:abstractNum>
-  <w:abstractNum w:abstractNumId="11">
+  <w:abstractNum w:abstractNumId="11" w15:restartNumberingAfterBreak="0">
     <w:nsid w:val="2CE76738"/>
     <w:multiLevelType w:val="hybridMultilevel"/>
     <w:tmpl w:val="1ECCE74C"/>
@@ -4653,7 +6135,7 @@
       </w:rPr>
     </w:lvl>
   </w:abstractNum>
-  <w:abstractNum w:abstractNumId="12">
+  <w:abstractNum w:abstractNumId="12" w15:restartNumberingAfterBreak="0">
     <w:nsid w:val="2D682F40"/>
     <w:multiLevelType w:val="hybridMultilevel"/>
     <w:tmpl w:val="1FA8DF02"/>
@@ -4769,7 +6251,7 @@
       </w:pPr>
     </w:lvl>
   </w:abstractNum>
-  <w:abstractNum w:abstractNumId="13">
+  <w:abstractNum w:abstractNumId="13" w15:restartNumberingAfterBreak="0">
     <w:nsid w:val="3FE72F5D"/>
     <w:multiLevelType w:val="singleLevel"/>
     <w:tmpl w:val="8CF41354"/>
@@ -4781,7 +6263,7 @@
       <w:lvlJc w:val="left"/>
     </w:lvl>
   </w:abstractNum>
-  <w:abstractNum w:abstractNumId="14">
+  <w:abstractNum w:abstractNumId="14" w15:restartNumberingAfterBreak="0">
     <w:nsid w:val="40C57B2B"/>
     <w:multiLevelType w:val="hybridMultilevel"/>
     <w:tmpl w:val="DA1AB15A"/>
@@ -4894,7 +6376,7 @@
       </w:pPr>
     </w:lvl>
   </w:abstractNum>
-  <w:abstractNum w:abstractNumId="15">
+  <w:abstractNum w:abstractNumId="15" w15:restartNumberingAfterBreak="0">
     <w:nsid w:val="471A63F1"/>
     <w:multiLevelType w:val="singleLevel"/>
     <w:tmpl w:val="C25CBB00"/>
@@ -4906,7 +6388,7 @@
       <w:lvlJc w:val="left"/>
     </w:lvl>
   </w:abstractNum>
-  <w:abstractNum w:abstractNumId="16">
+  <w:abstractNum w:abstractNumId="16" w15:restartNumberingAfterBreak="0">
     <w:nsid w:val="473043F4"/>
     <w:multiLevelType w:val="singleLevel"/>
     <w:tmpl w:val="687A89DA"/>
@@ -4918,7 +6400,7 @@
       <w:lvlJc w:val="left"/>
     </w:lvl>
   </w:abstractNum>
-  <w:abstractNum w:abstractNumId="17">
+  <w:abstractNum w:abstractNumId="17" w15:restartNumberingAfterBreak="0">
     <w:nsid w:val="50A80185"/>
     <w:multiLevelType w:val="hybridMultilevel"/>
     <w:tmpl w:val="F7483B8E"/>
@@ -5058,7 +6540,7 @@
       </w:rPr>
     </w:lvl>
   </w:abstractNum>
-  <w:abstractNum w:abstractNumId="18">
+  <w:abstractNum w:abstractNumId="18" w15:restartNumberingAfterBreak="0">
     <w:nsid w:val="5E3318AD"/>
     <w:multiLevelType w:val="hybridMultilevel"/>
     <w:tmpl w:val="CAEA29DC"/>
@@ -5171,7 +6653,7 @@
       </w:pPr>
     </w:lvl>
   </w:abstractNum>
-  <w:abstractNum w:abstractNumId="19">
+  <w:abstractNum w:abstractNumId="19" w15:restartNumberingAfterBreak="0">
     <w:nsid w:val="6CDE4D54"/>
     <w:multiLevelType w:val="hybridMultilevel"/>
     <w:tmpl w:val="F25410B4"/>
@@ -5287,7 +6769,7 @@
       </w:pPr>
     </w:lvl>
   </w:abstractNum>
-  <w:abstractNum w:abstractNumId="20">
+  <w:abstractNum w:abstractNumId="20" w15:restartNumberingAfterBreak="0">
     <w:nsid w:val="6DDB42D0"/>
     <w:multiLevelType w:val="singleLevel"/>
     <w:tmpl w:val="D5EECCA4"/>
@@ -5302,7 +6784,7 @@
       </w:pPr>
     </w:lvl>
   </w:abstractNum>
-  <w:abstractNum w:abstractNumId="21">
+  <w:abstractNum w:abstractNumId="21" w15:restartNumberingAfterBreak="0">
     <w:nsid w:val="731E09E5"/>
     <w:multiLevelType w:val="hybridMultilevel"/>
     <w:tmpl w:val="7E40F1C6"/>
@@ -5442,7 +6924,7 @@
       </w:rPr>
     </w:lvl>
   </w:abstractNum>
-  <w:abstractNum w:abstractNumId="22">
+  <w:abstractNum w:abstractNumId="22" w15:restartNumberingAfterBreak="0">
     <w:nsid w:val="74A76F65"/>
     <w:multiLevelType w:val="singleLevel"/>
     <w:tmpl w:val="86F87C5E"/>
@@ -5460,7 +6942,7 @@
       <w:lvl w:ilvl="0">
         <w:start w:val="1"/>
         <w:numFmt w:val="bullet"/>
-        <w:pStyle w:val="ListBullet"/>
+        <w:pStyle w:val="Listepuces"/>
         <w:lvlText w:val=""/>
         <w:legacy w:legacy="1" w:legacySpace="0" w:legacyIndent="360"/>
         <w:lvlJc w:val="left"/>
@@ -5483,7 +6965,7 @@
       <w:lvl w:ilvl="0">
         <w:start w:val="1"/>
         <w:numFmt w:val="bullet"/>
-        <w:pStyle w:val="ListBullet"/>
+        <w:pStyle w:val="Listepuces"/>
         <w:lvlText w:val=""/>
         <w:legacy w:legacy="1" w:legacySpace="0" w:legacyIndent="360"/>
         <w:lvlJc w:val="left"/>
@@ -5503,7 +6985,7 @@
       <w:lvl w:ilvl="0">
         <w:start w:val="1"/>
         <w:numFmt w:val="bullet"/>
-        <w:pStyle w:val="ListBullet"/>
+        <w:pStyle w:val="Listepuces"/>
         <w:lvlText w:val="n"/>
         <w:legacy w:legacy="1" w:legacySpace="0" w:legacyIndent="360"/>
         <w:lvlJc w:val="left"/>
@@ -5523,7 +7005,7 @@
       <w:lvl w:ilvl="0">
         <w:start w:val="1"/>
         <w:numFmt w:val="bullet"/>
-        <w:pStyle w:val="ListBullet"/>
+        <w:pStyle w:val="Listepuces"/>
         <w:lvlText w:val="n"/>
         <w:legacy w:legacy="1" w:legacySpace="0" w:legacyIndent="360"/>
         <w:lvlJc w:val="left"/>
@@ -5680,7 +7162,7 @@
       </w:pPr>
     </w:pPrDefault>
   </w:docDefaults>
-  <w:latentStyles w:defLockedState="0" w:defUIPriority="0" w:defSemiHidden="0" w:defUnhideWhenUsed="0" w:defQFormat="0" w:count="382">
+  <w:latentStyles w:defLockedState="0" w:defUIPriority="0" w:defSemiHidden="0" w:defUnhideWhenUsed="0" w:defQFormat="0" w:count="371">
     <w:lsdException w:name="Normal" w:qFormat="1"/>
     <w:lsdException w:name="heading 1" w:uiPriority="9" w:qFormat="1"/>
     <w:lsdException w:name="heading 2" w:uiPriority="9" w:qFormat="1"/>
@@ -5700,7 +7182,7 @@
     <w:lsdException w:name="index 7" w:semiHidden="1" w:unhideWhenUsed="1"/>
     <w:lsdException w:name="index 8" w:semiHidden="1" w:unhideWhenUsed="1"/>
     <w:lsdException w:name="index 9" w:semiHidden="1" w:unhideWhenUsed="1"/>
-    <w:lsdException w:name="toc 1" w:semiHidden="1" w:unhideWhenUsed="1"/>
+    <w:lsdException w:name="toc 1" w:semiHidden="1" w:uiPriority="39" w:unhideWhenUsed="1"/>
     <w:lsdException w:name="toc 2" w:semiHidden="1" w:unhideWhenUsed="1"/>
     <w:lsdException w:name="toc 3" w:semiHidden="1" w:unhideWhenUsed="1"/>
     <w:lsdException w:name="toc 4" w:semiHidden="1" w:unhideWhenUsed="1"/>
@@ -5712,8 +7194,8 @@
     <w:lsdException w:name="Normal Indent" w:semiHidden="1" w:unhideWhenUsed="1"/>
     <w:lsdException w:name="footnote text" w:semiHidden="1" w:unhideWhenUsed="1"/>
     <w:lsdException w:name="annotation text" w:semiHidden="1" w:unhideWhenUsed="1"/>
-    <w:lsdException w:name="header" w:semiHidden="1" w:unhideWhenUsed="1"/>
-    <w:lsdException w:name="footer" w:semiHidden="1" w:unhideWhenUsed="1"/>
+    <w:lsdException w:name="header" w:semiHidden="1" w:uiPriority="99" w:unhideWhenUsed="1"/>
+    <w:lsdException w:name="footer" w:semiHidden="1" w:uiPriority="99" w:unhideWhenUsed="1"/>
     <w:lsdException w:name="index heading" w:semiHidden="1" w:unhideWhenUsed="1"/>
     <w:lsdException w:name="caption" w:semiHidden="1" w:uiPriority="35" w:unhideWhenUsed="1" w:qFormat="1"/>
     <w:lsdException w:name="table of figures" w:semiHidden="1" w:unhideWhenUsed="1"/>
@@ -5753,6 +7235,7 @@
     <w:lsdException w:name="Body Text 2" w:semiHidden="1" w:unhideWhenUsed="1"/>
     <w:lsdException w:name="Body Text 3" w:semiHidden="1" w:unhideWhenUsed="1"/>
     <w:lsdException w:name="Body Text Indent 2" w:semiHidden="1" w:unhideWhenUsed="1"/>
+    <w:lsdException w:name="Hyperlink" w:uiPriority="99"/>
     <w:lsdException w:name="Strong" w:uiPriority="22" w:qFormat="1"/>
     <w:lsdException w:name="Emphasis" w:uiPriority="20" w:qFormat="1"/>
     <w:lsdException w:name="Document Map" w:semiHidden="1" w:unhideWhenUsed="1"/>
@@ -5771,6 +7254,7 @@
     <w:lsdException w:name="HTML Sample" w:semiHidden="1" w:unhideWhenUsed="1"/>
     <w:lsdException w:name="HTML Typewriter" w:semiHidden="1" w:unhideWhenUsed="1"/>
     <w:lsdException w:name="HTML Variable" w:semiHidden="1" w:unhideWhenUsed="1"/>
+    <w:lsdException w:name="Normal Table" w:semiHidden="1" w:unhideWhenUsed="1"/>
     <w:lsdException w:name="annotation subject" w:semiHidden="1" w:unhideWhenUsed="1"/>
     <w:lsdException w:name="No List" w:semiHidden="1" w:unhideWhenUsed="1"/>
     <w:lsdException w:name="Outline List 1" w:semiHidden="1" w:unhideWhenUsed="1"/>
@@ -5816,17 +7300,10 @@
     <w:lsdException w:name="Table Subtle 1" w:semiHidden="1" w:unhideWhenUsed="1"/>
     <w:lsdException w:name="Table Subtle 2" w:semiHidden="1" w:unhideWhenUsed="1"/>
     <w:lsdException w:name="Table Web 1" w:semiHidden="1" w:unhideWhenUsed="1"/>
+    <w:lsdException w:name="Table Web 2" w:semiHidden="1" w:unhideWhenUsed="1"/>
     <w:lsdException w:name="Table Web 3" w:semiHidden="1" w:unhideWhenUsed="1"/>
     <w:lsdException w:name="Balloon Text" w:semiHidden="1" w:unhideWhenUsed="1"/>
-    <w:lsdException w:name="Note Level 1" w:semiHidden="1" w:uiPriority="99" w:unhideWhenUsed="1"/>
-    <w:lsdException w:name="Note Level 2" w:semiHidden="1" w:uiPriority="1" w:unhideWhenUsed="1"/>
-    <w:lsdException w:name="Note Level 3" w:semiHidden="1" w:uiPriority="60" w:unhideWhenUsed="1"/>
-    <w:lsdException w:name="Note Level 4" w:semiHidden="1" w:uiPriority="61" w:unhideWhenUsed="1"/>
-    <w:lsdException w:name="Note Level 5" w:semiHidden="1" w:uiPriority="62" w:unhideWhenUsed="1"/>
-    <w:lsdException w:name="Note Level 6" w:semiHidden="1" w:uiPriority="63" w:unhideWhenUsed="1"/>
-    <w:lsdException w:name="Note Level 7" w:semiHidden="1" w:uiPriority="64" w:unhideWhenUsed="1"/>
-    <w:lsdException w:name="Note Level 8" w:semiHidden="1" w:uiPriority="65" w:unhideWhenUsed="1"/>
-    <w:lsdException w:name="Note Level 9" w:semiHidden="1" w:uiPriority="66" w:unhideWhenUsed="1"/>
+    <w:lsdException w:name="Table Theme" w:semiHidden="1" w:unhideWhenUsed="1"/>
     <w:lsdException w:name="Placeholder Text" w:semiHidden="1" w:uiPriority="67"/>
     <w:lsdException w:name="No Spacing" w:uiPriority="1" w:qFormat="1"/>
     <w:lsdException w:name="Light Shading" w:uiPriority="69"/>
@@ -6042,19 +7519,17 @@
     <w:lsdException w:name="List Table 5 Dark Accent 6" w:uiPriority="50"/>
     <w:lsdException w:name="List Table 6 Colorful Accent 6" w:uiPriority="51"/>
     <w:lsdException w:name="List Table 7 Colorful Accent 6" w:uiPriority="52"/>
-    <w:lsdException w:name="Mention" w:semiHidden="1" w:uiPriority="99" w:unhideWhenUsed="1"/>
-    <w:lsdException w:name="Smart Hyperlink" w:semiHidden="1" w:uiPriority="99" w:unhideWhenUsed="1"/>
   </w:latentStyles>
   <w:style w:type="paragraph" w:default="1" w:styleId="Normal">
     <w:name w:val="Normal"/>
     <w:qFormat/>
     <w:rsid w:val="00B06859"/>
   </w:style>
-  <w:style w:type="paragraph" w:styleId="Heading1">
+  <w:style w:type="paragraph" w:styleId="Titre1">
     <w:name w:val="heading 1"/>
     <w:basedOn w:val="Normal"/>
     <w:next w:val="Normal"/>
-    <w:link w:val="Heading1Char"/>
+    <w:link w:val="Titre1Car"/>
     <w:uiPriority w:val="9"/>
     <w:qFormat/>
     <w:rsid w:val="000972D4"/>
@@ -6069,7 +7544,7 @@
       <w:outlineLvl w:val="0"/>
     </w:pPr>
     <w:rPr>
-      <w:rFonts w:ascii="Cambria" w:eastAsia="ＭＳ ゴシック" w:hAnsi="Cambria" w:cs="Arial"/>
+      <w:rFonts w:ascii="Cambria" w:eastAsia="MS Gothic" w:hAnsi="Cambria" w:cs="Arial"/>
       <w:b/>
       <w:bCs/>
       <w:color w:val="21798E"/>
@@ -6078,11 +7553,11 @@
       <w:lang w:val="fr-CA"/>
     </w:rPr>
   </w:style>
-  <w:style w:type="paragraph" w:styleId="Heading2">
+  <w:style w:type="paragraph" w:styleId="Titre2">
     <w:name w:val="heading 2"/>
     <w:basedOn w:val="Normal"/>
     <w:next w:val="Normal"/>
-    <w:link w:val="Heading2Char"/>
+    <w:link w:val="Titre2Car"/>
     <w:uiPriority w:val="9"/>
     <w:unhideWhenUsed/>
     <w:qFormat/>
@@ -6094,7 +7569,7 @@
       <w:outlineLvl w:val="1"/>
     </w:pPr>
     <w:rPr>
-      <w:rFonts w:ascii="Cambria" w:eastAsia="ＭＳ ゴシック" w:hAnsi="Cambria" w:cs="Times New Roman"/>
+      <w:rFonts w:ascii="Cambria" w:eastAsia="MS Gothic" w:hAnsi="Cambria" w:cs="Times New Roman"/>
       <w:b/>
       <w:bCs/>
       <w:color w:val="2DA2BF"/>
@@ -6102,11 +7577,11 @@
       <w:szCs w:val="26"/>
     </w:rPr>
   </w:style>
-  <w:style w:type="paragraph" w:styleId="Heading3">
+  <w:style w:type="paragraph" w:styleId="Titre3">
     <w:name w:val="heading 3"/>
     <w:basedOn w:val="Normal"/>
     <w:next w:val="Normal"/>
-    <w:link w:val="Heading3Char"/>
+    <w:link w:val="Titre3Car"/>
     <w:uiPriority w:val="9"/>
     <w:unhideWhenUsed/>
     <w:qFormat/>
@@ -6120,18 +7595,18 @@
       <w:outlineLvl w:val="2"/>
     </w:pPr>
     <w:rPr>
-      <w:rFonts w:ascii="Cambria" w:eastAsia="ＭＳ ゴシック" w:hAnsi="Cambria" w:cs="Times New Roman"/>
+      <w:rFonts w:ascii="Cambria" w:eastAsia="MS Gothic" w:hAnsi="Cambria" w:cs="Times New Roman"/>
       <w:b/>
       <w:bCs/>
       <w:color w:val="2DA2BF"/>
       <w:lang w:val="fr-CA"/>
     </w:rPr>
   </w:style>
-  <w:style w:type="paragraph" w:styleId="Heading4">
+  <w:style w:type="paragraph" w:styleId="Titre4">
     <w:name w:val="heading 4"/>
     <w:basedOn w:val="Normal"/>
     <w:next w:val="Normal"/>
-    <w:link w:val="Heading4Char"/>
+    <w:link w:val="Titre4Car"/>
     <w:uiPriority w:val="9"/>
     <w:unhideWhenUsed/>
     <w:qFormat/>
@@ -6143,7 +7618,7 @@
       <w:outlineLvl w:val="3"/>
     </w:pPr>
     <w:rPr>
-      <w:rFonts w:ascii="Cambria" w:eastAsia="ＭＳ ゴシック" w:hAnsi="Cambria" w:cs="Times New Roman"/>
+      <w:rFonts w:ascii="Cambria" w:eastAsia="MS Gothic" w:hAnsi="Cambria" w:cs="Times New Roman"/>
       <w:b/>
       <w:bCs/>
       <w:i/>
@@ -6151,11 +7626,11 @@
       <w:color w:val="2DA2BF"/>
     </w:rPr>
   </w:style>
-  <w:style w:type="paragraph" w:styleId="Heading5">
+  <w:style w:type="paragraph" w:styleId="Titre5">
     <w:name w:val="heading 5"/>
     <w:basedOn w:val="Normal"/>
     <w:next w:val="Normal"/>
-    <w:link w:val="Heading5Char"/>
+    <w:link w:val="Titre5Car"/>
     <w:uiPriority w:val="9"/>
     <w:unhideWhenUsed/>
     <w:qFormat/>
@@ -6167,15 +7642,15 @@
       <w:outlineLvl w:val="4"/>
     </w:pPr>
     <w:rPr>
-      <w:rFonts w:ascii="Cambria" w:eastAsia="ＭＳ ゴシック" w:hAnsi="Cambria" w:cs="Times New Roman"/>
+      <w:rFonts w:ascii="Cambria" w:eastAsia="MS Gothic" w:hAnsi="Cambria" w:cs="Times New Roman"/>
       <w:color w:val="16505E"/>
     </w:rPr>
   </w:style>
-  <w:style w:type="paragraph" w:styleId="Heading6">
+  <w:style w:type="paragraph" w:styleId="Titre6">
     <w:name w:val="heading 6"/>
     <w:basedOn w:val="Normal"/>
     <w:next w:val="Normal"/>
-    <w:link w:val="Heading6Char"/>
+    <w:link w:val="Titre6Car"/>
     <w:uiPriority w:val="9"/>
     <w:unhideWhenUsed/>
     <w:qFormat/>
@@ -6187,17 +7662,17 @@
       <w:outlineLvl w:val="5"/>
     </w:pPr>
     <w:rPr>
-      <w:rFonts w:ascii="Cambria" w:eastAsia="ＭＳ ゴシック" w:hAnsi="Cambria" w:cs="Times New Roman"/>
+      <w:rFonts w:ascii="Cambria" w:eastAsia="MS Gothic" w:hAnsi="Cambria" w:cs="Times New Roman"/>
       <w:i/>
       <w:iCs/>
       <w:color w:val="16505E"/>
     </w:rPr>
   </w:style>
-  <w:style w:type="paragraph" w:styleId="Heading7">
+  <w:style w:type="paragraph" w:styleId="Titre7">
     <w:name w:val="heading 7"/>
     <w:basedOn w:val="Normal"/>
     <w:next w:val="Normal"/>
-    <w:link w:val="Heading7Char"/>
+    <w:link w:val="Titre7Car"/>
     <w:uiPriority w:val="9"/>
     <w:unhideWhenUsed/>
     <w:qFormat/>
@@ -6209,17 +7684,17 @@
       <w:outlineLvl w:val="6"/>
     </w:pPr>
     <w:rPr>
-      <w:rFonts w:ascii="Cambria" w:eastAsia="ＭＳ ゴシック" w:hAnsi="Cambria" w:cs="Times New Roman"/>
+      <w:rFonts w:ascii="Cambria" w:eastAsia="MS Gothic" w:hAnsi="Cambria" w:cs="Times New Roman"/>
       <w:i/>
       <w:iCs/>
       <w:color w:val="404040"/>
     </w:rPr>
   </w:style>
-  <w:style w:type="paragraph" w:styleId="Heading8">
+  <w:style w:type="paragraph" w:styleId="Titre8">
     <w:name w:val="heading 8"/>
     <w:basedOn w:val="Normal"/>
     <w:next w:val="Normal"/>
-    <w:link w:val="Heading8Char"/>
+    <w:link w:val="Titre8Car"/>
     <w:uiPriority w:val="9"/>
     <w:unhideWhenUsed/>
     <w:qFormat/>
@@ -6231,17 +7706,17 @@
       <w:outlineLvl w:val="7"/>
     </w:pPr>
     <w:rPr>
-      <w:rFonts w:ascii="Cambria" w:eastAsia="ＭＳ ゴシック" w:hAnsi="Cambria" w:cs="Times New Roman"/>
+      <w:rFonts w:ascii="Cambria" w:eastAsia="MS Gothic" w:hAnsi="Cambria" w:cs="Times New Roman"/>
       <w:color w:val="2DA2BF"/>
       <w:sz w:val="20"/>
       <w:szCs w:val="20"/>
     </w:rPr>
   </w:style>
-  <w:style w:type="paragraph" w:styleId="Heading9">
+  <w:style w:type="paragraph" w:styleId="Titre9">
     <w:name w:val="heading 9"/>
     <w:basedOn w:val="Normal"/>
     <w:next w:val="Normal"/>
-    <w:link w:val="Heading9Char"/>
+    <w:link w:val="Titre9Car"/>
     <w:uiPriority w:val="9"/>
     <w:unhideWhenUsed/>
     <w:qFormat/>
@@ -6253,7 +7728,7 @@
       <w:outlineLvl w:val="8"/>
     </w:pPr>
     <w:rPr>
-      <w:rFonts w:ascii="Cambria" w:eastAsia="ＭＳ ゴシック" w:hAnsi="Cambria" w:cs="Times New Roman"/>
+      <w:rFonts w:ascii="Cambria" w:eastAsia="MS Gothic" w:hAnsi="Cambria" w:cs="Times New Roman"/>
       <w:i/>
       <w:iCs/>
       <w:color w:val="404040"/>
@@ -6261,13 +7736,13 @@
       <w:szCs w:val="20"/>
     </w:rPr>
   </w:style>
-  <w:style w:type="character" w:default="1" w:styleId="DefaultParagraphFont">
+  <w:style w:type="character" w:default="1" w:styleId="Policepardfaut">
     <w:name w:val="Default Paragraph Font"/>
     <w:uiPriority w:val="1"/>
     <w:semiHidden/>
     <w:unhideWhenUsed/>
   </w:style>
-  <w:style w:type="table" w:default="1" w:styleId="TableNormal">
+  <w:style w:type="table" w:default="1" w:styleId="TableauNormal">
     <w:name w:val="Normal Table"/>
     <w:uiPriority w:val="99"/>
     <w:semiHidden/>
@@ -6282,7 +7757,7 @@
       </w:tblCellMar>
     </w:tblPr>
   </w:style>
-  <w:style w:type="numbering" w:default="1" w:styleId="NoList">
+  <w:style w:type="numbering" w:default="1" w:styleId="Aucuneliste">
     <w:name w:val="No List"/>
     <w:uiPriority w:val="99"/>
     <w:semiHidden/>
@@ -6291,7 +7766,7 @@
   <w:style w:type="paragraph" w:customStyle="1" w:styleId="HeadingBase">
     <w:name w:val="Heading Base"/>
     <w:basedOn w:val="Normal"/>
-    <w:next w:val="BodyText"/>
+    <w:next w:val="Corpsdetexte"/>
     <w:pPr>
       <w:keepNext/>
       <w:keepLines/>
@@ -6303,7 +7778,7 @@
       <w:kern w:val="28"/>
     </w:rPr>
   </w:style>
-  <w:style w:type="paragraph" w:styleId="BodyText">
+  <w:style w:type="paragraph" w:styleId="Corpsdetexte">
     <w:name w:val="Body Text"/>
     <w:basedOn w:val="Normal"/>
     <w:pPr>
@@ -6327,7 +7802,7 @@
   </w:style>
   <w:style w:type="paragraph" w:customStyle="1" w:styleId="BlockQuotation">
     <w:name w:val="Block Quotation"/>
-    <w:basedOn w:val="BodyText"/>
+    <w:basedOn w:val="Corpsdetexte"/>
     <w:pPr>
       <w:keepLines/>
       <w:pBdr>
@@ -6343,12 +7818,12 @@
   </w:style>
   <w:style w:type="paragraph" w:customStyle="1" w:styleId="BodyTextKeep">
     <w:name w:val="Body Text Keep"/>
-    <w:basedOn w:val="BodyText"/>
+    <w:basedOn w:val="Corpsdetexte"/>
     <w:pPr>
       <w:keepNext/>
     </w:pPr>
   </w:style>
-  <w:style w:type="paragraph" w:styleId="Caption">
+  <w:style w:type="paragraph" w:styleId="Lgende">
     <w:name w:val="caption"/>
     <w:basedOn w:val="Normal"/>
     <w:next w:val="Normal"/>
@@ -6370,7 +7845,7 @@
   <w:style w:type="paragraph" w:customStyle="1" w:styleId="Picture">
     <w:name w:val="Picture"/>
     <w:basedOn w:val="Normal"/>
-    <w:next w:val="Caption"/>
+    <w:next w:val="Lgende"/>
     <w:pPr>
       <w:keepNext/>
     </w:pPr>
@@ -6378,7 +7853,7 @@
   <w:style w:type="paragraph" w:customStyle="1" w:styleId="DocumentLabel">
     <w:name w:val="Document Label"/>
     <w:basedOn w:val="HeadingBase"/>
-    <w:next w:val="BodyText"/>
+    <w:next w:val="Corpsdetexte"/>
     <w:pPr>
       <w:spacing w:before="160"/>
     </w:pPr>
@@ -6388,7 +7863,7 @@
       <w:sz w:val="60"/>
     </w:rPr>
   </w:style>
-  <w:style w:type="character" w:styleId="EndnoteReference">
+  <w:style w:type="character" w:styleId="Appeldenotedefin">
     <w:name w:val="endnote reference"/>
     <w:semiHidden/>
     <w:rPr>
@@ -6396,14 +7871,16 @@
       <w:vertAlign w:val="superscript"/>
     </w:rPr>
   </w:style>
-  <w:style w:type="paragraph" w:styleId="EndnoteText">
+  <w:style w:type="paragraph" w:styleId="Notedefin">
     <w:name w:val="endnote text"/>
     <w:basedOn w:val="FootnoteBase"/>
     <w:semiHidden/>
   </w:style>
-  <w:style w:type="paragraph" w:styleId="Footer">
+  <w:style w:type="paragraph" w:styleId="Pieddepage">
     <w:name w:val="footer"/>
     <w:basedOn w:val="HeaderBase"/>
+    <w:link w:val="PieddepageCar"/>
+    <w:uiPriority w:val="99"/>
   </w:style>
   <w:style w:type="paragraph" w:customStyle="1" w:styleId="HeaderBase">
     <w:name w:val="Header Base"/>
@@ -6420,21 +7897,23 @@
       <w:spacing w:val="-4"/>
     </w:rPr>
   </w:style>
-  <w:style w:type="character" w:styleId="FootnoteReference">
+  <w:style w:type="character" w:styleId="Appelnotedebasdep">
     <w:name w:val="footnote reference"/>
     <w:semiHidden/>
     <w:rPr>
       <w:vertAlign w:val="superscript"/>
     </w:rPr>
   </w:style>
-  <w:style w:type="paragraph" w:styleId="FootnoteText">
+  <w:style w:type="paragraph" w:styleId="Notedebasdepage">
     <w:name w:val="footnote text"/>
     <w:basedOn w:val="FootnoteBase"/>
     <w:semiHidden/>
   </w:style>
-  <w:style w:type="paragraph" w:styleId="Header">
+  <w:style w:type="paragraph" w:styleId="En-tte">
     <w:name w:val="header"/>
     <w:basedOn w:val="HeaderBase"/>
+    <w:link w:val="En-tteCar"/>
+    <w:uiPriority w:val="99"/>
   </w:style>
   <w:style w:type="paragraph" w:styleId="Index1">
     <w:name w:val="index 1"/>
@@ -6499,7 +7978,7 @@
       <w:ind w:left="720" w:hanging="360"/>
     </w:pPr>
   </w:style>
-  <w:style w:type="paragraph" w:styleId="IndexHeading">
+  <w:style w:type="paragraph" w:styleId="Titreindex">
     <w:name w:val="index heading"/>
     <w:basedOn w:val="HeadingBase"/>
     <w:next w:val="Index1"/>
@@ -6518,7 +7997,7 @@
   </w:style>
   <w:style w:type="paragraph" w:customStyle="1" w:styleId="SectionHeading">
     <w:name w:val="Section Heading"/>
-    <w:basedOn w:val="Heading1"/>
+    <w:basedOn w:val="Titre1"/>
   </w:style>
   <w:style w:type="character" w:customStyle="1" w:styleId="Lead-inEmphasis">
     <w:name w:val="Lead-in Emphasis"/>
@@ -6528,22 +8007,22 @@
       <w:spacing w:val="-4"/>
     </w:rPr>
   </w:style>
-  <w:style w:type="character" w:styleId="LineNumber">
+  <w:style w:type="character" w:styleId="Numrodeligne">
     <w:name w:val="line number"/>
     <w:rPr>
       <w:sz w:val="18"/>
     </w:rPr>
   </w:style>
-  <w:style w:type="paragraph" w:styleId="List">
+  <w:style w:type="paragraph" w:styleId="Liste">
     <w:name w:val="List"/>
-    <w:basedOn w:val="BodyText"/>
+    <w:basedOn w:val="Corpsdetexte"/>
     <w:pPr>
       <w:ind w:left="1440" w:hanging="360"/>
     </w:pPr>
   </w:style>
-  <w:style w:type="paragraph" w:styleId="ListBullet">
+  <w:style w:type="paragraph" w:styleId="Listepuces">
     <w:name w:val="List Bullet"/>
-    <w:basedOn w:val="List"/>
+    <w:basedOn w:val="Liste"/>
     <w:pPr>
       <w:numPr>
         <w:numId w:val="1"/>
@@ -6551,14 +8030,14 @@
       <w:ind w:right="720"/>
     </w:pPr>
   </w:style>
-  <w:style w:type="paragraph" w:styleId="ListNumber">
+  <w:style w:type="paragraph" w:styleId="Listenumros">
     <w:name w:val="List Number"/>
-    <w:basedOn w:val="List"/>
+    <w:basedOn w:val="Liste"/>
     <w:pPr>
       <w:ind w:left="1800" w:right="720"/>
     </w:pPr>
   </w:style>
-  <w:style w:type="paragraph" w:styleId="MacroText">
+  <w:style w:type="paragraph" w:styleId="Textedemacro">
     <w:name w:val="macro"/>
     <w:basedOn w:val="Normal"/>
     <w:semiHidden/>
@@ -6566,7 +8045,7 @@
       <w:rFonts w:ascii="Courier New" w:hAnsi="Courier New"/>
     </w:rPr>
   </w:style>
-  <w:style w:type="character" w:styleId="PageNumber">
+  <w:style w:type="character" w:styleId="Numrodepage">
     <w:name w:val="page number"/>
     <w:rPr>
       <w:rFonts w:ascii="Arial" w:hAnsi="Arial"/>
@@ -6607,7 +8086,7 @@
       <w:rFonts w:ascii="Arial" w:hAnsi="Arial"/>
     </w:rPr>
   </w:style>
-  <w:style w:type="paragraph" w:styleId="TableofFigures">
+  <w:style w:type="paragraph" w:styleId="Tabledesillustrations">
     <w:name w:val="table of figures"/>
     <w:basedOn w:val="TOCBase"/>
     <w:semiHidden/>
@@ -6615,31 +8094,31 @@
       <w:ind w:left="1440" w:hanging="360"/>
     </w:pPr>
   </w:style>
-  <w:style w:type="paragraph" w:styleId="TOC1">
+  <w:style w:type="paragraph" w:styleId="TM1">
     <w:name w:val="toc 1"/>
     <w:basedOn w:val="TOCBase"/>
-    <w:semiHidden/>
+    <w:uiPriority w:val="39"/>
     <w:rPr>
       <w:b/>
       <w:spacing w:val="-4"/>
     </w:rPr>
   </w:style>
-  <w:style w:type="paragraph" w:styleId="TOC2">
+  <w:style w:type="paragraph" w:styleId="TM2">
     <w:name w:val="toc 2"/>
     <w:basedOn w:val="TOCBase"/>
     <w:semiHidden/>
   </w:style>
-  <w:style w:type="paragraph" w:styleId="TOC3">
+  <w:style w:type="paragraph" w:styleId="TM3">
     <w:name w:val="toc 3"/>
     <w:basedOn w:val="TOCBase"/>
     <w:semiHidden/>
   </w:style>
-  <w:style w:type="paragraph" w:styleId="TOC4">
+  <w:style w:type="paragraph" w:styleId="TM4">
     <w:name w:val="toc 4"/>
     <w:basedOn w:val="TOCBase"/>
     <w:semiHidden/>
   </w:style>
-  <w:style w:type="paragraph" w:styleId="TOC5">
+  <w:style w:type="paragraph" w:styleId="TM5">
     <w:name w:val="toc 5"/>
     <w:basedOn w:val="TOCBase"/>
     <w:semiHidden/>
@@ -6647,7 +8126,7 @@
   <w:style w:type="paragraph" w:customStyle="1" w:styleId="SectionLabel">
     <w:name w:val="Section Label"/>
     <w:basedOn w:val="HeadingBase"/>
-    <w:next w:val="BodyText"/>
+    <w:next w:val="Corpsdetexte"/>
     <w:pPr>
       <w:spacing w:before="400" w:after="440"/>
     </w:pPr>
@@ -6659,7 +8138,7 @@
   </w:style>
   <w:style w:type="paragraph" w:customStyle="1" w:styleId="FooterFirst">
     <w:name w:val="Footer First"/>
-    <w:basedOn w:val="Footer"/>
+    <w:basedOn w:val="Pieddepage"/>
     <w:pPr>
       <w:pBdr>
         <w:bottom w:val="single" w:sz="6" w:space="1" w:color="auto"/>
@@ -6672,7 +8151,7 @@
   </w:style>
   <w:style w:type="paragraph" w:customStyle="1" w:styleId="FooterEven">
     <w:name w:val="Footer Even"/>
-    <w:basedOn w:val="Footer"/>
+    <w:basedOn w:val="Pieddepage"/>
     <w:pPr>
       <w:pBdr>
         <w:bottom w:val="single" w:sz="6" w:space="1" w:color="auto"/>
@@ -6685,7 +8164,7 @@
   </w:style>
   <w:style w:type="paragraph" w:customStyle="1" w:styleId="FooterOdd">
     <w:name w:val="Footer Odd"/>
-    <w:basedOn w:val="Footer"/>
+    <w:basedOn w:val="Pieddepage"/>
     <w:pPr>
       <w:pBdr>
         <w:bottom w:val="single" w:sz="6" w:space="1" w:color="auto"/>
@@ -6698,28 +8177,28 @@
   </w:style>
   <w:style w:type="paragraph" w:customStyle="1" w:styleId="HeaderFirst">
     <w:name w:val="Header First"/>
-    <w:basedOn w:val="Header"/>
+    <w:basedOn w:val="En-tte"/>
   </w:style>
   <w:style w:type="paragraph" w:customStyle="1" w:styleId="HeaderEven">
     <w:name w:val="Header Even"/>
-    <w:basedOn w:val="Header"/>
+    <w:basedOn w:val="En-tte"/>
   </w:style>
   <w:style w:type="paragraph" w:customStyle="1" w:styleId="HeaderOdd">
     <w:name w:val="Header Odd"/>
-    <w:basedOn w:val="Header"/>
-  </w:style>
-  <w:style w:type="paragraph" w:styleId="BodyTextIndent">
+    <w:basedOn w:val="En-tte"/>
+  </w:style>
+  <w:style w:type="paragraph" w:styleId="Retraitcorpsdetexte">
     <w:name w:val="Body Text Indent"/>
-    <w:basedOn w:val="BodyText"/>
+    <w:basedOn w:val="Corpsdetexte"/>
     <w:pPr>
       <w:ind w:left="1440"/>
     </w:pPr>
   </w:style>
-  <w:style w:type="paragraph" w:styleId="Title">
+  <w:style w:type="paragraph" w:styleId="Titre">
     <w:name w:val="Title"/>
     <w:basedOn w:val="Normal"/>
     <w:next w:val="Normal"/>
-    <w:link w:val="TitleChar"/>
+    <w:link w:val="TitreCar"/>
     <w:uiPriority w:val="10"/>
     <w:qFormat/>
     <w:rsid w:val="00B06859"/>
@@ -6731,7 +8210,7 @@
       <w:contextualSpacing/>
     </w:pPr>
     <w:rPr>
-      <w:rFonts w:ascii="Cambria" w:eastAsia="ＭＳ ゴシック" w:hAnsi="Cambria" w:cs="Times New Roman"/>
+      <w:rFonts w:ascii="Cambria" w:eastAsia="MS Gothic" w:hAnsi="Cambria" w:cs="Times New Roman"/>
       <w:color w:val="343434"/>
       <w:spacing w:val="5"/>
       <w:kern w:val="28"/>
@@ -6739,84 +8218,84 @@
       <w:szCs w:val="52"/>
     </w:rPr>
   </w:style>
-  <w:style w:type="paragraph" w:styleId="ListNumber5">
+  <w:style w:type="paragraph" w:styleId="Listenumros5">
     <w:name w:val="List Number 5"/>
-    <w:basedOn w:val="ListNumber"/>
+    <w:basedOn w:val="Listenumros"/>
     <w:pPr>
       <w:ind w:left="3240"/>
     </w:pPr>
   </w:style>
-  <w:style w:type="paragraph" w:styleId="ListNumber4">
+  <w:style w:type="paragraph" w:styleId="Listenumros4">
     <w:name w:val="List Number 4"/>
-    <w:basedOn w:val="ListNumber"/>
+    <w:basedOn w:val="Listenumros"/>
     <w:pPr>
       <w:ind w:left="2880"/>
     </w:pPr>
   </w:style>
-  <w:style w:type="paragraph" w:styleId="ListNumber3">
+  <w:style w:type="paragraph" w:styleId="Listenumros3">
     <w:name w:val="List Number 3"/>
-    <w:basedOn w:val="ListNumber"/>
+    <w:basedOn w:val="Listenumros"/>
     <w:pPr>
       <w:ind w:left="2520"/>
     </w:pPr>
   </w:style>
-  <w:style w:type="paragraph" w:styleId="ListBullet5">
+  <w:style w:type="paragraph" w:styleId="Listepuces5">
     <w:name w:val="List Bullet 5"/>
-    <w:basedOn w:val="ListBullet"/>
+    <w:basedOn w:val="Listepuces"/>
     <w:pPr>
       <w:ind w:left="3240"/>
     </w:pPr>
   </w:style>
-  <w:style w:type="paragraph" w:styleId="ListBullet4">
+  <w:style w:type="paragraph" w:styleId="Listepuces4">
     <w:name w:val="List Bullet 4"/>
-    <w:basedOn w:val="ListBullet"/>
+    <w:basedOn w:val="Listepuces"/>
     <w:pPr>
       <w:ind w:left="2880"/>
     </w:pPr>
   </w:style>
-  <w:style w:type="paragraph" w:styleId="ListBullet3">
+  <w:style w:type="paragraph" w:styleId="Listepuces3">
     <w:name w:val="List Bullet 3"/>
-    <w:basedOn w:val="ListBullet"/>
+    <w:basedOn w:val="Listepuces"/>
     <w:pPr>
       <w:ind w:left="2520"/>
     </w:pPr>
   </w:style>
-  <w:style w:type="paragraph" w:styleId="ListBullet2">
+  <w:style w:type="paragraph" w:styleId="Listepuces2">
     <w:name w:val="List Bullet 2"/>
-    <w:basedOn w:val="ListBullet"/>
+    <w:basedOn w:val="Listepuces"/>
     <w:pPr>
       <w:ind w:left="2160"/>
     </w:pPr>
   </w:style>
-  <w:style w:type="paragraph" w:styleId="List5">
+  <w:style w:type="paragraph" w:styleId="Liste5">
     <w:name w:val="List 5"/>
-    <w:basedOn w:val="List"/>
+    <w:basedOn w:val="Liste"/>
     <w:pPr>
       <w:ind w:left="2880"/>
     </w:pPr>
   </w:style>
-  <w:style w:type="paragraph" w:styleId="List4">
+  <w:style w:type="paragraph" w:styleId="Liste4">
     <w:name w:val="List 4"/>
-    <w:basedOn w:val="List"/>
+    <w:basedOn w:val="Liste"/>
     <w:pPr>
       <w:ind w:left="2520"/>
     </w:pPr>
   </w:style>
-  <w:style w:type="paragraph" w:styleId="List3">
+  <w:style w:type="paragraph" w:styleId="Liste3">
     <w:name w:val="List 3"/>
-    <w:basedOn w:val="List"/>
+    <w:basedOn w:val="Liste"/>
     <w:pPr>
       <w:ind w:left="2160"/>
     </w:pPr>
   </w:style>
-  <w:style w:type="paragraph" w:styleId="List2">
+  <w:style w:type="paragraph" w:styleId="Liste2">
     <w:name w:val="List 2"/>
-    <w:basedOn w:val="List"/>
+    <w:basedOn w:val="Liste"/>
     <w:pPr>
       <w:ind w:left="1800"/>
     </w:pPr>
   </w:style>
-  <w:style w:type="character" w:styleId="Emphasis">
+  <w:style w:type="character" w:styleId="Accentuation">
     <w:name w:val="Emphasis"/>
     <w:uiPriority w:val="20"/>
     <w:qFormat/>
@@ -6826,61 +8305,61 @@
       <w:iCs/>
     </w:rPr>
   </w:style>
-  <w:style w:type="character" w:styleId="CommentReference">
+  <w:style w:type="character" w:styleId="Marquedecommentaire">
     <w:name w:val="annotation reference"/>
     <w:semiHidden/>
     <w:rPr>
       <w:sz w:val="16"/>
     </w:rPr>
   </w:style>
-  <w:style w:type="paragraph" w:styleId="CommentText">
+  <w:style w:type="paragraph" w:styleId="Commentaire">
     <w:name w:val="annotation text"/>
     <w:basedOn w:val="FootnoteBase"/>
     <w:semiHidden/>
   </w:style>
-  <w:style w:type="paragraph" w:styleId="ListNumber2">
+  <w:style w:type="paragraph" w:styleId="Listenumros2">
     <w:name w:val="List Number 2"/>
-    <w:basedOn w:val="ListNumber"/>
+    <w:basedOn w:val="Listenumros"/>
     <w:pPr>
       <w:ind w:left="2160"/>
     </w:pPr>
   </w:style>
-  <w:style w:type="paragraph" w:styleId="ListContinue">
+  <w:style w:type="paragraph" w:styleId="Listecontinue">
     <w:name w:val="List Continue"/>
-    <w:basedOn w:val="List"/>
+    <w:basedOn w:val="Liste"/>
     <w:pPr>
       <w:ind w:left="1800" w:firstLine="0"/>
     </w:pPr>
   </w:style>
-  <w:style w:type="paragraph" w:styleId="ListContinue2">
+  <w:style w:type="paragraph" w:styleId="Listecontinue2">
     <w:name w:val="List Continue 2"/>
-    <w:basedOn w:val="ListContinue"/>
+    <w:basedOn w:val="Listecontinue"/>
     <w:pPr>
       <w:ind w:left="2160"/>
     </w:pPr>
   </w:style>
-  <w:style w:type="paragraph" w:styleId="ListContinue3">
+  <w:style w:type="paragraph" w:styleId="Listecontinue3">
     <w:name w:val="List Continue 3"/>
-    <w:basedOn w:val="ListContinue"/>
+    <w:basedOn w:val="Listecontinue"/>
     <w:pPr>
       <w:ind w:left="2520"/>
     </w:pPr>
   </w:style>
-  <w:style w:type="paragraph" w:styleId="ListContinue4">
+  <w:style w:type="paragraph" w:styleId="Listecontinue4">
     <w:name w:val="List Continue 4"/>
-    <w:basedOn w:val="ListContinue"/>
+    <w:basedOn w:val="Listecontinue"/>
     <w:pPr>
       <w:ind w:left="2880"/>
     </w:pPr>
   </w:style>
-  <w:style w:type="paragraph" w:styleId="ListContinue5">
+  <w:style w:type="paragraph" w:styleId="Listecontinue5">
     <w:name w:val="List Continue 5"/>
-    <w:basedOn w:val="ListContinue"/>
+    <w:basedOn w:val="Listecontinue"/>
     <w:pPr>
       <w:ind w:left="3240"/>
     </w:pPr>
   </w:style>
-  <w:style w:type="paragraph" w:styleId="NormalIndent">
+  <w:style w:type="paragraph" w:styleId="Retraitnormal">
     <w:name w:val="Normal Indent"/>
     <w:basedOn w:val="Normal"/>
     <w:pPr>
@@ -6923,7 +8402,7 @@
   <w:style w:type="paragraph" w:customStyle="1" w:styleId="PartSubtitle">
     <w:name w:val="Part Subtitle"/>
     <w:basedOn w:val="Normal"/>
-    <w:next w:val="BodyText"/>
+    <w:next w:val="Corpsdetexte"/>
     <w:pPr>
       <w:keepNext/>
       <w:keepLines/>
@@ -6951,7 +8430,7 @@
       <w:sz w:val="60"/>
     </w:rPr>
   </w:style>
-  <w:style w:type="paragraph" w:styleId="TableofAuthorities">
+  <w:style w:type="paragraph" w:styleId="Tabledesrfrencesjuridiques">
     <w:name w:val="table of authorities"/>
     <w:basedOn w:val="Normal"/>
     <w:semiHidden/>
@@ -6962,10 +8441,10 @@
       <w:ind w:left="1440" w:hanging="360"/>
     </w:pPr>
   </w:style>
-  <w:style w:type="paragraph" w:styleId="TOAHeading">
+  <w:style w:type="paragraph" w:styleId="TitreTR">
     <w:name w:val="toa heading"/>
     <w:basedOn w:val="Normal"/>
-    <w:next w:val="TableofAuthorities"/>
+    <w:next w:val="Tabledesrfrencesjuridiques"/>
     <w:semiHidden/>
     <w:pPr>
       <w:keepNext/>
@@ -6978,9 +8457,9 @@
       <w:sz w:val="28"/>
     </w:rPr>
   </w:style>
-  <w:style w:type="paragraph" w:styleId="MessageHeader">
+  <w:style w:type="paragraph" w:styleId="En-ttedemessage">
     <w:name w:val="Message Header"/>
-    <w:basedOn w:val="BodyText"/>
+    <w:basedOn w:val="Corpsdetexte"/>
     <w:pPr>
       <w:keepLines/>
       <w:tabs>
@@ -6997,13 +8476,14 @@
   </w:style>
   <w:style w:type="paragraph" w:customStyle="1" w:styleId="TableText">
     <w:name w:val="Table Text"/>
-    <w:basedOn w:val="BodyText"/>
+    <w:basedOn w:val="Corpsdetexte"/>
     <w:pPr>
       <w:ind w:left="90"/>
     </w:pPr>
   </w:style>
-  <w:style w:type="character" w:styleId="Hyperlink">
+  <w:style w:type="character" w:styleId="Lienhypertexte">
     <w:name w:val="Hyperlink"/>
+    <w:uiPriority w:val="99"/>
     <w:rPr>
       <w:color w:val="A52A2A"/>
       <w:u w:val="single"/>
@@ -7023,7 +8503,7 @@
       <w:szCs w:val="19"/>
     </w:rPr>
   </w:style>
-  <w:style w:type="character" w:styleId="Strong">
+  <w:style w:type="character" w:styleId="lev">
     <w:name w:val="Strong"/>
     <w:uiPriority w:val="22"/>
     <w:qFormat/>
@@ -7033,7 +8513,7 @@
       <w:bCs/>
     </w:rPr>
   </w:style>
-  <w:style w:type="paragraph" w:styleId="BalloonText">
+  <w:style w:type="paragraph" w:styleId="Textedebulles">
     <w:name w:val="Balloon Text"/>
     <w:basedOn w:val="Normal"/>
     <w:semiHidden/>
@@ -7043,7 +8523,7 @@
       <w:szCs w:val="16"/>
     </w:rPr>
   </w:style>
-  <w:style w:type="paragraph" w:styleId="BodyText2">
+  <w:style w:type="paragraph" w:styleId="Corpsdetexte2">
     <w:name w:val="Body Text 2"/>
     <w:basedOn w:val="Normal"/>
     <w:pPr>
@@ -7054,15 +8534,14 @@
       <w:sz w:val="24"/>
     </w:rPr>
   </w:style>
-  <w:style w:type="table" w:styleId="TableGrid">
+  <w:style w:type="table" w:styleId="Grilledutableau">
     <w:name w:val="Table Grid"/>
-    <w:basedOn w:val="TableNormal"/>
+    <w:basedOn w:val="TableauNormal"/>
     <w:rsid w:val="00666AF4"/>
     <w:pPr>
       <w:ind w:left="1080"/>
     </w:pPr>
     <w:tblPr>
-      <w:tblInd w:w="0" w:type="dxa"/>
       <w:tblBorders>
         <w:top w:val="single" w:sz="4" w:space="0" w:color="auto"/>
         <w:left w:val="single" w:sz="4" w:space="0" w:color="auto"/>
@@ -7071,21 +8550,15 @@
         <w:insideH w:val="single" w:sz="4" w:space="0" w:color="auto"/>
         <w:insideV w:val="single" w:sz="4" w:space="0" w:color="auto"/>
       </w:tblBorders>
-      <w:tblCellMar>
-        <w:top w:w="0" w:type="dxa"/>
-        <w:left w:w="108" w:type="dxa"/>
-        <w:bottom w:w="0" w:type="dxa"/>
-        <w:right w:w="108" w:type="dxa"/>
-      </w:tblCellMar>
     </w:tblPr>
   </w:style>
-  <w:style w:type="character" w:customStyle="1" w:styleId="Heading1Char">
-    <w:name w:val="Heading 1 Char"/>
-    <w:link w:val="Heading1"/>
+  <w:style w:type="character" w:customStyle="1" w:styleId="Titre1Car">
+    <w:name w:val="Titre 1 Car"/>
+    <w:link w:val="Titre1"/>
     <w:uiPriority w:val="9"/>
     <w:rsid w:val="000972D4"/>
     <w:rPr>
-      <w:rFonts w:ascii="Cambria" w:eastAsia="ＭＳ ゴシック" w:hAnsi="Cambria" w:cs="Arial"/>
+      <w:rFonts w:ascii="Cambria" w:eastAsia="MS Gothic" w:hAnsi="Cambria" w:cs="Arial"/>
       <w:b/>
       <w:bCs/>
       <w:color w:val="21798E"/>
@@ -7094,13 +8567,13 @@
       <w:lang w:val="fr-CA"/>
     </w:rPr>
   </w:style>
-  <w:style w:type="character" w:customStyle="1" w:styleId="Heading2Char">
-    <w:name w:val="Heading 2 Char"/>
-    <w:link w:val="Heading2"/>
+  <w:style w:type="character" w:customStyle="1" w:styleId="Titre2Car">
+    <w:name w:val="Titre 2 Car"/>
+    <w:link w:val="Titre2"/>
     <w:uiPriority w:val="9"/>
     <w:rsid w:val="00B06859"/>
     <w:rPr>
-      <w:rFonts w:ascii="Cambria" w:eastAsia="ＭＳ ゴシック" w:hAnsi="Cambria" w:cs="Times New Roman"/>
+      <w:rFonts w:ascii="Cambria" w:eastAsia="MS Gothic" w:hAnsi="Cambria" w:cs="Times New Roman"/>
       <w:b/>
       <w:bCs/>
       <w:color w:val="2DA2BF"/>
@@ -7108,26 +8581,26 @@
       <w:szCs w:val="26"/>
     </w:rPr>
   </w:style>
-  <w:style w:type="character" w:customStyle="1" w:styleId="Heading3Char">
-    <w:name w:val="Heading 3 Char"/>
-    <w:link w:val="Heading3"/>
+  <w:style w:type="character" w:customStyle="1" w:styleId="Titre3Car">
+    <w:name w:val="Titre 3 Car"/>
+    <w:link w:val="Titre3"/>
     <w:uiPriority w:val="9"/>
     <w:rsid w:val="00AC06D0"/>
     <w:rPr>
-      <w:rFonts w:ascii="Cambria" w:eastAsia="ＭＳ ゴシック" w:hAnsi="Cambria" w:cs="Times New Roman"/>
+      <w:rFonts w:ascii="Cambria" w:eastAsia="MS Gothic" w:hAnsi="Cambria" w:cs="Times New Roman"/>
       <w:b/>
       <w:bCs/>
       <w:color w:val="2DA2BF"/>
       <w:lang w:val="fr-CA"/>
     </w:rPr>
   </w:style>
-  <w:style w:type="character" w:customStyle="1" w:styleId="Heading4Char">
-    <w:name w:val="Heading 4 Char"/>
-    <w:link w:val="Heading4"/>
+  <w:style w:type="character" w:customStyle="1" w:styleId="Titre4Car">
+    <w:name w:val="Titre 4 Car"/>
+    <w:link w:val="Titre4"/>
     <w:uiPriority w:val="9"/>
     <w:rsid w:val="00B06859"/>
     <w:rPr>
-      <w:rFonts w:ascii="Cambria" w:eastAsia="ＭＳ ゴシック" w:hAnsi="Cambria" w:cs="Times New Roman"/>
+      <w:rFonts w:ascii="Cambria" w:eastAsia="MS Gothic" w:hAnsi="Cambria" w:cs="Times New Roman"/>
       <w:b/>
       <w:bCs/>
       <w:i/>
@@ -7135,59 +8608,59 @@
       <w:color w:val="2DA2BF"/>
     </w:rPr>
   </w:style>
-  <w:style w:type="character" w:customStyle="1" w:styleId="Heading5Char">
-    <w:name w:val="Heading 5 Char"/>
-    <w:link w:val="Heading5"/>
+  <w:style w:type="character" w:customStyle="1" w:styleId="Titre5Car">
+    <w:name w:val="Titre 5 Car"/>
+    <w:link w:val="Titre5"/>
     <w:uiPriority w:val="9"/>
     <w:rsid w:val="00B06859"/>
     <w:rPr>
-      <w:rFonts w:ascii="Cambria" w:eastAsia="ＭＳ ゴシック" w:hAnsi="Cambria" w:cs="Times New Roman"/>
+      <w:rFonts w:ascii="Cambria" w:eastAsia="MS Gothic" w:hAnsi="Cambria" w:cs="Times New Roman"/>
       <w:color w:val="16505E"/>
     </w:rPr>
   </w:style>
-  <w:style w:type="character" w:customStyle="1" w:styleId="Heading6Char">
-    <w:name w:val="Heading 6 Char"/>
-    <w:link w:val="Heading6"/>
+  <w:style w:type="character" w:customStyle="1" w:styleId="Titre6Car">
+    <w:name w:val="Titre 6 Car"/>
+    <w:link w:val="Titre6"/>
     <w:uiPriority w:val="9"/>
     <w:rsid w:val="00B06859"/>
     <w:rPr>
-      <w:rFonts w:ascii="Cambria" w:eastAsia="ＭＳ ゴシック" w:hAnsi="Cambria" w:cs="Times New Roman"/>
+      <w:rFonts w:ascii="Cambria" w:eastAsia="MS Gothic" w:hAnsi="Cambria" w:cs="Times New Roman"/>
       <w:i/>
       <w:iCs/>
       <w:color w:val="16505E"/>
     </w:rPr>
   </w:style>
-  <w:style w:type="character" w:customStyle="1" w:styleId="Heading7Char">
-    <w:name w:val="Heading 7 Char"/>
-    <w:link w:val="Heading7"/>
+  <w:style w:type="character" w:customStyle="1" w:styleId="Titre7Car">
+    <w:name w:val="Titre 7 Car"/>
+    <w:link w:val="Titre7"/>
     <w:uiPriority w:val="9"/>
     <w:rsid w:val="00B06859"/>
     <w:rPr>
-      <w:rFonts w:ascii="Cambria" w:eastAsia="ＭＳ ゴシック" w:hAnsi="Cambria" w:cs="Times New Roman"/>
+      <w:rFonts w:ascii="Cambria" w:eastAsia="MS Gothic" w:hAnsi="Cambria" w:cs="Times New Roman"/>
       <w:i/>
       <w:iCs/>
       <w:color w:val="404040"/>
     </w:rPr>
   </w:style>
-  <w:style w:type="character" w:customStyle="1" w:styleId="Heading8Char">
-    <w:name w:val="Heading 8 Char"/>
-    <w:link w:val="Heading8"/>
+  <w:style w:type="character" w:customStyle="1" w:styleId="Titre8Car">
+    <w:name w:val="Titre 8 Car"/>
+    <w:link w:val="Titre8"/>
     <w:uiPriority w:val="9"/>
     <w:rsid w:val="00B06859"/>
     <w:rPr>
-      <w:rFonts w:ascii="Cambria" w:eastAsia="ＭＳ ゴシック" w:hAnsi="Cambria" w:cs="Times New Roman"/>
+      <w:rFonts w:ascii="Cambria" w:eastAsia="MS Gothic" w:hAnsi="Cambria" w:cs="Times New Roman"/>
       <w:color w:val="2DA2BF"/>
       <w:sz w:val="20"/>
       <w:szCs w:val="20"/>
     </w:rPr>
   </w:style>
-  <w:style w:type="character" w:customStyle="1" w:styleId="Heading9Char">
-    <w:name w:val="Heading 9 Char"/>
-    <w:link w:val="Heading9"/>
+  <w:style w:type="character" w:customStyle="1" w:styleId="Titre9Car">
+    <w:name w:val="Titre 9 Car"/>
+    <w:link w:val="Titre9"/>
     <w:uiPriority w:val="9"/>
     <w:rsid w:val="00B06859"/>
     <w:rPr>
-      <w:rFonts w:ascii="Cambria" w:eastAsia="ＭＳ ゴシック" w:hAnsi="Cambria" w:cs="Times New Roman"/>
+      <w:rFonts w:ascii="Cambria" w:eastAsia="MS Gothic" w:hAnsi="Cambria" w:cs="Times New Roman"/>
       <w:i/>
       <w:iCs/>
       <w:color w:val="404040"/>
@@ -7195,13 +8668,13 @@
       <w:szCs w:val="20"/>
     </w:rPr>
   </w:style>
-  <w:style w:type="character" w:customStyle="1" w:styleId="TitleChar">
-    <w:name w:val="Title Char"/>
-    <w:link w:val="Title"/>
+  <w:style w:type="character" w:customStyle="1" w:styleId="TitreCar">
+    <w:name w:val="Titre Car"/>
+    <w:link w:val="Titre"/>
     <w:uiPriority w:val="10"/>
     <w:rsid w:val="00B06859"/>
     <w:rPr>
-      <w:rFonts w:ascii="Cambria" w:eastAsia="ＭＳ ゴシック" w:hAnsi="Cambria" w:cs="Times New Roman"/>
+      <w:rFonts w:ascii="Cambria" w:eastAsia="MS Gothic" w:hAnsi="Cambria" w:cs="Times New Roman"/>
       <w:color w:val="343434"/>
       <w:spacing w:val="5"/>
       <w:kern w:val="28"/>
@@ -7209,11 +8682,11 @@
       <w:szCs w:val="52"/>
     </w:rPr>
   </w:style>
-  <w:style w:type="paragraph" w:styleId="Subtitle">
+  <w:style w:type="paragraph" w:styleId="Sous-titre">
     <w:name w:val="Subtitle"/>
     <w:basedOn w:val="Normal"/>
     <w:next w:val="Normal"/>
-    <w:link w:val="SubtitleChar"/>
+    <w:link w:val="Sous-titreCar"/>
     <w:uiPriority w:val="11"/>
     <w:qFormat/>
     <w:rsid w:val="00B06859"/>
@@ -7223,7 +8696,7 @@
       </w:numPr>
     </w:pPr>
     <w:rPr>
-      <w:rFonts w:ascii="Cambria" w:eastAsia="ＭＳ ゴシック" w:hAnsi="Cambria" w:cs="Times New Roman"/>
+      <w:rFonts w:ascii="Cambria" w:eastAsia="MS Gothic" w:hAnsi="Cambria" w:cs="Times New Roman"/>
       <w:i/>
       <w:iCs/>
       <w:color w:val="2DA2BF"/>
@@ -7232,13 +8705,13 @@
       <w:szCs w:val="24"/>
     </w:rPr>
   </w:style>
-  <w:style w:type="character" w:customStyle="1" w:styleId="SubtitleChar">
-    <w:name w:val="Subtitle Char"/>
-    <w:link w:val="Subtitle"/>
+  <w:style w:type="character" w:customStyle="1" w:styleId="Sous-titreCar">
+    <w:name w:val="Sous-titre Car"/>
+    <w:link w:val="Sous-titre"/>
     <w:uiPriority w:val="11"/>
     <w:rsid w:val="00B06859"/>
     <w:rPr>
-      <w:rFonts w:ascii="Cambria" w:eastAsia="ＭＳ ゴシック" w:hAnsi="Cambria" w:cs="Times New Roman"/>
+      <w:rFonts w:ascii="Cambria" w:eastAsia="MS Gothic" w:hAnsi="Cambria" w:cs="Times New Roman"/>
       <w:i/>
       <w:iCs/>
       <w:color w:val="2DA2BF"/>
@@ -7247,7 +8720,7 @@
       <w:szCs w:val="24"/>
     </w:rPr>
   </w:style>
-  <w:style w:type="paragraph" w:styleId="NoSpacing">
+  <w:style w:type="paragraph" w:styleId="Sansinterligne">
     <w:name w:val="No Spacing"/>
     <w:uiPriority w:val="1"/>
     <w:qFormat/>
@@ -7256,7 +8729,7 @@
       <w:spacing w:after="0" w:line="240" w:lineRule="auto"/>
     </w:pPr>
   </w:style>
-  <w:style w:type="paragraph" w:styleId="ListParagraph">
+  <w:style w:type="paragraph" w:styleId="Paragraphedeliste">
     <w:name w:val="List Paragraph"/>
     <w:basedOn w:val="Normal"/>
     <w:uiPriority w:val="34"/>
@@ -7267,11 +8740,11 @@
       <w:contextualSpacing/>
     </w:pPr>
   </w:style>
-  <w:style w:type="paragraph" w:styleId="Quote">
+  <w:style w:type="paragraph" w:styleId="Citation">
     <w:name w:val="Quote"/>
     <w:basedOn w:val="Normal"/>
     <w:next w:val="Normal"/>
-    <w:link w:val="QuoteChar"/>
+    <w:link w:val="CitationCar"/>
     <w:uiPriority w:val="29"/>
     <w:qFormat/>
     <w:rsid w:val="00036FD7"/>
@@ -7285,9 +8758,9 @@
       <w:lang w:val="fr-CA"/>
     </w:rPr>
   </w:style>
-  <w:style w:type="character" w:customStyle="1" w:styleId="QuoteChar">
-    <w:name w:val="Quote Char"/>
-    <w:link w:val="Quote"/>
+  <w:style w:type="character" w:customStyle="1" w:styleId="CitationCar">
+    <w:name w:val="Citation Car"/>
+    <w:link w:val="Citation"/>
     <w:uiPriority w:val="29"/>
     <w:rsid w:val="00036FD7"/>
     <w:rPr>
@@ -7297,11 +8770,11 @@
       <w:lang w:val="fr-CA"/>
     </w:rPr>
   </w:style>
-  <w:style w:type="paragraph" w:styleId="IntenseQuote">
+  <w:style w:type="paragraph" w:styleId="Citationintense">
     <w:name w:val="Intense Quote"/>
     <w:basedOn w:val="Normal"/>
     <w:next w:val="Normal"/>
-    <w:link w:val="IntenseQuoteChar"/>
+    <w:link w:val="CitationintenseCar"/>
     <w:uiPriority w:val="30"/>
     <w:qFormat/>
     <w:rsid w:val="00B06859"/>
@@ -7320,9 +8793,9 @@
       <w:color w:val="2DA2BF"/>
     </w:rPr>
   </w:style>
-  <w:style w:type="character" w:customStyle="1" w:styleId="IntenseQuoteChar">
-    <w:name w:val="Intense Quote Char"/>
-    <w:link w:val="IntenseQuote"/>
+  <w:style w:type="character" w:customStyle="1" w:styleId="CitationintenseCar">
+    <w:name w:val="Citation intense Car"/>
+    <w:link w:val="Citationintense"/>
     <w:uiPriority w:val="30"/>
     <w:rsid w:val="00B06859"/>
     <w:rPr>
@@ -7333,7 +8806,7 @@
       <w:color w:val="2DA2BF"/>
     </w:rPr>
   </w:style>
-  <w:style w:type="character" w:styleId="SubtleEmphasis">
+  <w:style w:type="character" w:styleId="Emphaseple">
     <w:name w:val="Subtle Emphasis"/>
     <w:uiPriority w:val="19"/>
     <w:qFormat/>
@@ -7344,7 +8817,7 @@
       <w:color w:val="808080"/>
     </w:rPr>
   </w:style>
-  <w:style w:type="character" w:styleId="IntenseEmphasis">
+  <w:style w:type="character" w:styleId="Emphaseintense">
     <w:name w:val="Intense Emphasis"/>
     <w:uiPriority w:val="21"/>
     <w:qFormat/>
@@ -7357,7 +8830,7 @@
       <w:color w:val="2DA2BF"/>
     </w:rPr>
   </w:style>
-  <w:style w:type="character" w:styleId="SubtleReference">
+  <w:style w:type="character" w:styleId="Rfrenceple">
     <w:name w:val="Subtle Reference"/>
     <w:uiPriority w:val="31"/>
     <w:qFormat/>
@@ -7368,7 +8841,7 @@
       <w:u w:val="single"/>
     </w:rPr>
   </w:style>
-  <w:style w:type="character" w:styleId="IntenseReference">
+  <w:style w:type="character" w:styleId="Rfrenceintense">
     <w:name w:val="Intense Reference"/>
     <w:uiPriority w:val="32"/>
     <w:qFormat/>
@@ -7382,7 +8855,7 @@
       <w:u w:val="single"/>
     </w:rPr>
   </w:style>
-  <w:style w:type="character" w:styleId="BookTitle">
+  <w:style w:type="character" w:styleId="Titredulivre">
     <w:name w:val="Book Title"/>
     <w:uiPriority w:val="33"/>
     <w:qFormat/>
@@ -7394,12 +8867,11 @@
       <w:spacing w:val="5"/>
     </w:rPr>
   </w:style>
-  <w:style w:type="paragraph" w:styleId="TOCHeading">
+  <w:style w:type="paragraph" w:styleId="En-ttedetabledesmatires">
     <w:name w:val="TOC Heading"/>
-    <w:basedOn w:val="Heading1"/>
+    <w:basedOn w:val="Titre1"/>
     <w:next w:val="Normal"/>
     <w:uiPriority w:val="39"/>
-    <w:semiHidden/>
     <w:unhideWhenUsed/>
     <w:qFormat/>
     <w:rsid w:val="00B06859"/>
@@ -7410,22 +8882,15 @@
       <w:rFonts w:cs="Times New Roman"/>
     </w:rPr>
   </w:style>
-  <w:style w:type="table" w:styleId="TableClassic1">
+  <w:style w:type="table" w:styleId="Tableauclassique1">
     <w:name w:val="Table Classic 1"/>
-    <w:basedOn w:val="TableNormal"/>
+    <w:basedOn w:val="TableauNormal"/>
     <w:rsid w:val="00514E71"/>
     <w:tblPr>
-      <w:tblInd w:w="0" w:type="dxa"/>
       <w:tblBorders>
         <w:top w:val="single" w:sz="12" w:space="0" w:color="000000"/>
         <w:bottom w:val="single" w:sz="12" w:space="0" w:color="000000"/>
       </w:tblBorders>
-      <w:tblCellMar>
-        <w:top w:w="0" w:type="dxa"/>
-        <w:left w:w="108" w:type="dxa"/>
-        <w:bottom w:w="0" w:type="dxa"/>
-        <w:right w:w="108" w:type="dxa"/>
-      </w:tblCellMar>
     </w:tblPr>
     <w:tcPr>
       <w:shd w:val="clear" w:color="auto" w:fill="auto"/>
@@ -7476,19 +8941,12 @@
       </w:rPr>
     </w:tblStylePr>
   </w:style>
-  <w:style w:type="table" w:styleId="Table3Deffects2">
+  <w:style w:type="table" w:styleId="Effetsdetableau3D2">
     <w:name w:val="Table 3D effects 2"/>
-    <w:basedOn w:val="TableNormal"/>
+    <w:basedOn w:val="TableauNormal"/>
     <w:rsid w:val="00514E71"/>
     <w:tblPr>
       <w:tblStyleRowBandSize w:val="1"/>
-      <w:tblInd w:w="0" w:type="dxa"/>
-      <w:tblCellMar>
-        <w:top w:w="0" w:type="dxa"/>
-        <w:left w:w="108" w:type="dxa"/>
-        <w:bottom w:w="0" w:type="dxa"/>
-        <w:right w:w="108" w:type="dxa"/>
-      </w:tblCellMar>
     </w:tblPr>
     <w:tcPr>
       <w:shd w:val="solid" w:color="C0C0C0" w:fill="FFFFFF"/>
@@ -7533,12 +8991,11 @@
       </w:rPr>
     </w:tblStylePr>
   </w:style>
-  <w:style w:type="table" w:styleId="TableColorful3">
+  <w:style w:type="table" w:styleId="Tableaucolor3">
     <w:name w:val="Table Colorful 3"/>
-    <w:basedOn w:val="TableNormal"/>
+    <w:basedOn w:val="TableauNormal"/>
     <w:rsid w:val="00514E71"/>
     <w:tblPr>
-      <w:tblInd w:w="0" w:type="dxa"/>
       <w:tblBorders>
         <w:top w:val="single" w:sz="18" w:space="0" w:color="000000"/>
         <w:left w:val="single" w:sz="18" w:space="0" w:color="000000"/>
@@ -7546,12 +9003,6 @@
         <w:right w:val="single" w:sz="18" w:space="0" w:color="000000"/>
         <w:insideH w:val="single" w:sz="6" w:space="0" w:color="C0C0C0"/>
       </w:tblBorders>
-      <w:tblCellMar>
-        <w:top w:w="0" w:type="dxa"/>
-        <w:left w:w="108" w:type="dxa"/>
-        <w:bottom w:w="0" w:type="dxa"/>
-        <w:right w:w="108" w:type="dxa"/>
-      </w:tblCellMar>
     </w:tblPr>
     <w:tcPr>
       <w:shd w:val="pct25" w:color="008080" w:fill="FFFFFF"/>
@@ -7587,12 +9038,11 @@
       </w:tcPr>
     </w:tblStylePr>
   </w:style>
-  <w:style w:type="table" w:styleId="TableGrid1">
+  <w:style w:type="table" w:styleId="Grilledetableau1">
     <w:name w:val="Table Grid 1"/>
-    <w:basedOn w:val="TableNormal"/>
+    <w:basedOn w:val="TableauNormal"/>
     <w:rsid w:val="00514E71"/>
     <w:tblPr>
-      <w:tblInd w:w="0" w:type="dxa"/>
       <w:tblBorders>
         <w:top w:val="single" w:sz="6" w:space="0" w:color="000000"/>
         <w:left w:val="single" w:sz="6" w:space="0" w:color="000000"/>
@@ -7601,12 +9051,6 @@
         <w:insideH w:val="single" w:sz="6" w:space="0" w:color="000000"/>
         <w:insideV w:val="single" w:sz="6" w:space="0" w:color="000000"/>
       </w:tblBorders>
-      <w:tblCellMar>
-        <w:top w:w="0" w:type="dxa"/>
-        <w:left w:w="108" w:type="dxa"/>
-        <w:bottom w:w="0" w:type="dxa"/>
-        <w:right w:w="108" w:type="dxa"/>
-      </w:tblCellMar>
     </w:tblPr>
     <w:tcPr>
       <w:shd w:val="clear" w:color="auto" w:fill="auto"/>
@@ -7624,12 +9068,11 @@
       </w:rPr>
     </w:tblStylePr>
   </w:style>
-  <w:style w:type="table" w:styleId="TableElegant">
+  <w:style w:type="table" w:styleId="Tableaulgant">
     <w:name w:val="Table Elegant"/>
-    <w:basedOn w:val="TableNormal"/>
+    <w:basedOn w:val="TableauNormal"/>
     <w:rsid w:val="00514E71"/>
     <w:tblPr>
-      <w:tblInd w:w="0" w:type="dxa"/>
       <w:tblBorders>
         <w:top w:val="double" w:sz="6" w:space="0" w:color="000000"/>
         <w:left w:val="double" w:sz="6" w:space="0" w:color="000000"/>
@@ -7638,12 +9081,6 @@
         <w:insideH w:val="single" w:sz="6" w:space="0" w:color="000000"/>
         <w:insideV w:val="single" w:sz="6" w:space="0" w:color="000000"/>
       </w:tblBorders>
-      <w:tblCellMar>
-        <w:top w:w="0" w:type="dxa"/>
-        <w:left w:w="108" w:type="dxa"/>
-        <w:bottom w:w="0" w:type="dxa"/>
-        <w:right w:w="108" w:type="dxa"/>
-      </w:tblCellMar>
     </w:tblPr>
     <w:tcPr>
       <w:shd w:val="clear" w:color="auto" w:fill="auto"/>
@@ -7655,23 +9092,16 @@
       </w:rPr>
     </w:tblStylePr>
   </w:style>
-  <w:style w:type="table" w:styleId="TableContemporary">
+  <w:style w:type="table" w:styleId="Tableaucontemporain">
     <w:name w:val="Table Contemporary"/>
-    <w:basedOn w:val="TableNormal"/>
+    <w:basedOn w:val="TableauNormal"/>
     <w:rsid w:val="00514E71"/>
     <w:tblPr>
       <w:tblStyleRowBandSize w:val="1"/>
-      <w:tblInd w:w="0" w:type="dxa"/>
       <w:tblBorders>
         <w:insideH w:val="single" w:sz="18" w:space="0" w:color="FFFFFF"/>
         <w:insideV w:val="single" w:sz="18" w:space="0" w:color="FFFFFF"/>
       </w:tblBorders>
-      <w:tblCellMar>
-        <w:top w:w="0" w:type="dxa"/>
-        <w:left w:w="108" w:type="dxa"/>
-        <w:bottom w:w="0" w:type="dxa"/>
-        <w:right w:w="108" w:type="dxa"/>
-      </w:tblCellMar>
     </w:tblPr>
     <w:tblStylePr w:type="firstRow">
       <w:rPr>
@@ -7703,9 +9133,9 @@
       </w:tcPr>
     </w:tblStylePr>
   </w:style>
-  <w:style w:type="table" w:styleId="LightShading-Accent1">
+  <w:style w:type="table" w:styleId="Trameclaire-Accent1">
     <w:name w:val="Light Shading Accent 1"/>
-    <w:basedOn w:val="TableNormal"/>
+    <w:basedOn w:val="TableauNormal"/>
     <w:uiPriority w:val="30"/>
     <w:qFormat/>
     <w:rsid w:val="00514E71"/>
@@ -7718,17 +9148,10 @@
     <w:tblPr>
       <w:tblStyleRowBandSize w:val="1"/>
       <w:tblStyleColBandSize w:val="1"/>
-      <w:tblInd w:w="0" w:type="dxa"/>
       <w:tblBorders>
         <w:top w:val="single" w:sz="8" w:space="0" w:color="4F81BD" w:themeColor="accent1"/>
         <w:bottom w:val="single" w:sz="8" w:space="0" w:color="4F81BD" w:themeColor="accent1"/>
       </w:tblBorders>
-      <w:tblCellMar>
-        <w:top w:w="0" w:type="dxa"/>
-        <w:left w:w="108" w:type="dxa"/>
-        <w:bottom w:w="0" w:type="dxa"/>
-        <w:right w:w="108" w:type="dxa"/>
-      </w:tblCellMar>
     </w:tblPr>
     <w:tblStylePr w:type="firstRow">
       <w:pPr>
@@ -7807,9 +9230,9 @@
       </w:tcPr>
     </w:tblStylePr>
   </w:style>
-  <w:style w:type="table" w:styleId="MediumList1">
+  <w:style w:type="table" w:styleId="Listemoyenne1">
     <w:name w:val="Medium List 1"/>
-    <w:basedOn w:val="TableNormal"/>
+    <w:basedOn w:val="TableauNormal"/>
     <w:uiPriority w:val="60"/>
     <w:rsid w:val="00514E71"/>
     <w:pPr>
@@ -7821,17 +9244,10 @@
     <w:tblPr>
       <w:tblStyleRowBandSize w:val="1"/>
       <w:tblStyleColBandSize w:val="1"/>
-      <w:tblInd w:w="0" w:type="dxa"/>
       <w:tblBorders>
         <w:top w:val="single" w:sz="8" w:space="0" w:color="000000" w:themeColor="text1"/>
         <w:bottom w:val="single" w:sz="8" w:space="0" w:color="000000" w:themeColor="text1"/>
       </w:tblBorders>
-      <w:tblCellMar>
-        <w:top w:w="0" w:type="dxa"/>
-        <w:left w:w="108" w:type="dxa"/>
-        <w:bottom w:w="0" w:type="dxa"/>
-        <w:right w:w="108" w:type="dxa"/>
-      </w:tblCellMar>
     </w:tblPr>
     <w:tblStylePr w:type="firstRow">
       <w:rPr>
@@ -7891,9 +9307,9 @@
       </w:tcPr>
     </w:tblStylePr>
   </w:style>
-  <w:style w:type="table" w:styleId="MediumGrid3-Accent1">
+  <w:style w:type="table" w:styleId="Grillemoyenne3-Accent1">
     <w:name w:val="Medium Grid 3 Accent 1"/>
-    <w:basedOn w:val="TableNormal"/>
+    <w:basedOn w:val="TableauNormal"/>
     <w:uiPriority w:val="64"/>
     <w:rsid w:val="00514E71"/>
     <w:pPr>
@@ -7902,7 +9318,6 @@
     <w:tblPr>
       <w:tblStyleRowBandSize w:val="1"/>
       <w:tblStyleColBandSize w:val="1"/>
-      <w:tblInd w:w="0" w:type="dxa"/>
       <w:tblBorders>
         <w:top w:val="single" w:sz="8" w:space="0" w:color="FFFFFF" w:themeColor="background1"/>
         <w:left w:val="single" w:sz="8" w:space="0" w:color="FFFFFF" w:themeColor="background1"/>
@@ -7911,12 +9326,6 @@
         <w:insideH w:val="single" w:sz="6" w:space="0" w:color="FFFFFF" w:themeColor="background1"/>
         <w:insideV w:val="single" w:sz="6" w:space="0" w:color="FFFFFF" w:themeColor="background1"/>
       </w:tblBorders>
-      <w:tblCellMar>
-        <w:top w:w="0" w:type="dxa"/>
-        <w:left w:w="108" w:type="dxa"/>
-        <w:bottom w:w="0" w:type="dxa"/>
-        <w:right w:w="108" w:type="dxa"/>
-      </w:tblCellMar>
     </w:tblPr>
     <w:tcPr>
       <w:shd w:val="clear" w:color="auto" w:fill="D3DFEE" w:themeFill="accent1" w:themeFillTint="3F"/>
@@ -8032,9 +9441,9 @@
       </w:tcPr>
     </w:tblStylePr>
   </w:style>
-  <w:style w:type="table" w:styleId="LightList-Accent1">
+  <w:style w:type="table" w:styleId="Listeclaire-Accent1">
     <w:name w:val="Light List Accent 1"/>
-    <w:basedOn w:val="TableNormal"/>
+    <w:basedOn w:val="TableauNormal"/>
     <w:uiPriority w:val="66"/>
     <w:rsid w:val="00514E71"/>
     <w:pPr>
@@ -8043,19 +9452,12 @@
     <w:tblPr>
       <w:tblStyleRowBandSize w:val="1"/>
       <w:tblStyleColBandSize w:val="1"/>
-      <w:tblInd w:w="0" w:type="dxa"/>
       <w:tblBorders>
         <w:top w:val="single" w:sz="8" w:space="0" w:color="4F81BD" w:themeColor="accent1"/>
         <w:left w:val="single" w:sz="8" w:space="0" w:color="4F81BD" w:themeColor="accent1"/>
         <w:bottom w:val="single" w:sz="8" w:space="0" w:color="4F81BD" w:themeColor="accent1"/>
         <w:right w:val="single" w:sz="8" w:space="0" w:color="4F81BD" w:themeColor="accent1"/>
       </w:tblBorders>
-      <w:tblCellMar>
-        <w:top w:w="0" w:type="dxa"/>
-        <w:left w:w="108" w:type="dxa"/>
-        <w:bottom w:w="0" w:type="dxa"/>
-        <w:right w:w="108" w:type="dxa"/>
-      </w:tblCellMar>
     </w:tblPr>
     <w:tblStylePr w:type="firstRow">
       <w:pPr>
@@ -8123,6 +9525,28 @@
         </w:tcBorders>
       </w:tcPr>
     </w:tblStylePr>
+  </w:style>
+  <w:style w:type="character" w:customStyle="1" w:styleId="En-tteCar">
+    <w:name w:val="En-tête Car"/>
+    <w:basedOn w:val="Policepardfaut"/>
+    <w:link w:val="En-tte"/>
+    <w:uiPriority w:val="99"/>
+    <w:rsid w:val="00C843DF"/>
+    <w:rPr>
+      <w:rFonts w:ascii="Arial" w:hAnsi="Arial"/>
+      <w:spacing w:val="-4"/>
+    </w:rPr>
+  </w:style>
+  <w:style w:type="character" w:customStyle="1" w:styleId="PieddepageCar">
+    <w:name w:val="Pied de page Car"/>
+    <w:basedOn w:val="Policepardfaut"/>
+    <w:link w:val="Pieddepage"/>
+    <w:uiPriority w:val="99"/>
+    <w:rsid w:val="00C843DF"/>
+    <w:rPr>
+      <w:rFonts w:ascii="Arial" w:hAnsi="Arial"/>
+      <w:spacing w:val="-4"/>
+    </w:rPr>
   </w:style>
 </w:styles>
 </file>
@@ -8445,4 +9869,16 @@
   </a:objectDefaults>
   <a:extraClrSchemeLst/>
 </a:theme>
+</file>
+
+<file path=customXml/item1.xml><?xml version="1.0" encoding="utf-8"?>
+<b:Sources xmlns:b="http://schemas.openxmlformats.org/officeDocument/2006/bibliography" xmlns="http://schemas.openxmlformats.org/officeDocument/2006/bibliography" SelectedStyle="\IEEE2006OfficeOnline.xsl" StyleName="IEEE" Version="2006"/>
+</file>
+
+<file path=customXml/itemProps1.xml><?xml version="1.0" encoding="utf-8"?>
+<ds:datastoreItem xmlns:ds="http://schemas.openxmlformats.org/officeDocument/2006/customXml" ds:itemID="{5DE29796-6D59-47BF-891C-F008928D5B16}">
+  <ds:schemaRefs>
+    <ds:schemaRef ds:uri="http://schemas.openxmlformats.org/officeDocument/2006/bibliography"/>
+  </ds:schemaRefs>
+</ds:datastoreItem>
 </file>
</xml_diff>

<commit_message>
Une bonne shot sul rapport de faite ! (Intro, Description Env., Discussion, Conclusion) Such Hype much Kappa very VR
</commit_message>
<xml_diff>
--- a/ETSDocs/GTI780_GabaritRapport.docx
+++ b/ETSDocs/GTI780_GabaritRapport.docx
@@ -1,11 +1,12 @@
 
 <file path=word/document.xml><?xml version="1.0" encoding="utf-8"?>
-<w:document xmlns:wpc="http://schemas.microsoft.com/office/word/2010/wordprocessingCanvas" xmlns:mc="http://schemas.openxmlformats.org/markup-compatibility/2006" xmlns:o="urn:schemas-microsoft-com:office:office" xmlns:r="http://schemas.openxmlformats.org/officeDocument/2006/relationships" xmlns:m="http://schemas.openxmlformats.org/officeDocument/2006/math" xmlns:v="urn:schemas-microsoft-com:vml" xmlns:wp14="http://schemas.microsoft.com/office/word/2010/wordprocessingDrawing" xmlns:wp="http://schemas.openxmlformats.org/drawingml/2006/wordprocessingDrawing" xmlns:w10="urn:schemas-microsoft-com:office:word" xmlns:w="http://schemas.openxmlformats.org/wordprocessingml/2006/main" xmlns:w14="http://schemas.microsoft.com/office/word/2010/wordml" xmlns:w15="http://schemas.microsoft.com/office/word/2012/wordml" xmlns:wpg="http://schemas.microsoft.com/office/word/2010/wordprocessingGroup" xmlns:wpi="http://schemas.microsoft.com/office/word/2010/wordprocessingInk" xmlns:wne="http://schemas.microsoft.com/office/word/2006/wordml" xmlns:wps="http://schemas.microsoft.com/office/word/2010/wordprocessingShape" mc:Ignorable="w14 w15 wp14">
+<w:document xmlns:wpc="http://schemas.microsoft.com/office/word/2010/wordprocessingCanvas" xmlns:cx="http://schemas.microsoft.com/office/drawing/2014/chartex" xmlns:mc="http://schemas.openxmlformats.org/markup-compatibility/2006" xmlns:o="urn:schemas-microsoft-com:office:office" xmlns:r="http://schemas.openxmlformats.org/officeDocument/2006/relationships" xmlns:m="http://schemas.openxmlformats.org/officeDocument/2006/math" xmlns:v="urn:schemas-microsoft-com:vml" xmlns:wp14="http://schemas.microsoft.com/office/word/2010/wordprocessingDrawing" xmlns:wp="http://schemas.openxmlformats.org/drawingml/2006/wordprocessingDrawing" xmlns:w10="urn:schemas-microsoft-com:office:word" xmlns:w="http://schemas.openxmlformats.org/wordprocessingml/2006/main" xmlns:w14="http://schemas.microsoft.com/office/word/2010/wordml" xmlns:w15="http://schemas.microsoft.com/office/word/2012/wordml" xmlns:w16se="http://schemas.microsoft.com/office/word/2015/wordml/symex" xmlns:wpg="http://schemas.microsoft.com/office/word/2010/wordprocessingGroup" xmlns:wpi="http://schemas.microsoft.com/office/word/2010/wordprocessingInk" xmlns:wne="http://schemas.microsoft.com/office/word/2006/wordml" xmlns:wps="http://schemas.microsoft.com/office/word/2010/wordprocessingShape" mc:Ignorable="w14 w15 w16se wp14">
   <w:body>
     <w:p>
       <w:pPr>
         <w:pStyle w:val="TitleCover"/>
         <w:spacing w:before="1400" w:after="400"/>
+        <w:jc w:val="center"/>
         <w:rPr>
           <w:rFonts w:cs="Arial"/>
           <w:spacing w:val="-20"/>
@@ -21,7 +22,7 @@
           <w:spacing w:val="-20"/>
           <w:sz w:val="36"/>
           <w:szCs w:val="36"/>
-          <w:lang w:val="en-CA" w:eastAsia="en-CA"/>
+          <w:lang w:val="fr-CA" w:eastAsia="fr-CA"/>
         </w:rPr>
         <mc:AlternateContent>
           <mc:Choice Requires="wps">
@@ -62,14 +63,14 @@
                         <a:effectLst/>
                         <a:extLst>
                           <a:ext uri="{909E8E84-426E-40dd-AFC4-6F175D3DCCD1}">
-                            <a14:hiddenFill xmlns:mo="http://schemas.microsoft.com/office/mac/office/2008/main" xmlns:mv="urn:schemas-microsoft-com:mac:vml" xmlns="" xmlns:o="urn:schemas-microsoft-com:office:office" xmlns:v="urn:schemas-microsoft-com:vml" xmlns:w10="urn:schemas-microsoft-com:office:word" xmlns:w="http://schemas.openxmlformats.org/wordprocessingml/2006/main" xmlns:a14="http://schemas.microsoft.com/office/drawing/2010/main">
+                            <a14:hiddenFill xmlns:a14="http://schemas.microsoft.com/office/drawing/2010/main" xmlns:w="http://schemas.openxmlformats.org/wordprocessingml/2006/main" xmlns:w10="urn:schemas-microsoft-com:office:word" xmlns:v="urn:schemas-microsoft-com:vml" xmlns:o="urn:schemas-microsoft-com:office:office" xmlns="" xmlns:mv="urn:schemas-microsoft-com:mac:vml" xmlns:mo="http://schemas.microsoft.com/office/mac/office/2008/main">
                               <a:solidFill>
                                 <a:srgbClr val="C0C0C0"/>
                               </a:solidFill>
                             </a14:hiddenFill>
                           </a:ext>
                           <a:ext uri="{91240B29-F687-4f45-9708-019B960494DF}">
-                            <a14:hiddenLine xmlns:mo="http://schemas.microsoft.com/office/mac/office/2008/main" xmlns:mv="urn:schemas-microsoft-com:mac:vml" xmlns="" xmlns:o="urn:schemas-microsoft-com:office:office" xmlns:v="urn:schemas-microsoft-com:vml" xmlns:w10="urn:schemas-microsoft-com:office:word" xmlns:w="http://schemas.openxmlformats.org/wordprocessingml/2006/main" xmlns:a14="http://schemas.microsoft.com/office/drawing/2010/main" w="50800" cap="rnd">
+                            <a14:hiddenLine xmlns:a14="http://schemas.microsoft.com/office/drawing/2010/main" xmlns:w="http://schemas.openxmlformats.org/wordprocessingml/2006/main" xmlns:w10="urn:schemas-microsoft-com:office:word" xmlns:v="urn:schemas-microsoft-com:vml" xmlns:o="urn:schemas-microsoft-com:office:office" xmlns="" xmlns:mv="urn:schemas-microsoft-com:mac:vml" xmlns:mo="http://schemas.microsoft.com/office/mac/office/2008/main" w="50800" cap="rnd">
                               <a:solidFill>
                                 <a:srgbClr val="B2B2B2"/>
                               </a:solidFill>
@@ -79,7 +80,7 @@
                             </a14:hiddenLine>
                           </a:ext>
                           <a:ext uri="{AF507438-7753-43e0-B8FC-AC1667EBCBE1}">
-                            <a14:hiddenEffects xmlns:mo="http://schemas.microsoft.com/office/mac/office/2008/main" xmlns:mv="urn:schemas-microsoft-com:mac:vml" xmlns="" xmlns:o="urn:schemas-microsoft-com:office:office" xmlns:v="urn:schemas-microsoft-com:vml" xmlns:w10="urn:schemas-microsoft-com:office:word" xmlns:w="http://schemas.openxmlformats.org/wordprocessingml/2006/main" xmlns:a14="http://schemas.microsoft.com/office/drawing/2010/main">
+                            <a14:hiddenEffects xmlns:a14="http://schemas.microsoft.com/office/drawing/2010/main" xmlns:w="http://schemas.openxmlformats.org/wordprocessingml/2006/main" xmlns:w10="urn:schemas-microsoft-com:office:word" xmlns:v="urn:schemas-microsoft-com:vml" xmlns:o="urn:schemas-microsoft-com:office:office" xmlns="" xmlns:mv="urn:schemas-microsoft-com:mac:vml" xmlns:mo="http://schemas.microsoft.com/office/mac/office/2008/main">
                               <a:effectLst>
                                 <a:outerShdw blurRad="63500" dist="107763" dir="2700000" algn="ctr" rotWithShape="0">
                                   <a:srgbClr val="DC0081">
@@ -186,7 +187,7 @@
                 <v:stroke joinstyle="miter"/>
                 <v:path gradientshapeok="t" o:connecttype="rect"/>
               </v:shapetype>
-              <v:shape id="Text Box 6" o:spid="_x0000_s1026" type="#_x0000_t202" style="position:absolute;margin-left:88.45pt;margin-top:18pt;width:327.25pt;height:45.2pt;z-index:251657216;visibility:visible;mso-wrap-style:square;mso-width-percent:0;mso-height-percent:0;mso-wrap-distance-left:9pt;mso-wrap-distance-top:0;mso-wrap-distance-right:9pt;mso-wrap-distance-bottom:0;mso-position-horizontal:absolute;mso-position-horizontal-relative:text;mso-position-vertical:absolute;mso-position-vertical-relative:text;mso-width-percent:0;mso-height-percent:0;mso-width-relative:page;mso-height-relative:page;v-text-anchor:top" o:gfxdata="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" filled="f" stroked="f">
+              <v:shape id="Text Box 6" o:spid="_x0000_s1026" type="#_x0000_t202" style="position:absolute;left:0;text-align:left;margin-left:88.45pt;margin-top:18pt;width:327.25pt;height:45.2pt;z-index:251657216;visibility:visible;mso-wrap-style:square;mso-width-percent:0;mso-height-percent:0;mso-wrap-distance-left:9pt;mso-wrap-distance-top:0;mso-wrap-distance-right:9pt;mso-wrap-distance-bottom:0;mso-position-horizontal:absolute;mso-position-horizontal-relative:text;mso-position-vertical:absolute;mso-position-vertical-relative:text;mso-width-percent:0;mso-height-percent:0;mso-width-relative:page;mso-height-relative:page;v-text-anchor:top" o:gfxdata="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" filled="f" stroked="f">
                 <v:textbox>
                   <w:txbxContent>
                     <w:p>
@@ -269,7 +270,7 @@
       <w:r>
         <w:rPr>
           <w:noProof/>
-          <w:lang w:val="en-CA" w:eastAsia="en-CA"/>
+          <w:lang w:val="fr-CA" w:eastAsia="fr-CA"/>
         </w:rPr>
         <w:drawing>
           <wp:anchor distT="0" distB="0" distL="114300" distR="114300" simplePos="0" relativeHeight="251659264" behindDoc="0" locked="0" layoutInCell="1" allowOverlap="1" wp14:anchorId="6E773517" wp14:editId="6E3C9F06">
@@ -397,6 +398,7 @@
     </w:p>
     <w:p>
       <w:pPr>
+        <w:jc w:val="center"/>
         <w:rPr>
           <w:lang w:val="fr-CA"/>
         </w:rPr>
@@ -410,7 +412,7 @@
           <w:szCs w:val="36"/>
           <w:lang w:val="fr-CA"/>
         </w:rPr>
-        <w:t>[Titre de votre projet]</w:t>
+        <w:t>Badoumtsss</w:t>
       </w:r>
       <w:r>
         <w:rPr>
@@ -713,6 +715,13 @@
                 <w:szCs w:val="24"/>
               </w:rPr>
             </w:pPr>
+            <w:r>
+              <w:rPr>
+                <w:rFonts w:ascii="Arial" w:hAnsi="Arial" w:cs="Arial"/>
+                <w:szCs w:val="24"/>
+              </w:rPr>
+              <w:t>Philippe Charbonneau</w:t>
+            </w:r>
           </w:p>
         </w:tc>
       </w:tr>
@@ -762,39 +771,7 @@
                 <w:i/>
                 <w:szCs w:val="24"/>
               </w:rPr>
-              <w:t>[</w:t>
-            </w:r>
-            <w:r>
-              <w:rPr>
-                <w:rFonts w:ascii="Arial" w:hAnsi="Arial" w:cs="Arial"/>
-                <w:i/>
-                <w:szCs w:val="24"/>
-              </w:rPr>
-              <w:t>Nom, Prénom</w:t>
-            </w:r>
-            <w:r>
-              <w:rPr>
-                <w:rFonts w:ascii="Arial" w:hAnsi="Arial" w:cs="Arial"/>
-                <w:i/>
-                <w:szCs w:val="24"/>
-              </w:rPr>
-              <w:t>]</w:t>
-            </w:r>
-            <w:r>
-              <w:rPr>
-                <w:rFonts w:ascii="Arial" w:hAnsi="Arial" w:cs="Arial"/>
-                <w:i/>
-                <w:szCs w:val="24"/>
-              </w:rPr>
-              <w:tab/>
-            </w:r>
-            <w:r>
-              <w:rPr>
-                <w:rFonts w:ascii="Arial" w:hAnsi="Arial" w:cs="Arial"/>
-                <w:i/>
-                <w:szCs w:val="24"/>
-              </w:rPr>
-              <w:tab/>
+              <w:t>Harel, Simon-Olivier</w:t>
             </w:r>
             <w:r>
               <w:rPr>
@@ -829,30 +806,7 @@
                 <w:i/>
                 <w:szCs w:val="24"/>
               </w:rPr>
-              <w:t>[</w:t>
-            </w:r>
-            <w:r>
-              <w:rPr>
-                <w:rFonts w:ascii="Arial" w:hAnsi="Arial" w:cs="Arial"/>
-                <w:i/>
-                <w:szCs w:val="24"/>
-              </w:rPr>
-              <w:t>Nom, Prénom</w:t>
-            </w:r>
-            <w:r>
-              <w:rPr>
-                <w:rFonts w:ascii="Arial" w:hAnsi="Arial" w:cs="Arial"/>
-                <w:i/>
-                <w:szCs w:val="24"/>
-              </w:rPr>
-              <w:t>]</w:t>
-            </w:r>
-            <w:r>
-              <w:rPr>
-                <w:rFonts w:ascii="Arial" w:hAnsi="Arial" w:cs="Arial"/>
-                <w:szCs w:val="24"/>
-              </w:rPr>
-              <w:tab/>
+              <w:t>Lavallée, Patrick</w:t>
             </w:r>
             <w:r>
               <w:rPr>
@@ -898,7 +852,7 @@
                 <w:i/>
                 <w:szCs w:val="24"/>
               </w:rPr>
-              <w:t>[</w:t>
+              <w:t>HARS</w:t>
             </w:r>
             <w:r>
               <w:rPr>
@@ -906,15 +860,7 @@
                 <w:i/>
                 <w:szCs w:val="24"/>
               </w:rPr>
-              <w:t>Code permanent</w:t>
-            </w:r>
-            <w:r>
-              <w:rPr>
-                <w:rFonts w:ascii="Arial" w:hAnsi="Arial" w:cs="Arial"/>
-                <w:i/>
-                <w:szCs w:val="24"/>
-              </w:rPr>
-              <w:t>]</w:t>
+              <w:t>10068806</w:t>
             </w:r>
           </w:p>
           <w:p>
@@ -933,23 +879,7 @@
                 <w:i/>
                 <w:szCs w:val="24"/>
               </w:rPr>
-              <w:t>[</w:t>
-            </w:r>
-            <w:r>
-              <w:rPr>
-                <w:rFonts w:ascii="Arial" w:hAnsi="Arial" w:cs="Arial"/>
-                <w:i/>
-                <w:szCs w:val="24"/>
-              </w:rPr>
-              <w:t>Code permanent</w:t>
-            </w:r>
-            <w:r>
-              <w:rPr>
-                <w:rFonts w:ascii="Arial" w:hAnsi="Arial" w:cs="Arial"/>
-                <w:i/>
-                <w:szCs w:val="24"/>
-              </w:rPr>
-              <w:t>]</w:t>
+              <w:t>LAVP12048408</w:t>
             </w:r>
           </w:p>
         </w:tc>
@@ -994,6 +924,13 @@
                 <w:szCs w:val="24"/>
               </w:rPr>
             </w:pPr>
+            <w:r>
+              <w:rPr>
+                <w:rFonts w:ascii="Arial" w:hAnsi="Arial" w:cs="Arial"/>
+                <w:szCs w:val="24"/>
+              </w:rPr>
+              <w:t>2 aout 2017</w:t>
+            </w:r>
           </w:p>
         </w:tc>
       </w:tr>
@@ -3747,44 +3684,281 @@
     </w:p>
     <w:p>
       <w:pPr>
+        <w:jc w:val="both"/>
+        <w:rPr>
+          <w:lang w:val="fr-CA"/>
+        </w:rPr>
+      </w:pPr>
+      <w:r>
+        <w:rPr>
+          <w:lang w:val="fr-CA"/>
+        </w:rPr>
+        <w:t xml:space="preserve">Pour la seconde partie de ce cours, le travail de session consiste à développer </w:t>
+      </w:r>
+      <w:r>
+        <w:rPr>
+          <w:lang w:val="fr-CA"/>
+        </w:rPr>
+        <w:t>un environnement virtuel</w:t>
+      </w:r>
+      <w:r>
+        <w:rPr>
+          <w:lang w:val="fr-CA"/>
+        </w:rPr>
+        <w:t xml:space="preserve"> </w:t>
+      </w:r>
+      <w:r>
+        <w:rPr>
+          <w:lang w:val="fr-CA"/>
+        </w:rPr>
+        <w:t xml:space="preserve">pour lequel un utilisateur pourra </w:t>
+      </w:r>
+      <w:r>
+        <w:rPr>
+          <w:lang w:val="fr-CA"/>
+        </w:rPr>
+        <w:t xml:space="preserve">le </w:t>
+      </w:r>
+      <w:r>
+        <w:rPr>
+          <w:lang w:val="fr-CA"/>
+        </w:rPr>
+        <w:t xml:space="preserve">visualiser </w:t>
+      </w:r>
+      <w:r>
+        <w:rPr>
+          <w:lang w:val="fr-CA"/>
+        </w:rPr>
+        <w:t xml:space="preserve">à l’aide du visiocasque Oculus Rift CV1 </w:t>
+      </w:r>
+      <w:r>
+        <w:rPr>
+          <w:lang w:val="fr-CA"/>
+        </w:rPr>
+        <w:t xml:space="preserve">et y interagir. </w:t>
+      </w:r>
+      <w:r>
+        <w:rPr>
+          <w:lang w:val="fr-CA"/>
+        </w:rPr>
+        <w:t>Le futur utilisateur d</w:t>
+      </w:r>
+      <w:r>
+        <w:rPr>
+          <w:lang w:val="fr-CA"/>
+        </w:rPr>
+        <w:t xml:space="preserve">u projet </w:t>
+      </w:r>
+      <w:r>
+        <w:rPr>
+          <w:b/>
+          <w:i/>
+          <w:lang w:val="fr-CA"/>
+        </w:rPr>
+        <w:t>Badoumtsss</w:t>
+      </w:r>
+      <w:r>
+        <w:rPr>
+          <w:lang w:val="fr-CA"/>
+        </w:rPr>
+        <w:t xml:space="preserve"> aura la chance de venir pratiquer ses habilités à la batterie</w:t>
+      </w:r>
+      <w:r>
+        <w:rPr>
+          <w:lang w:val="fr-CA"/>
+        </w:rPr>
+        <w:t>.</w:t>
+      </w:r>
+      <w:r>
+        <w:rPr>
+          <w:lang w:val="fr-CA"/>
+        </w:rPr>
+        <w:t xml:space="preserve">   </w:t>
+      </w:r>
+    </w:p>
+    <w:p>
+      <w:pPr>
+        <w:jc w:val="both"/>
+        <w:rPr>
+          <w:lang w:val="fr-CA"/>
+        </w:rPr>
+      </w:pPr>
+      <w:r>
+        <w:rPr>
+          <w:lang w:val="fr-CA"/>
+        </w:rPr>
+        <w:t>Un des objectifs principaux</w:t>
+      </w:r>
+      <w:r>
+        <w:rPr>
+          <w:lang w:val="fr-CA"/>
+        </w:rPr>
+        <w:t xml:space="preserve"> est de créer pour l’utilisateu</w:t>
+      </w:r>
+      <w:r>
+        <w:rPr>
+          <w:lang w:val="fr-CA"/>
+        </w:rPr>
+        <w:t xml:space="preserve">r une expérience immersive par la qualité du rendu de la scène, de l’immersion auditive 3D </w:t>
+      </w:r>
+      <w:r>
+        <w:rPr>
+          <w:lang w:val="fr-CA"/>
+        </w:rPr>
+        <w:t>tout en entrainant un fort sentiment de présence.</w:t>
+      </w:r>
+      <w:r>
+        <w:rPr>
+          <w:lang w:val="fr-CA"/>
+        </w:rPr>
+        <w:t xml:space="preserve"> </w:t>
+      </w:r>
+      <w:r>
+        <w:rPr>
+          <w:lang w:val="fr-CA"/>
+        </w:rPr>
+        <w:t>À terme, l’utilisateur devra se sentir dans un immeuble désaffecté en Europe de l’Est auquel il sera appelé à pratiquer les dernières rythmiques de son groupe de musique. Le jeu prend fin lorsque l’utilisateur quittera le bâtiment.</w:t>
+      </w:r>
+    </w:p>
+    <w:p>
+      <w:pPr>
+        <w:jc w:val="both"/>
+        <w:rPr>
+          <w:lang w:val="fr-CA"/>
+        </w:rPr>
+      </w:pPr>
+      <w:r>
+        <w:rPr>
+          <w:lang w:val="fr-CA"/>
+        </w:rPr>
+        <w:t xml:space="preserve">L’environnement virtuel sera développé à l’aide du logiciel Unity 3D et l’utilisateur aura une perspective de première personne afin d’évoluer dans l’environnement. Afin de favoriser le sentiment de présence et l’expérience immersive, un avatar </w:t>
+      </w:r>
+      <w:r>
+        <w:rPr>
+          <w:lang w:val="fr-CA"/>
+        </w:rPr>
+        <w:t xml:space="preserve">à la première personne </w:t>
+      </w:r>
+      <w:r>
+        <w:rPr>
+          <w:lang w:val="fr-CA"/>
+        </w:rPr>
+        <w:t>sera généré afin d’animer ses gestes qui seront captés par les senseurs d’Oculus Touch et de la Kinect 2</w:t>
+      </w:r>
+      <w:r>
+        <w:rPr>
+          <w:lang w:val="fr-CA"/>
+        </w:rPr>
+        <w:t xml:space="preserve"> ainsi que l’intégration du son en mode 3D</w:t>
+      </w:r>
+      <w:r>
+        <w:rPr>
+          <w:lang w:val="fr-CA"/>
+        </w:rPr>
+        <w:t>.</w:t>
+      </w:r>
+    </w:p>
+    <w:p>
+      <w:pPr>
+        <w:jc w:val="both"/>
+        <w:rPr>
+          <w:lang w:val="fr-CA"/>
+        </w:rPr>
+      </w:pPr>
+      <w:r>
+        <w:rPr>
+          <w:lang w:val="fr-CA"/>
+        </w:rPr>
+        <w:t>Les lois de la physique de la physique devront être respectées le plus possible afin d’offrir le sentiment d’intéragir avec une vraie batterie. Les baguettes utilisées ne devront pas passer au travers du modèle et les cymbales devront être animées.</w:t>
+      </w:r>
+    </w:p>
+    <w:p>
+      <w:pPr>
+        <w:jc w:val="both"/>
+        <w:rPr>
+          <w:lang w:val="fr-CA"/>
+        </w:rPr>
+      </w:pPr>
+      <w:r>
+        <w:rPr>
+          <w:lang w:val="fr-CA"/>
+        </w:rPr>
+        <w:t>Dans le présent document il sera traité premièrement de la description de l’environnement auquel fera face l’utilisateur du projet BAdoumtsss</w:t>
+      </w:r>
+      <w:r>
+        <w:rPr>
+          <w:lang w:val="fr-CA"/>
+        </w:rPr>
+        <w:t>. Ensuite, il sera question de l’implémentation et de l’architecture logicielle du jeu. De surcroit, un mode d’emploi couvrant l’utilisation de l’application sera fourni. Quelques tests ont été effectués avec des utilisateur de tous âges et le détail de leur expérience sera fournis. Finalement, une discussion quant au travail effectué, les succès et les échecs seront fournis à la fin du document.</w:t>
+      </w:r>
+      <w:r>
+        <w:rPr>
+          <w:lang w:val="fr-CA"/>
+        </w:rPr>
+        <w:t xml:space="preserve">    </w:t>
+      </w:r>
+    </w:p>
+    <w:p>
+      <w:pPr>
+        <w:rPr>
+          <w:rFonts w:ascii="Cambria" w:eastAsia="MS Gothic" w:hAnsi="Cambria" w:cs="Arial"/>
+          <w:b/>
+          <w:bCs/>
+          <w:color w:val="21798E"/>
+          <w:sz w:val="24"/>
+          <w:szCs w:val="24"/>
+          <w:lang w:val="fr-CA"/>
+        </w:rPr>
+      </w:pPr>
+      <w:bookmarkStart w:id="1" w:name="_Toc488675133"/>
+      <w:r>
+        <w:br w:type="page"/>
+      </w:r>
+    </w:p>
+    <w:p>
+      <w:pPr>
+        <w:pStyle w:val="Titre1"/>
+      </w:pPr>
+      <w:r>
+        <w:lastRenderedPageBreak/>
+        <w:t xml:space="preserve">Description </w:t>
+      </w:r>
+      <w:r>
+        <w:t>de l’environnement</w:t>
+      </w:r>
+      <w:bookmarkEnd w:id="1"/>
+      <w:r>
+        <w:t xml:space="preserve"> </w:t>
+      </w:r>
+    </w:p>
+    <w:p>
+      <w:pPr>
         <w:pStyle w:val="Citation"/>
         <w:jc w:val="both"/>
       </w:pPr>
       <w:r>
-        <w:rPr>
-          <w:highlight w:val="yellow"/>
-        </w:rPr>
-        <w:t>[Dans cette section, présentez en que</w:t>
-      </w:r>
-      <w:r>
-        <w:rPr>
-          <w:highlight w:val="yellow"/>
-        </w:rPr>
-        <w:t>lques lignes en quoi consiste le travail de session</w:t>
-      </w:r>
-      <w:r>
-        <w:rPr>
-          <w:highlight w:val="yellow"/>
-        </w:rPr>
-        <w:t>.   À l</w:t>
-      </w:r>
-      <w:r>
-        <w:rPr>
-          <w:highlight w:val="yellow"/>
-        </w:rPr>
-        <w:t xml:space="preserve">a fin de cette section, </w:t>
-      </w:r>
-      <w:r>
-        <w:rPr>
-          <w:highlight w:val="yellow"/>
-        </w:rPr>
-        <w:t>décrivez brièvement ce que contient le reste du rapport.</w:t>
-      </w:r>
-      <w:r>
-        <w:rPr>
-          <w:highlight w:val="yellow"/>
-        </w:rPr>
+        <w:t>[</w:t>
+      </w:r>
+      <w:r>
+        <w:t xml:space="preserve">Présentez </w:t>
+      </w:r>
+      <w:r>
+        <w:t>ici la descripti</w:t>
+      </w:r>
+      <w:r>
+        <w:t>on de votre environnement virtuel</w:t>
+      </w:r>
+      <w:r>
+        <w:t xml:space="preserve">.  </w:t>
+      </w:r>
+      <w:r>
+        <w:t>Sans présenter son mode d’utilisation, présenter les choix que vous avez fait pour répondre aux exigences du travail : quels éléments le composent, quelles sont ses particularités, etc.</w:t>
+      </w:r>
+      <w:r>
         <w:t>]</w:t>
+      </w:r>
+      <w:r>
+        <w:t xml:space="preserve"> </w:t>
       </w:r>
     </w:p>
     <w:p>
@@ -3798,63 +3972,20 @@
         <w:rPr>
           <w:lang w:val="fr-CA"/>
         </w:rPr>
-        <w:t xml:space="preserve">Pour la seconde partie de ce cours, le travail de session consiste à développer </w:t>
-      </w:r>
-      <w:r>
-        <w:rPr>
-          <w:lang w:val="fr-CA"/>
-        </w:rPr>
-        <w:t>un environnement virtuel</w:t>
-      </w:r>
-      <w:r>
-        <w:rPr>
-          <w:lang w:val="fr-CA"/>
-        </w:rPr>
-        <w:t>, soit de réalité virtuelle,</w:t>
-      </w:r>
-      <w:r>
-        <w:rPr>
-          <w:lang w:val="fr-CA"/>
-        </w:rPr>
-        <w:t xml:space="preserve"> pour lequel un utilisateur pourra visualiser </w:t>
-      </w:r>
-      <w:r>
-        <w:rPr>
-          <w:lang w:val="fr-CA"/>
-        </w:rPr>
-        <w:t xml:space="preserve">à l’aide du visiocasque Oculus Rift CV1 </w:t>
-      </w:r>
-      <w:r>
-        <w:rPr>
-          <w:lang w:val="fr-CA"/>
-        </w:rPr>
-        <w:t xml:space="preserve">et y interagir. </w:t>
-      </w:r>
-      <w:r>
-        <w:rPr>
-          <w:lang w:val="fr-CA"/>
-        </w:rPr>
-        <w:t xml:space="preserve">Le futur utilisateur de notre application aura la chance de venir pratiquer ses habilités à la batterie, communément appelé un </w:t>
+        <w:t xml:space="preserve">L’environnement plonge l’utilisateur au cœur d’un bâtiment désaffecté en Europe de l’est. Puisqu’il ne s’agit pas d’un cours de modélisation, il a été convenu de prendre les multiples éléments qui ajoutent de la richesse à la scène directement sur </w:t>
       </w:r>
       <w:r>
         <w:rPr>
           <w:i/>
           <w:lang w:val="fr-CA"/>
         </w:rPr>
-        <w:t>drum</w:t>
-      </w:r>
-      <w:r>
-        <w:rPr>
-          <w:i/>
+        <w:t>l’Asset Store Unity</w:t>
+      </w:r>
+      <w:r>
+        <w:rPr>
           <w:lang w:val="fr-CA"/>
         </w:rPr>
         <w:t>.</w:t>
-      </w:r>
-      <w:r>
-        <w:rPr>
-          <w:lang w:val="fr-CA"/>
-        </w:rPr>
-        <w:t xml:space="preserve">   </w:t>
       </w:r>
     </w:p>
     <w:p>
@@ -3868,19 +3999,33 @@
         <w:rPr>
           <w:lang w:val="fr-CA"/>
         </w:rPr>
-        <w:t>Un des objectifs principaux</w:t>
-      </w:r>
-      <w:r>
-        <w:rPr>
-          <w:lang w:val="fr-CA"/>
-        </w:rPr>
-        <w:t xml:space="preserve"> est de créer pour l’utilisateur une expérience immersive par….tout en entrainant un fort sentiment de présence.</w:t>
-      </w:r>
-      <w:r>
-        <w:rPr>
-          <w:lang w:val="fr-CA"/>
-        </w:rPr>
-        <w:t xml:space="preserve"> </w:t>
+        <w:t xml:space="preserve">Deux sources de lumières de type </w:t>
+      </w:r>
+      <w:r>
+        <w:rPr>
+          <w:i/>
+          <w:lang w:val="fr-CA"/>
+        </w:rPr>
+        <w:t>Spotlight</w:t>
+      </w:r>
+      <w:r>
+        <w:rPr>
+          <w:lang w:val="fr-CA"/>
+        </w:rPr>
+        <w:t xml:space="preserve"> constituent les sources lumineuses de la scène et utilise le rendu d’ombrage </w:t>
+      </w:r>
+      <w:r>
+        <w:rPr>
+          <w:i/>
+          <w:lang w:val="fr-CA"/>
+        </w:rPr>
+        <w:t>SoftShadow</w:t>
+      </w:r>
+      <w:r>
+        <w:rPr>
+          <w:lang w:val="fr-CA"/>
+        </w:rPr>
+        <w:t>.</w:t>
       </w:r>
     </w:p>
     <w:p>
@@ -3894,25 +4039,20 @@
         <w:rPr>
           <w:lang w:val="fr-CA"/>
         </w:rPr>
-        <w:t>L’environnement virtuel sera développé à l’aide du logiciel Unity 3D et l’utilisateur aura une perspective de première personne afin d’évoluer dans l’environnement. Afin de favoriser le sentiment de présence et l’expérience immersive, un avatar sera généré afin d’animer ses gestes qui seront captés par les senseurs d’Oculus Touch et de la Kinect 2</w:t>
-      </w:r>
-      <w:r>
-        <w:rPr>
-          <w:lang w:val="fr-CA"/>
-        </w:rPr>
-        <w:t xml:space="preserve"> ainsi que l’intégration du son en mode 3D…</w:t>
-      </w:r>
-      <w:r>
-        <w:rPr>
-          <w:lang w:val="fr-CA"/>
-        </w:rPr>
-        <w:t>.</w:t>
-      </w:r>
-      <w:r>
-        <w:rPr>
-          <w:lang w:val="fr-CA"/>
-        </w:rPr>
-        <w:t xml:space="preserve"> </w:t>
+        <w:t xml:space="preserve">Lorsque le jeu commence, l’utilisateur se trouve devant la batterie et deux baguette sont mises à sa disposition. La modélisation de la batterie c’est fait aussi à partir de </w:t>
+      </w:r>
+      <w:r>
+        <w:rPr>
+          <w:i/>
+          <w:lang w:val="fr-CA"/>
+        </w:rPr>
+        <w:t>l’Asset Store</w:t>
+      </w:r>
+      <w:r>
+        <w:rPr>
+          <w:lang w:val="fr-CA"/>
+        </w:rPr>
+        <w:t xml:space="preserve"> et une considération a été apportée pour prendre un modèle comprenant le moins de triangle possible permettant un rendu le plus fluide possible.</w:t>
       </w:r>
     </w:p>
     <w:p>
@@ -3926,25 +4066,7 @@
         <w:rPr>
           <w:lang w:val="fr-CA"/>
         </w:rPr>
-        <w:t xml:space="preserve">Les lois de la physique </w:t>
-      </w:r>
-      <w:r>
-        <w:rPr>
-          <w:lang w:val="fr-CA"/>
-        </w:rPr>
-        <w:t xml:space="preserve"> </w:t>
-      </w:r>
-      <w:r>
-        <w:rPr>
-          <w:lang w:val="fr-CA"/>
-        </w:rPr>
-        <w:t xml:space="preserve">  </w:t>
-      </w:r>
-      <w:r>
-        <w:rPr>
-          <w:lang w:val="fr-CA"/>
-        </w:rPr>
-        <w:t xml:space="preserve">  </w:t>
+        <w:t>De plus, divers éléments dont une table, un évier ou un jukebox ont été ajouté dans la scène permettant d’interagir avec autre chose que la batterie si le jouer est fatigué de s’exercer.</w:t>
       </w:r>
     </w:p>
     <w:p>
@@ -3958,136 +4080,33 @@
         <w:rPr>
           <w:lang w:val="fr-CA"/>
         </w:rPr>
-        <w:t xml:space="preserve">  </w:t>
+        <w:t xml:space="preserve">Une chaise virtuelle est initialisée à la position (0,0,0) permettant de calibrer le système avec une chaise qui est présente dans la réalité pouvant offrir une expérience typique de batteur au joueur. </w:t>
       </w:r>
     </w:p>
     <w:p>
       <w:pPr>
-        <w:jc w:val="both"/>
-        <w:rPr>
-          <w:lang w:val="fr-CA"/>
-        </w:rPr>
-      </w:pPr>
-      <w:r>
-        <w:rPr>
-          <w:lang w:val="fr-CA"/>
-        </w:rPr>
-        <w:t xml:space="preserve"> </w:t>
+        <w:rPr>
+          <w:rFonts w:ascii="Cambria" w:eastAsia="MS Gothic" w:hAnsi="Cambria" w:cs="Arial"/>
+          <w:b/>
+          <w:bCs/>
+          <w:color w:val="21798E"/>
+          <w:sz w:val="24"/>
+          <w:szCs w:val="24"/>
+          <w:lang w:val="fr-CA"/>
+        </w:rPr>
+      </w:pPr>
+      <w:bookmarkStart w:id="2" w:name="_Toc488675134"/>
+      <w:r>
+        <w:rPr>
+          <w:lang w:val="fr-CA"/>
+        </w:rPr>
+        <w:br w:type="page"/>
       </w:r>
     </w:p>
     <w:p>
       <w:pPr>
-        <w:rPr>
-          <w:lang w:val="fr-CA"/>
-        </w:rPr>
-      </w:pPr>
-    </w:p>
-    <w:p>
-      <w:pPr>
-        <w:rPr>
-          <w:lang w:val="fr-CA"/>
-        </w:rPr>
-      </w:pPr>
-    </w:p>
-    <w:p>
-      <w:pPr>
-        <w:rPr>
-          <w:lang w:val="fr-CA"/>
-        </w:rPr>
-      </w:pPr>
-      <w:r>
-        <w:rPr>
-          <w:lang w:val="fr-CA"/>
-        </w:rPr>
-        <w:t xml:space="preserve">    </w:t>
-      </w:r>
-    </w:p>
-    <w:p>
-      <w:pPr>
         <w:pStyle w:val="Titre1"/>
       </w:pPr>
-      <w:bookmarkStart w:id="1" w:name="_Toc488675133"/>
-      <w:r>
-        <w:t xml:space="preserve">Description </w:t>
-      </w:r>
-      <w:r>
-        <w:t>de l’environnement</w:t>
-      </w:r>
-      <w:bookmarkEnd w:id="1"/>
-      <w:r>
-        <w:t xml:space="preserve"> </w:t>
-      </w:r>
-    </w:p>
-    <w:p>
-      <w:pPr>
-        <w:pStyle w:val="Citation"/>
-        <w:jc w:val="both"/>
-      </w:pPr>
-      <w:r>
-        <w:t>[</w:t>
-      </w:r>
-      <w:r>
-        <w:t xml:space="preserve">Présentez </w:t>
-      </w:r>
-      <w:r>
-        <w:t>ici la descripti</w:t>
-      </w:r>
-      <w:r>
-        <w:t>on de votre environnement virtuel</w:t>
-      </w:r>
-      <w:r>
-        <w:t xml:space="preserve">.  </w:t>
-      </w:r>
-      <w:r>
-        <w:t>Sans présenter son mode d’utilisation, présenter les choix que vous avez fait pour répondre aux exigences du travail : quels éléments le composent, quelles sont ses particularités, etc.</w:t>
-      </w:r>
-      <w:r>
-        <w:t>]</w:t>
-      </w:r>
-      <w:r>
-        <w:t xml:space="preserve"> </w:t>
-      </w:r>
-    </w:p>
-    <w:p>
-      <w:pPr>
-        <w:rPr>
-          <w:lang w:val="fr-CA"/>
-        </w:rPr>
-      </w:pPr>
-    </w:p>
-    <w:p>
-      <w:pPr>
-        <w:rPr>
-          <w:lang w:val="fr-CA"/>
-        </w:rPr>
-      </w:pPr>
-      <w:r>
-        <w:rPr>
-          <w:lang w:val="fr-CA"/>
-        </w:rPr>
-        <w:t>Type de rendu des Ombrages :</w:t>
-      </w:r>
-    </w:p>
-    <w:p>
-      <w:pPr>
-        <w:rPr>
-          <w:lang w:val="en-CA"/>
-        </w:rPr>
-      </w:pPr>
-      <w:r>
-        <w:rPr>
-          <w:lang w:val="fr-CA"/>
-        </w:rPr>
-        <w:t>Ajustement de la qualite</w:t>
-      </w:r>
-      <w:bookmarkStart w:id="2" w:name="_GoBack"/>
-      <w:bookmarkEnd w:id="2"/>
-    </w:p>
-    <w:p>
-      <w:pPr>
-        <w:pStyle w:val="Titre1"/>
-      </w:pPr>
-      <w:bookmarkStart w:id="3" w:name="_Toc488675134"/>
       <w:r>
         <w:lastRenderedPageBreak/>
         <w:t>Implémentation et a</w:t>
@@ -4095,7 +4114,7 @@
       <w:r>
         <w:t>rchitecture logicielle</w:t>
       </w:r>
-      <w:bookmarkEnd w:id="3"/>
+      <w:bookmarkEnd w:id="2"/>
       <w:r>
         <w:t xml:space="preserve"> </w:t>
       </w:r>
@@ -4136,17 +4155,62 @@
     </w:p>
     <w:p>
       <w:pPr>
-        <w:pStyle w:val="Titre1"/>
-      </w:pPr>
-      <w:bookmarkStart w:id="4" w:name="_Toc488675135"/>
-      <w:bookmarkStart w:id="5" w:name="_Toc147376545"/>
-      <w:r>
-        <w:t>Mode d’emploi</w:t>
-      </w:r>
-      <w:bookmarkEnd w:id="4"/>
+        <w:rPr>
+          <w:lang w:val="fr-CA"/>
+        </w:rPr>
+      </w:pPr>
+      <w:bookmarkStart w:id="3" w:name="_Toc488675135"/>
+      <w:bookmarkStart w:id="4" w:name="_Toc147376545"/>
+      <w:r>
+        <w:rPr>
+          <w:lang w:val="fr-CA"/>
+        </w:rPr>
+        <w:t>Script simple permettant d’intéragir avec les baguettes (grabbable)</w:t>
+      </w:r>
     </w:p>
     <w:p>
       <w:pPr>
+        <w:rPr>
+          <w:lang w:val="fr-CA"/>
+        </w:rPr>
+      </w:pPr>
+      <w:r>
+        <w:rPr>
+          <w:lang w:val="fr-CA"/>
+        </w:rPr>
+        <w:t>Script tres simple animant la pédale du drum (120 bpm)</w:t>
+      </w:r>
+      <w:r>
+        <w:rPr>
+          <w:lang w:val="fr-CA"/>
+        </w:rPr>
+        <w:br w:type="page"/>
+      </w:r>
+    </w:p>
+    <w:p>
+      <w:pPr>
+        <w:rPr>
+          <w:rFonts w:ascii="Cambria" w:eastAsia="MS Gothic" w:hAnsi="Cambria" w:cs="Arial"/>
+          <w:b/>
+          <w:bCs/>
+          <w:color w:val="21798E"/>
+          <w:sz w:val="24"/>
+          <w:szCs w:val="24"/>
+          <w:lang w:val="fr-CA"/>
+        </w:rPr>
+      </w:pPr>
+    </w:p>
+    <w:p>
+      <w:pPr>
+        <w:pStyle w:val="Titre1"/>
+      </w:pPr>
+      <w:r>
+        <w:t>Mode d’emploi</w:t>
+      </w:r>
+      <w:bookmarkEnd w:id="3"/>
+    </w:p>
+    <w:p>
+      <w:pPr>
         <w:ind w:left="284"/>
         <w:jc w:val="both"/>
         <w:rPr>
@@ -4206,16 +4270,47 @@
     </w:p>
     <w:p>
       <w:pPr>
-        <w:pStyle w:val="Titre1"/>
-      </w:pPr>
-      <w:bookmarkStart w:id="6" w:name="_Toc488675136"/>
-      <w:r>
-        <w:t>Tests avec utilisateurs</w:t>
-      </w:r>
-      <w:bookmarkEnd w:id="6"/>
+        <w:rPr>
+          <w:rFonts w:ascii="Cambria" w:eastAsia="MS Gothic" w:hAnsi="Cambria" w:cs="Arial"/>
+          <w:b/>
+          <w:bCs/>
+          <w:color w:val="21798E"/>
+          <w:sz w:val="24"/>
+          <w:szCs w:val="24"/>
+          <w:lang w:val="fr-CA"/>
+        </w:rPr>
+      </w:pPr>
+      <w:bookmarkStart w:id="5" w:name="_Toc488675136"/>
+      <w:r>
+        <w:br w:type="page"/>
+      </w:r>
     </w:p>
     <w:p>
       <w:pPr>
+        <w:pStyle w:val="Titre1"/>
+      </w:pPr>
+      <w:r>
+        <w:lastRenderedPageBreak/>
+        <w:t>Tests avec utilisateurs</w:t>
+      </w:r>
+      <w:bookmarkEnd w:id="5"/>
+    </w:p>
+    <w:p>
+      <w:pPr>
+        <w:rPr>
+          <w:lang w:val="fr-CA"/>
+        </w:rPr>
+      </w:pPr>
+    </w:p>
+    <w:p>
+      <w:pPr>
+        <w:rPr>
+          <w:lang w:val="fr-CA"/>
+        </w:rPr>
+      </w:pPr>
+    </w:p>
+    <w:p>
+      <w:pPr>
         <w:pStyle w:val="Citation"/>
         <w:jc w:val="both"/>
       </w:pPr>
@@ -4243,120 +4338,308 @@
     </w:p>
     <w:p>
       <w:pPr>
+        <w:rPr>
+          <w:rFonts w:ascii="Cambria" w:eastAsia="MS Gothic" w:hAnsi="Cambria" w:cs="Arial"/>
+          <w:b/>
+          <w:bCs/>
+          <w:color w:val="21798E"/>
+          <w:sz w:val="24"/>
+          <w:szCs w:val="24"/>
+          <w:lang w:val="fr-CA"/>
+        </w:rPr>
+      </w:pPr>
+      <w:bookmarkStart w:id="6" w:name="_Toc488675137"/>
+      <w:bookmarkStart w:id="7" w:name="_Toc147376556"/>
+      <w:bookmarkEnd w:id="4"/>
+      <w:r>
+        <w:br w:type="page"/>
+      </w:r>
+    </w:p>
+    <w:p>
+      <w:pPr>
         <w:pStyle w:val="Titre1"/>
       </w:pPr>
-      <w:bookmarkStart w:id="7" w:name="_Toc488675137"/>
-      <w:bookmarkStart w:id="8" w:name="_Toc147376556"/>
-      <w:bookmarkEnd w:id="5"/>
-      <w:r>
+      <w:r>
+        <w:lastRenderedPageBreak/>
         <w:t>Discussion</w:t>
       </w:r>
+      <w:bookmarkEnd w:id="6"/>
+      <w:r>
+        <w:t xml:space="preserve"> </w:t>
+      </w:r>
       <w:bookmarkEnd w:id="7"/>
-      <w:r>
-        <w:t xml:space="preserve"> </w:t>
+    </w:p>
+    <w:p>
+      <w:pPr>
+        <w:pStyle w:val="Citation"/>
+        <w:jc w:val="both"/>
+      </w:pPr>
+      <w:r>
+        <w:t>[</w:t>
+      </w:r>
+      <w:r>
+        <w:t xml:space="preserve">Analysez le travail fait dans </w:t>
+      </w:r>
+      <w:r>
+        <w:t xml:space="preserve">le travail de session. </w:t>
+      </w:r>
+      <w:r>
+        <w:t xml:space="preserve">Discuter </w:t>
+      </w:r>
+      <w:r>
+        <w:t xml:space="preserve">notamment </w:t>
+      </w:r>
+      <w:r>
+        <w:t>des résultats obtenus pendant les tests avec utilisateurs</w:t>
+      </w:r>
+      <w:r>
+        <w:t xml:space="preserve">.  </w:t>
+      </w:r>
+    </w:p>
+    <w:p>
+      <w:pPr>
+        <w:pStyle w:val="Citation"/>
+        <w:jc w:val="both"/>
+      </w:pPr>
+      <w:r>
+        <w:t>Si vous</w:t>
+      </w:r>
+      <w:r>
+        <w:t xml:space="preserve"> aviez eu le choix de n’importe</w:t>
+      </w:r>
+      <w:r>
+        <w:t xml:space="preserve"> quelles technologies pour </w:t>
+      </w:r>
+      <w:r>
+        <w:t xml:space="preserve">refaire </w:t>
+      </w:r>
+      <w:r>
+        <w:t>ce travail, lesquelles auriez-vous choisi.  Justifiez ces choix.]</w:t>
+      </w:r>
+    </w:p>
+    <w:p>
+      <w:pPr>
+        <w:jc w:val="both"/>
+        <w:rPr>
+          <w:lang w:val="fr-CA"/>
+        </w:rPr>
+      </w:pPr>
+      <w:r>
+        <w:rPr>
+          <w:lang w:val="fr-CA"/>
+        </w:rPr>
+        <w:t>Le travail remis ne représente pas tout à fait la vision initiale du projet. En effet, l’équipe a dû abandonner l’idée d’interfacer la Kinect pour la détection des pieds ne parvenant pas à des résultats concluant et perdant énormément de temps en expérimentant avec le périphérique.</w:t>
+      </w:r>
+      <w:r>
+        <w:rPr>
+          <w:lang w:val="fr-CA"/>
+        </w:rPr>
+        <w:t xml:space="preserve"> Pour contourner cette lacune, la pédale de la grosse caisse est animer continuellement suivant une cadence de 120bpm.</w:t>
+      </w:r>
+    </w:p>
+    <w:p>
+      <w:pPr>
+        <w:jc w:val="both"/>
+        <w:rPr>
+          <w:lang w:val="fr-CA"/>
+        </w:rPr>
+      </w:pPr>
+      <w:r>
+        <w:rPr>
+          <w:lang w:val="fr-CA"/>
+        </w:rPr>
+        <w:t>De plus, par manque de temps aucun moyen de se promener loin dans l’environnement est possible (par téléportation). L’utilisateur est donc limité à ses déplacements physiques à l’intérieur du Guardian System du casque Oculus.</w:t>
+      </w:r>
+    </w:p>
+    <w:p>
+      <w:pPr>
+        <w:jc w:val="both"/>
+        <w:rPr>
+          <w:lang w:val="fr-CA"/>
+        </w:rPr>
+      </w:pPr>
+      <w:r>
+        <w:rPr>
+          <w:lang w:val="fr-CA"/>
+        </w:rPr>
+        <w:t xml:space="preserve">Au points de vue de l’immersion, l’équipe ont procéder à des tests utilisateurs comprenant des groupes d’âge varié. </w:t>
+      </w:r>
+    </w:p>
+    <w:p>
+      <w:pPr>
+        <w:jc w:val="both"/>
+        <w:rPr>
+          <w:lang w:val="fr-CA"/>
+        </w:rPr>
+      </w:pPr>
+      <w:r>
+        <w:rPr>
+          <w:lang w:val="fr-CA"/>
+        </w:rPr>
+        <w:t xml:space="preserve">Un premier test avec Réal Lavallée, 75 ans, a démontré qu’après quelques minutes d’utilisation, un sentiment d’inconfort l’habitait. Appartenant à une génération où les jeux vidéo était inexistant, il a été difficile de tromper son cerveau à une immersion totale puisque la qualité du rendu est encore loin de ce qu’un œil perçoit réellement dans la réalité. </w:t>
+      </w:r>
+    </w:p>
+    <w:p>
+      <w:pPr>
+        <w:jc w:val="both"/>
+        <w:rPr>
+          <w:lang w:val="fr-CA"/>
+        </w:rPr>
+      </w:pPr>
+      <w:r>
+        <w:rPr>
+          <w:lang w:val="fr-CA"/>
+        </w:rPr>
+        <w:t xml:space="preserve">La deuxième utilisatrice s’agissait de Mariane Lavallée, 10 ans. Il a été plus facile de tromper son cerveau plus malléable étant née avec les jeux vidéo. Après plusieurs minutes d’utilisation elle ne démontrait aucun signe de cyber malaise ; s’amusant à créer des rythmes avec le jeu. </w:t>
+      </w:r>
+    </w:p>
+    <w:p>
+      <w:pPr>
+        <w:rPr>
+          <w:rFonts w:ascii="Cambria" w:eastAsia="MS Gothic" w:hAnsi="Cambria" w:cs="Arial"/>
+          <w:b/>
+          <w:bCs/>
+          <w:color w:val="21798E"/>
+          <w:sz w:val="24"/>
+          <w:szCs w:val="24"/>
+          <w:lang w:val="fr-CA"/>
+        </w:rPr>
+      </w:pPr>
+      <w:bookmarkStart w:id="8" w:name="_Toc488675138"/>
+      <w:r>
+        <w:rPr>
+          <w:lang w:val="fr-CA"/>
+        </w:rPr>
+        <w:br w:type="page"/>
+      </w:r>
+    </w:p>
+    <w:p>
+      <w:pPr>
+        <w:pStyle w:val="Titre1"/>
+      </w:pPr>
+      <w:r>
+        <w:lastRenderedPageBreak/>
+        <w:t>Conclusion</w:t>
       </w:r>
       <w:bookmarkEnd w:id="8"/>
     </w:p>
     <w:p>
       <w:pPr>
-        <w:pStyle w:val="Citation"/>
-        <w:jc w:val="both"/>
-      </w:pPr>
-      <w:r>
-        <w:t>[</w:t>
-      </w:r>
-      <w:r>
-        <w:t xml:space="preserve">Analysez le travail fait dans </w:t>
-      </w:r>
-      <w:r>
-        <w:t xml:space="preserve">le travail de session. </w:t>
-      </w:r>
-      <w:r>
-        <w:t xml:space="preserve">Discuter </w:t>
-      </w:r>
-      <w:r>
-        <w:t xml:space="preserve">notamment </w:t>
-      </w:r>
-      <w:r>
-        <w:t>des résultats obtenus pendant les tests avec utilisateurs</w:t>
-      </w:r>
-      <w:r>
-        <w:t xml:space="preserve">.  </w:t>
+        <w:rPr>
+          <w:lang w:val="fr-CA"/>
+        </w:rPr>
+      </w:pPr>
+      <w:r>
+        <w:rPr>
+          <w:lang w:val="fr-CA"/>
+        </w:rPr>
+        <w:t xml:space="preserve">Les forces de l’environnement sont de permette à un joueur de s’exercer ou de s’initier au rudiment de la batterie. Les sources lumineuses permettent une immersion un peu plus avancée et les textures servent à tromper le cerveau qu’il est dans un environnement immersif. </w:t>
       </w:r>
     </w:p>
     <w:p>
       <w:pPr>
-        <w:pStyle w:val="Citation"/>
-        <w:jc w:val="both"/>
-      </w:pPr>
-      <w:r>
-        <w:t>Si vous</w:t>
-      </w:r>
-      <w:r>
-        <w:t xml:space="preserve"> aviez eu le choix de n’importe</w:t>
-      </w:r>
-      <w:r>
-        <w:t xml:space="preserve"> quelles technologies pour </w:t>
-      </w:r>
-      <w:r>
-        <w:t xml:space="preserve">refaire </w:t>
-      </w:r>
-      <w:r>
-        <w:t>ce travail, lesquelles auriez-vous choisi.  Justifiez ces choix.]</w:t>
+        <w:rPr>
+          <w:lang w:val="fr-CA"/>
+        </w:rPr>
+      </w:pPr>
+      <w:r>
+        <w:rPr>
+          <w:lang w:val="fr-CA"/>
+        </w:rPr>
+        <w:t>La majeure faiblesse de l’environnement est que l’interaction avec la grosse caisse est automatisée et que l’équipe n’a pas été en mesure d’avoir une calibration avec l’environnement externe, faute de temps. Bien sûr, dans un contexte réel, un batteur doit s’asseoir de facto afin de pratiquer son instrument. Ceci viens jouer grandement en la défaveur du projet et de son immersion totale.</w:t>
       </w:r>
     </w:p>
     <w:p>
       <w:pPr>
-        <w:pStyle w:val="Titre1"/>
-      </w:pPr>
-      <w:bookmarkStart w:id="9" w:name="_Toc488675138"/>
-      <w:r>
-        <w:t>Conclusion</w:t>
-      </w:r>
-      <w:bookmarkEnd w:id="9"/>
+        <w:rPr>
+          <w:lang w:val="fr-CA"/>
+        </w:rPr>
+      </w:pPr>
+      <w:r>
+        <w:rPr>
+          <w:lang w:val="fr-CA"/>
+        </w:rPr>
+        <w:t>Avec d’avantage de temps, il faudrait interfacer le périphérique Kinect V2 pour la détection du bas du corps permettant d’</w:t>
+      </w:r>
+      <w:r>
+        <w:rPr>
+          <w:lang w:val="fr-CA"/>
+        </w:rPr>
+        <w:t>interagir</w:t>
+      </w:r>
+      <w:r>
+        <w:rPr>
+          <w:lang w:val="fr-CA"/>
+        </w:rPr>
+        <w:t xml:space="preserve"> manuellement avec toute la batterie. Pour se faire, il faudrait aussi prendre en compte l’intégration de la librairie </w:t>
+      </w:r>
+      <w:r>
+        <w:rPr>
+          <w:i/>
+          <w:lang w:val="fr-CA"/>
+        </w:rPr>
+        <w:t>FinalIK</w:t>
+      </w:r>
+      <w:r>
+        <w:rPr>
+          <w:lang w:val="fr-CA"/>
+        </w:rPr>
+        <w:t xml:space="preserve"> pour la cinématique des mouvements.</w:t>
+      </w:r>
     </w:p>
     <w:p>
       <w:pPr>
-        <w:pStyle w:val="Citation"/>
-        <w:jc w:val="both"/>
-      </w:pPr>
-      <w:r>
-        <w:t>[</w:t>
-      </w:r>
-      <w:r>
-        <w:t>Quelles sont les forces et les faiblesses de votre environnement</w:t>
-      </w:r>
-      <w:r>
-        <w:t>?</w:t>
-      </w:r>
-      <w:r>
+        <w:rPr>
+          <w:lang w:val="fr-CA"/>
+        </w:rPr>
+      </w:pPr>
+      <w:r>
+        <w:rPr>
+          <w:lang w:val="fr-CA"/>
+        </w:rPr>
+        <w:t xml:space="preserve">En conclusion, pour les sessions futures, le format du cours, la présentation de la matière et les exercices proposés pour ce faire la main avec </w:t>
+      </w:r>
+      <w:r>
+        <w:rPr>
+          <w:i/>
+          <w:lang w:val="fr-CA"/>
+        </w:rPr>
+        <w:t>Unity</w:t>
+      </w:r>
+      <w:r>
+        <w:rPr>
+          <w:lang w:val="fr-CA"/>
+        </w:rPr>
+        <w:t xml:space="preserve"> et le casque </w:t>
+      </w:r>
+      <w:bookmarkStart w:id="9" w:name="_GoBack"/>
+      <w:r>
+        <w:rPr>
+          <w:i/>
+          <w:lang w:val="fr-CA"/>
+        </w:rPr>
+        <w:t>Oculus</w:t>
+      </w:r>
+      <w:r>
+        <w:rPr>
+          <w:lang w:val="fr-CA"/>
+        </w:rPr>
         <w:t xml:space="preserve"> </w:t>
       </w:r>
-      <w:r>
-        <w:t>Q</w:t>
-      </w:r>
-      <w:r>
-        <w:t>uelles seraient les prochaines étapes si vous av</w:t>
-      </w:r>
-      <w:r>
-        <w:t>iez davantage de temps?</w:t>
+      <w:bookmarkEnd w:id="9"/>
+      <w:r>
+        <w:rPr>
+          <w:lang w:val="fr-CA"/>
+        </w:rPr>
+        <w:t>sont adéquats. Le temps alloué pour la réalisation du travail par contre est un peu court. L’ETS aurait tout a gagné de scinder la matière du cours en deux et de faire 15 semaines sur les technologies de la réalité virtuelle.</w:t>
       </w:r>
     </w:p>
     <w:p>
       <w:pPr>
-        <w:pStyle w:val="Citation"/>
-        <w:jc w:val="both"/>
-      </w:pPr>
-      <w:r>
-        <w:rPr>
-          <w:iCs w:val="0"/>
-          <w:color w:val="auto"/>
-        </w:rPr>
-        <w:t>Optionnel: Qu’est-ce que vous suggérez comme changement au travail pour les sessions futures?</w:t>
-      </w:r>
-      <w:r>
-        <w:t>]</w:t>
-      </w:r>
+        <w:rPr>
+          <w:lang w:val="fr-CA"/>
+        </w:rPr>
+      </w:pPr>
     </w:p>
     <w:p>
       <w:pPr>
@@ -4628,7 +4911,7 @@
 </file>
 
 <file path=word/endnotes.xml><?xml version="1.0" encoding="utf-8"?>
-<w:endnotes xmlns:wpc="http://schemas.microsoft.com/office/word/2010/wordprocessingCanvas" xmlns:mc="http://schemas.openxmlformats.org/markup-compatibility/2006" xmlns:o="urn:schemas-microsoft-com:office:office" xmlns:r="http://schemas.openxmlformats.org/officeDocument/2006/relationships" xmlns:m="http://schemas.openxmlformats.org/officeDocument/2006/math" xmlns:v="urn:schemas-microsoft-com:vml" xmlns:wp14="http://schemas.microsoft.com/office/word/2010/wordprocessingDrawing" xmlns:wp="http://schemas.openxmlformats.org/drawingml/2006/wordprocessingDrawing" xmlns:w10="urn:schemas-microsoft-com:office:word" xmlns:w="http://schemas.openxmlformats.org/wordprocessingml/2006/main" xmlns:w14="http://schemas.microsoft.com/office/word/2010/wordml" xmlns:w15="http://schemas.microsoft.com/office/word/2012/wordml" xmlns:wpg="http://schemas.microsoft.com/office/word/2010/wordprocessingGroup" xmlns:wpi="http://schemas.microsoft.com/office/word/2010/wordprocessingInk" xmlns:wne="http://schemas.microsoft.com/office/word/2006/wordml" xmlns:wps="http://schemas.microsoft.com/office/word/2010/wordprocessingShape" mc:Ignorable="w14 w15 wp14">
+<w:endnotes xmlns:wpc="http://schemas.microsoft.com/office/word/2010/wordprocessingCanvas" xmlns:cx="http://schemas.microsoft.com/office/drawing/2014/chartex" xmlns:mc="http://schemas.openxmlformats.org/markup-compatibility/2006" xmlns:o="urn:schemas-microsoft-com:office:office" xmlns:r="http://schemas.openxmlformats.org/officeDocument/2006/relationships" xmlns:m="http://schemas.openxmlformats.org/officeDocument/2006/math" xmlns:v="urn:schemas-microsoft-com:vml" xmlns:wp14="http://schemas.microsoft.com/office/word/2010/wordprocessingDrawing" xmlns:wp="http://schemas.openxmlformats.org/drawingml/2006/wordprocessingDrawing" xmlns:w10="urn:schemas-microsoft-com:office:word" xmlns:w="http://schemas.openxmlformats.org/wordprocessingml/2006/main" xmlns:w14="http://schemas.microsoft.com/office/word/2010/wordml" xmlns:w15="http://schemas.microsoft.com/office/word/2012/wordml" xmlns:w16se="http://schemas.microsoft.com/office/word/2015/wordml/symex" xmlns:wpg="http://schemas.microsoft.com/office/word/2010/wordprocessingGroup" xmlns:wpi="http://schemas.microsoft.com/office/word/2010/wordprocessingInk" xmlns:wne="http://schemas.microsoft.com/office/word/2006/wordml" xmlns:wps="http://schemas.microsoft.com/office/word/2010/wordprocessingShape" mc:Ignorable="w14 w15 w16se wp14">
   <w:endnote w:type="separator" w:id="-1">
     <w:p>
       <w:r>
@@ -4647,7 +4930,7 @@
 </file>
 
 <file path=word/footer1.xml><?xml version="1.0" encoding="utf-8"?>
-<w:ftr xmlns:wpc="http://schemas.microsoft.com/office/word/2010/wordprocessingCanvas" xmlns:mc="http://schemas.openxmlformats.org/markup-compatibility/2006" xmlns:o="urn:schemas-microsoft-com:office:office" xmlns:r="http://schemas.openxmlformats.org/officeDocument/2006/relationships" xmlns:m="http://schemas.openxmlformats.org/officeDocument/2006/math" xmlns:v="urn:schemas-microsoft-com:vml" xmlns:wp14="http://schemas.microsoft.com/office/word/2010/wordprocessingDrawing" xmlns:wp="http://schemas.openxmlformats.org/drawingml/2006/wordprocessingDrawing" xmlns:w10="urn:schemas-microsoft-com:office:word" xmlns:w="http://schemas.openxmlformats.org/wordprocessingml/2006/main" xmlns:w14="http://schemas.microsoft.com/office/word/2010/wordml" xmlns:w15="http://schemas.microsoft.com/office/word/2012/wordml" xmlns:wpg="http://schemas.microsoft.com/office/word/2010/wordprocessingGroup" xmlns:wpi="http://schemas.microsoft.com/office/word/2010/wordprocessingInk" xmlns:wne="http://schemas.microsoft.com/office/word/2006/wordml" xmlns:wps="http://schemas.microsoft.com/office/word/2010/wordprocessingShape" mc:Ignorable="w14 w15 wp14">
+<w:ftr xmlns:wpc="http://schemas.microsoft.com/office/word/2010/wordprocessingCanvas" xmlns:cx="http://schemas.microsoft.com/office/drawing/2014/chartex" xmlns:mc="http://schemas.openxmlformats.org/markup-compatibility/2006" xmlns:o="urn:schemas-microsoft-com:office:office" xmlns:r="http://schemas.openxmlformats.org/officeDocument/2006/relationships" xmlns:m="http://schemas.openxmlformats.org/officeDocument/2006/math" xmlns:v="urn:schemas-microsoft-com:vml" xmlns:wp14="http://schemas.microsoft.com/office/word/2010/wordprocessingDrawing" xmlns:wp="http://schemas.openxmlformats.org/drawingml/2006/wordprocessingDrawing" xmlns:w10="urn:schemas-microsoft-com:office:word" xmlns:w="http://schemas.openxmlformats.org/wordprocessingml/2006/main" xmlns:w14="http://schemas.microsoft.com/office/word/2010/wordml" xmlns:w15="http://schemas.microsoft.com/office/word/2012/wordml" xmlns:w16se="http://schemas.microsoft.com/office/word/2015/wordml/symex" xmlns:wpg="http://schemas.microsoft.com/office/word/2010/wordprocessingGroup" xmlns:wpi="http://schemas.microsoft.com/office/word/2010/wordprocessingInk" xmlns:wne="http://schemas.microsoft.com/office/word/2006/wordml" xmlns:wps="http://schemas.microsoft.com/office/word/2010/wordprocessingShape" mc:Ignorable="w14 w15 w16se wp14">
   <w:p>
     <w:pPr>
       <w:pStyle w:val="Pieddepage"/>
@@ -4684,7 +4967,7 @@
 </file>
 
 <file path=word/footer2.xml><?xml version="1.0" encoding="utf-8"?>
-<w:ftr xmlns:wpc="http://schemas.microsoft.com/office/word/2010/wordprocessingCanvas" xmlns:mc="http://schemas.openxmlformats.org/markup-compatibility/2006" xmlns:o="urn:schemas-microsoft-com:office:office" xmlns:r="http://schemas.openxmlformats.org/officeDocument/2006/relationships" xmlns:m="http://schemas.openxmlformats.org/officeDocument/2006/math" xmlns:v="urn:schemas-microsoft-com:vml" xmlns:wp14="http://schemas.microsoft.com/office/word/2010/wordprocessingDrawing" xmlns:wp="http://schemas.openxmlformats.org/drawingml/2006/wordprocessingDrawing" xmlns:w10="urn:schemas-microsoft-com:office:word" xmlns:w="http://schemas.openxmlformats.org/wordprocessingml/2006/main" xmlns:w14="http://schemas.microsoft.com/office/word/2010/wordml" xmlns:w15="http://schemas.microsoft.com/office/word/2012/wordml" xmlns:wpg="http://schemas.microsoft.com/office/word/2010/wordprocessingGroup" xmlns:wpi="http://schemas.microsoft.com/office/word/2010/wordprocessingInk" xmlns:wne="http://schemas.microsoft.com/office/word/2006/wordml" xmlns:wps="http://schemas.microsoft.com/office/word/2010/wordprocessingShape" mc:Ignorable="w14 w15 wp14">
+<w:ftr xmlns:wpc="http://schemas.microsoft.com/office/word/2010/wordprocessingCanvas" xmlns:cx="http://schemas.microsoft.com/office/drawing/2014/chartex" xmlns:mc="http://schemas.openxmlformats.org/markup-compatibility/2006" xmlns:o="urn:schemas-microsoft-com:office:office" xmlns:r="http://schemas.openxmlformats.org/officeDocument/2006/relationships" xmlns:m="http://schemas.openxmlformats.org/officeDocument/2006/math" xmlns:v="urn:schemas-microsoft-com:vml" xmlns:wp14="http://schemas.microsoft.com/office/word/2010/wordprocessingDrawing" xmlns:wp="http://schemas.openxmlformats.org/drawingml/2006/wordprocessingDrawing" xmlns:w10="urn:schemas-microsoft-com:office:word" xmlns:w="http://schemas.openxmlformats.org/wordprocessingml/2006/main" xmlns:w14="http://schemas.microsoft.com/office/word/2010/wordml" xmlns:w15="http://schemas.microsoft.com/office/word/2012/wordml" xmlns:w16se="http://schemas.microsoft.com/office/word/2015/wordml/symex" xmlns:wpg="http://schemas.microsoft.com/office/word/2010/wordprocessingGroup" xmlns:wpi="http://schemas.microsoft.com/office/word/2010/wordprocessingInk" xmlns:wne="http://schemas.microsoft.com/office/word/2006/wordml" xmlns:wps="http://schemas.microsoft.com/office/word/2010/wordprocessingShape" mc:Ignorable="w14 w15 w16se wp14">
   <w:sdt>
     <w:sdtPr>
       <w:id w:val="-1524787031"/>
@@ -4714,7 +4997,7 @@
             <w:noProof/>
             <w:lang w:val="fr-FR"/>
           </w:rPr>
-          <w:t>3</w:t>
+          <w:t>8</w:t>
         </w:r>
         <w:r>
           <w:fldChar w:fldCharType="end"/>
@@ -4731,7 +5014,7 @@
 </file>
 
 <file path=word/footer3.xml><?xml version="1.0" encoding="utf-8"?>
-<w:ftr xmlns:wpc="http://schemas.microsoft.com/office/word/2010/wordprocessingCanvas" xmlns:mc="http://schemas.openxmlformats.org/markup-compatibility/2006" xmlns:o="urn:schemas-microsoft-com:office:office" xmlns:r="http://schemas.openxmlformats.org/officeDocument/2006/relationships" xmlns:m="http://schemas.openxmlformats.org/officeDocument/2006/math" xmlns:v="urn:schemas-microsoft-com:vml" xmlns:wp14="http://schemas.microsoft.com/office/word/2010/wordprocessingDrawing" xmlns:wp="http://schemas.openxmlformats.org/drawingml/2006/wordprocessingDrawing" xmlns:w10="urn:schemas-microsoft-com:office:word" xmlns:w="http://schemas.openxmlformats.org/wordprocessingml/2006/main" xmlns:w14="http://schemas.microsoft.com/office/word/2010/wordml" xmlns:w15="http://schemas.microsoft.com/office/word/2012/wordml" xmlns:wpg="http://schemas.microsoft.com/office/word/2010/wordprocessingGroup" xmlns:wpi="http://schemas.microsoft.com/office/word/2010/wordprocessingInk" xmlns:wne="http://schemas.microsoft.com/office/word/2006/wordml" xmlns:wps="http://schemas.microsoft.com/office/word/2010/wordprocessingShape" mc:Ignorable="w14 w15 wp14">
+<w:ftr xmlns:wpc="http://schemas.microsoft.com/office/word/2010/wordprocessingCanvas" xmlns:cx="http://schemas.microsoft.com/office/drawing/2014/chartex" xmlns:mc="http://schemas.openxmlformats.org/markup-compatibility/2006" xmlns:o="urn:schemas-microsoft-com:office:office" xmlns:r="http://schemas.openxmlformats.org/officeDocument/2006/relationships" xmlns:m="http://schemas.openxmlformats.org/officeDocument/2006/math" xmlns:v="urn:schemas-microsoft-com:vml" xmlns:wp14="http://schemas.microsoft.com/office/word/2010/wordprocessingDrawing" xmlns:wp="http://schemas.openxmlformats.org/drawingml/2006/wordprocessingDrawing" xmlns:w10="urn:schemas-microsoft-com:office:word" xmlns:w="http://schemas.openxmlformats.org/wordprocessingml/2006/main" xmlns:w14="http://schemas.microsoft.com/office/word/2010/wordml" xmlns:w15="http://schemas.microsoft.com/office/word/2012/wordml" xmlns:w16se="http://schemas.microsoft.com/office/word/2015/wordml/symex" xmlns:wpg="http://schemas.microsoft.com/office/word/2010/wordprocessingGroup" xmlns:wpi="http://schemas.microsoft.com/office/word/2010/wordprocessingInk" xmlns:wne="http://schemas.microsoft.com/office/word/2006/wordml" xmlns:wps="http://schemas.microsoft.com/office/word/2010/wordprocessingShape" mc:Ignorable="w14 w15 w16se wp14">
   <w:sdt>
     <w:sdtPr>
       <w:id w:val="-661010197"/>
@@ -4778,7 +5061,7 @@
 </file>
 
 <file path=word/footer4.xml><?xml version="1.0" encoding="utf-8"?>
-<w:ftr xmlns:wpc="http://schemas.microsoft.com/office/word/2010/wordprocessingCanvas" xmlns:mc="http://schemas.openxmlformats.org/markup-compatibility/2006" xmlns:o="urn:schemas-microsoft-com:office:office" xmlns:r="http://schemas.openxmlformats.org/officeDocument/2006/relationships" xmlns:m="http://schemas.openxmlformats.org/officeDocument/2006/math" xmlns:v="urn:schemas-microsoft-com:vml" xmlns:wp14="http://schemas.microsoft.com/office/word/2010/wordprocessingDrawing" xmlns:wp="http://schemas.openxmlformats.org/drawingml/2006/wordprocessingDrawing" xmlns:w10="urn:schemas-microsoft-com:office:word" xmlns:w="http://schemas.openxmlformats.org/wordprocessingml/2006/main" xmlns:w14="http://schemas.microsoft.com/office/word/2010/wordml" xmlns:w15="http://schemas.microsoft.com/office/word/2012/wordml" xmlns:wpg="http://schemas.microsoft.com/office/word/2010/wordprocessingGroup" xmlns:wpi="http://schemas.microsoft.com/office/word/2010/wordprocessingInk" xmlns:wne="http://schemas.microsoft.com/office/word/2006/wordml" xmlns:wps="http://schemas.microsoft.com/office/word/2010/wordprocessingShape" mc:Ignorable="w14 w15 wp14">
+<w:ftr xmlns:wpc="http://schemas.microsoft.com/office/word/2010/wordprocessingCanvas" xmlns:cx="http://schemas.microsoft.com/office/drawing/2014/chartex" xmlns:mc="http://schemas.openxmlformats.org/markup-compatibility/2006" xmlns:o="urn:schemas-microsoft-com:office:office" xmlns:r="http://schemas.openxmlformats.org/officeDocument/2006/relationships" xmlns:m="http://schemas.openxmlformats.org/officeDocument/2006/math" xmlns:v="urn:schemas-microsoft-com:vml" xmlns:wp14="http://schemas.microsoft.com/office/word/2010/wordprocessingDrawing" xmlns:wp="http://schemas.openxmlformats.org/drawingml/2006/wordprocessingDrawing" xmlns:w10="urn:schemas-microsoft-com:office:word" xmlns:w="http://schemas.openxmlformats.org/wordprocessingml/2006/main" xmlns:w14="http://schemas.microsoft.com/office/word/2010/wordml" xmlns:w15="http://schemas.microsoft.com/office/word/2012/wordml" xmlns:w16se="http://schemas.microsoft.com/office/word/2015/wordml/symex" xmlns:wpg="http://schemas.microsoft.com/office/word/2010/wordprocessingGroup" xmlns:wpi="http://schemas.microsoft.com/office/word/2010/wordprocessingInk" xmlns:wne="http://schemas.microsoft.com/office/word/2006/wordml" xmlns:wps="http://schemas.microsoft.com/office/word/2010/wordprocessingShape" mc:Ignorable="w14 w15 w16se wp14">
   <w:sdt>
     <w:sdtPr>
       <w:id w:val="-34738823"/>
@@ -4825,7 +5108,7 @@
 </file>
 
 <file path=word/footnotes.xml><?xml version="1.0" encoding="utf-8"?>
-<w:footnotes xmlns:wpc="http://schemas.microsoft.com/office/word/2010/wordprocessingCanvas" xmlns:mc="http://schemas.openxmlformats.org/markup-compatibility/2006" xmlns:o="urn:schemas-microsoft-com:office:office" xmlns:r="http://schemas.openxmlformats.org/officeDocument/2006/relationships" xmlns:m="http://schemas.openxmlformats.org/officeDocument/2006/math" xmlns:v="urn:schemas-microsoft-com:vml" xmlns:wp14="http://schemas.microsoft.com/office/word/2010/wordprocessingDrawing" xmlns:wp="http://schemas.openxmlformats.org/drawingml/2006/wordprocessingDrawing" xmlns:w10="urn:schemas-microsoft-com:office:word" xmlns:w="http://schemas.openxmlformats.org/wordprocessingml/2006/main" xmlns:w14="http://schemas.microsoft.com/office/word/2010/wordml" xmlns:w15="http://schemas.microsoft.com/office/word/2012/wordml" xmlns:wpg="http://schemas.microsoft.com/office/word/2010/wordprocessingGroup" xmlns:wpi="http://schemas.microsoft.com/office/word/2010/wordprocessingInk" xmlns:wne="http://schemas.microsoft.com/office/word/2006/wordml" xmlns:wps="http://schemas.microsoft.com/office/word/2010/wordprocessingShape" mc:Ignorable="w14 w15 wp14">
+<w:footnotes xmlns:wpc="http://schemas.microsoft.com/office/word/2010/wordprocessingCanvas" xmlns:cx="http://schemas.microsoft.com/office/drawing/2014/chartex" xmlns:mc="http://schemas.openxmlformats.org/markup-compatibility/2006" xmlns:o="urn:schemas-microsoft-com:office:office" xmlns:r="http://schemas.openxmlformats.org/officeDocument/2006/relationships" xmlns:m="http://schemas.openxmlformats.org/officeDocument/2006/math" xmlns:v="urn:schemas-microsoft-com:vml" xmlns:wp14="http://schemas.microsoft.com/office/word/2010/wordprocessingDrawing" xmlns:wp="http://schemas.openxmlformats.org/drawingml/2006/wordprocessingDrawing" xmlns:w10="urn:schemas-microsoft-com:office:word" xmlns:w="http://schemas.openxmlformats.org/wordprocessingml/2006/main" xmlns:w14="http://schemas.microsoft.com/office/word/2010/wordml" xmlns:w15="http://schemas.microsoft.com/office/word/2012/wordml" xmlns:w16se="http://schemas.microsoft.com/office/word/2015/wordml/symex" xmlns:wpg="http://schemas.microsoft.com/office/word/2010/wordprocessingGroup" xmlns:wpi="http://schemas.microsoft.com/office/word/2010/wordprocessingInk" xmlns:wne="http://schemas.microsoft.com/office/word/2006/wordml" xmlns:wps="http://schemas.microsoft.com/office/word/2010/wordprocessingShape" mc:Ignorable="w14 w15 w16se wp14">
   <w:footnote w:type="separator" w:id="-1">
     <w:p>
       <w:r>
@@ -4861,7 +5144,7 @@
 </file>
 
 <file path=word/numbering.xml><?xml version="1.0" encoding="utf-8"?>
-<w:numbering xmlns:wpc="http://schemas.microsoft.com/office/word/2010/wordprocessingCanvas" xmlns:mc="http://schemas.openxmlformats.org/markup-compatibility/2006" xmlns:o="urn:schemas-microsoft-com:office:office" xmlns:r="http://schemas.openxmlformats.org/officeDocument/2006/relationships" xmlns:m="http://schemas.openxmlformats.org/officeDocument/2006/math" xmlns:v="urn:schemas-microsoft-com:vml" xmlns:wp14="http://schemas.microsoft.com/office/word/2010/wordprocessingDrawing" xmlns:wp="http://schemas.openxmlformats.org/drawingml/2006/wordprocessingDrawing" xmlns:w10="urn:schemas-microsoft-com:office:word" xmlns:w="http://schemas.openxmlformats.org/wordprocessingml/2006/main" xmlns:w14="http://schemas.microsoft.com/office/word/2010/wordml" xmlns:w15="http://schemas.microsoft.com/office/word/2012/wordml" xmlns:wpg="http://schemas.microsoft.com/office/word/2010/wordprocessingGroup" xmlns:wpi="http://schemas.microsoft.com/office/word/2010/wordprocessingInk" xmlns:wne="http://schemas.microsoft.com/office/word/2006/wordml" xmlns:wps="http://schemas.microsoft.com/office/word/2010/wordprocessingShape" mc:Ignorable="w14 w15 wp14">
+<w:numbering xmlns:wpc="http://schemas.microsoft.com/office/word/2010/wordprocessingCanvas" xmlns:cx="http://schemas.microsoft.com/office/drawing/2014/chartex" xmlns:mc="http://schemas.openxmlformats.org/markup-compatibility/2006" xmlns:o="urn:schemas-microsoft-com:office:office" xmlns:r="http://schemas.openxmlformats.org/officeDocument/2006/relationships" xmlns:m="http://schemas.openxmlformats.org/officeDocument/2006/math" xmlns:v="urn:schemas-microsoft-com:vml" xmlns:wp14="http://schemas.microsoft.com/office/word/2010/wordprocessingDrawing" xmlns:wp="http://schemas.openxmlformats.org/drawingml/2006/wordprocessingDrawing" xmlns:w10="urn:schemas-microsoft-com:office:word" xmlns:w="http://schemas.openxmlformats.org/wordprocessingml/2006/main" xmlns:w14="http://schemas.microsoft.com/office/word/2010/wordml" xmlns:w15="http://schemas.microsoft.com/office/word/2012/wordml" xmlns:w16se="http://schemas.microsoft.com/office/word/2015/wordml/symex" xmlns:wpg="http://schemas.microsoft.com/office/word/2010/wordprocessingGroup" xmlns:wpi="http://schemas.microsoft.com/office/word/2010/wordprocessingInk" xmlns:wne="http://schemas.microsoft.com/office/word/2006/wordml" xmlns:wps="http://schemas.microsoft.com/office/word/2010/wordprocessingShape" mc:Ignorable="w14 w15 w16se wp14">
   <w:abstractNum w:abstractNumId="0" w15:restartNumberingAfterBreak="0">
     <w:nsid w:val="FFFFFF1D"/>
     <w:multiLevelType w:val="multilevel"/>
@@ -6980,7 +7263,7 @@
 </file>
 
 <file path=word/styles.xml><?xml version="1.0" encoding="utf-8"?>
-<w:styles xmlns:mc="http://schemas.openxmlformats.org/markup-compatibility/2006" xmlns:r="http://schemas.openxmlformats.org/officeDocument/2006/relationships" xmlns:w="http://schemas.openxmlformats.org/wordprocessingml/2006/main" xmlns:w14="http://schemas.microsoft.com/office/word/2010/wordml" xmlns:w15="http://schemas.microsoft.com/office/word/2012/wordml" mc:Ignorable="w14 w15">
+<w:styles xmlns:mc="http://schemas.openxmlformats.org/markup-compatibility/2006" xmlns:r="http://schemas.openxmlformats.org/officeDocument/2006/relationships" xmlns:w="http://schemas.openxmlformats.org/wordprocessingml/2006/main" xmlns:w14="http://schemas.microsoft.com/office/word/2010/wordml" xmlns:w15="http://schemas.microsoft.com/office/word/2012/wordml" xmlns:w16se="http://schemas.microsoft.com/office/word/2015/wordml/symex" mc:Ignorable="w14 w15 w16se">
   <w:docDefaults>
     <w:rPrDefault>
       <w:rPr>
@@ -9710,7 +9993,7 @@
 </file>
 
 <file path=customXml/itemProps1.xml><?xml version="1.0" encoding="utf-8"?>
-<ds:datastoreItem xmlns:ds="http://schemas.openxmlformats.org/officeDocument/2006/customXml" ds:itemID="{4E385098-6206-4623-BFC9-851E2169461B}">
+<ds:datastoreItem xmlns:ds="http://schemas.openxmlformats.org/officeDocument/2006/customXml" ds:itemID="{1C897793-F211-477E-ADBE-C3EBAA733AC2}">
   <ds:schemaRefs>
     <ds:schemaRef ds:uri="http://schemas.openxmlformats.org/officeDocument/2006/bibliography"/>
   </ds:schemaRefs>

</xml_diff>